<commit_message>
async_programming: [learning] : call back functions
</commit_message>
<xml_diff>
--- a/learnings/async_pogramming_basics.docx
+++ b/learnings/async_pogramming_basics.docx
@@ -55,6 +55,7 @@
         <w:t xml:space="preserve"> = </w:t>
       </w:r>
       <w:proofErr w:type="spellStart"/>
+      <w:proofErr w:type="gramStart"/>
       <w:r>
         <w:rPr>
           <w:rFonts w:ascii="Consolas" w:eastAsia="Times New Roman" w:hAnsi="Consolas" w:cs="Times New Roman"/>
@@ -74,7 +75,18 @@
           <w:szCs w:val="21"/>
           <w:lang w:eastAsia="en-IN"/>
         </w:rPr>
-        <w:t>();</w:t>
+        <w:t>(</w:t>
+      </w:r>
+      <w:proofErr w:type="gramEnd"/>
+      <w:r>
+        <w:rPr>
+          <w:rFonts w:ascii="Consolas" w:eastAsia="Times New Roman" w:hAnsi="Consolas" w:cs="Times New Roman"/>
+          <w:color w:val="D4D4D4"/>
+          <w:sz w:val="21"/>
+          <w:szCs w:val="21"/>
+          <w:lang w:eastAsia="en-IN"/>
+        </w:rPr>
+        <w:t>);</w:t>
       </w:r>
     </w:p>
     <w:p>
@@ -120,18 +132,286 @@
           <w:szCs w:val="21"/>
           <w:lang w:eastAsia="en-IN"/>
         </w:rPr>
+        <w:t>// process returns from remote data</w:t>
+      </w:r>
+    </w:p>
+    <w:p>
+      <w:pPr>
+        <w:shd w:val="clear" w:color="auto" w:fill="1E1E1E"/>
+        <w:spacing w:after="0" w:line="285" w:lineRule="atLeast"/>
+        <w:rPr>
+          <w:rFonts w:ascii="Consolas" w:eastAsia="Times New Roman" w:hAnsi="Consolas" w:cs="Times New Roman"/>
+          <w:color w:val="D4D4D4"/>
+          <w:sz w:val="21"/>
+          <w:szCs w:val="21"/>
+          <w:lang w:eastAsia="en-IN"/>
+        </w:rPr>
+      </w:pPr>
+    </w:p>
+    <w:p>
+      <w:pPr>
+        <w:shd w:val="clear" w:color="auto" w:fill="1E1E1E"/>
+        <w:spacing w:after="0" w:line="285" w:lineRule="atLeast"/>
+        <w:rPr>
+          <w:rFonts w:ascii="Consolas" w:eastAsia="Times New Roman" w:hAnsi="Consolas" w:cs="Times New Roman"/>
+          <w:color w:val="D4D4D4"/>
+          <w:sz w:val="21"/>
+          <w:szCs w:val="21"/>
+          <w:lang w:eastAsia="en-IN"/>
+        </w:rPr>
+      </w:pPr>
+      <w:r>
+        <w:rPr>
+          <w:rFonts w:ascii="Consolas" w:eastAsia="Times New Roman" w:hAnsi="Consolas" w:cs="Times New Roman"/>
+          <w:color w:val="6A9955"/>
+          <w:sz w:val="21"/>
+          <w:szCs w:val="21"/>
+          <w:lang w:eastAsia="en-IN"/>
+        </w:rPr>
+        <w:t>// next operation has to wait until</w:t>
+      </w:r>
+    </w:p>
+    <w:p>
+      <w:pPr>
+        <w:shd w:val="clear" w:color="auto" w:fill="1E1E1E"/>
+        <w:spacing w:after="0" w:line="285" w:lineRule="atLeast"/>
+        <w:rPr>
+          <w:rFonts w:ascii="Consolas" w:eastAsia="Times New Roman" w:hAnsi="Consolas" w:cs="Times New Roman"/>
+          <w:color w:val="D4D4D4"/>
+          <w:sz w:val="21"/>
+          <w:szCs w:val="21"/>
+          <w:lang w:eastAsia="en-IN"/>
+        </w:rPr>
+      </w:pPr>
+      <w:r>
+        <w:rPr>
+          <w:rFonts w:ascii="Consolas" w:eastAsia="Times New Roman" w:hAnsi="Consolas" w:cs="Times New Roman"/>
+          <w:color w:val="6A9955"/>
+          <w:sz w:val="21"/>
+          <w:szCs w:val="21"/>
+          <w:lang w:eastAsia="en-IN"/>
+        </w:rPr>
+        <w:t>// all previous steps are done</w:t>
+      </w:r>
+    </w:p>
+    <w:p>
+      <w:pPr>
+        <w:shd w:val="clear" w:color="auto" w:fill="1E1E1E"/>
+        <w:spacing w:after="0" w:line="285" w:lineRule="atLeast"/>
+        <w:rPr>
+          <w:rFonts w:ascii="Consolas" w:eastAsia="Times New Roman" w:hAnsi="Consolas" w:cs="Times New Roman"/>
+          <w:color w:val="D4D4D4"/>
+          <w:sz w:val="21"/>
+          <w:szCs w:val="21"/>
+          <w:lang w:eastAsia="en-IN"/>
+        </w:rPr>
+      </w:pPr>
+      <w:proofErr w:type="spellStart"/>
+      <w:proofErr w:type="gramStart"/>
+      <w:r>
+        <w:rPr>
+          <w:rFonts w:ascii="Consolas" w:eastAsia="Times New Roman" w:hAnsi="Consolas" w:cs="Times New Roman"/>
+          <w:color w:val="DCDCAA"/>
+          <w:sz w:val="21"/>
+          <w:szCs w:val="21"/>
+          <w:lang w:eastAsia="en-IN"/>
+        </w:rPr>
+        <w:t>nextOperat</w:t>
+      </w:r>
+      <w:r>
+        <w:rPr>
+          <w:rFonts w:ascii="Consolas" w:eastAsia="Times New Roman" w:hAnsi="Consolas" w:cs="Times New Roman"/>
+          <w:color w:val="DCDCAA"/>
+          <w:sz w:val="21"/>
+          <w:szCs w:val="21"/>
+          <w:lang w:eastAsia="en-IN"/>
+        </w:rPr>
+        <w:t>i</w:t>
+      </w:r>
+      <w:r>
+        <w:rPr>
+          <w:rFonts w:ascii="Consolas" w:eastAsia="Times New Roman" w:hAnsi="Consolas" w:cs="Times New Roman"/>
+          <w:color w:val="DCDCAA"/>
+          <w:sz w:val="21"/>
+          <w:szCs w:val="21"/>
+          <w:lang w:eastAsia="en-IN"/>
+        </w:rPr>
+        <w:t>on</w:t>
+      </w:r>
+      <w:proofErr w:type="spellEnd"/>
+      <w:r>
+        <w:rPr>
+          <w:rFonts w:ascii="Consolas" w:eastAsia="Times New Roman" w:hAnsi="Consolas" w:cs="Times New Roman"/>
+          <w:color w:val="D4D4D4"/>
+          <w:sz w:val="21"/>
+          <w:szCs w:val="21"/>
+          <w:lang w:eastAsia="en-IN"/>
+        </w:rPr>
+        <w:t>(</w:t>
+      </w:r>
+      <w:proofErr w:type="gramEnd"/>
+      <w:r>
+        <w:rPr>
+          <w:rFonts w:ascii="Consolas" w:eastAsia="Times New Roman" w:hAnsi="Consolas" w:cs="Times New Roman"/>
+          <w:color w:val="D4D4D4"/>
+          <w:sz w:val="21"/>
+          <w:szCs w:val="21"/>
+          <w:lang w:eastAsia="en-IN"/>
+        </w:rPr>
+        <w:t>);</w:t>
+      </w:r>
+    </w:p>
+    <w:p>
+      <w:pPr>
+        <w:shd w:val="clear" w:color="auto" w:fill="1E1E1E"/>
+        <w:spacing w:after="0" w:line="285" w:lineRule="atLeast"/>
+        <w:rPr>
+          <w:rFonts w:ascii="Consolas" w:eastAsia="Times New Roman" w:hAnsi="Consolas" w:cs="Times New Roman"/>
+          <w:color w:val="D4D4D4"/>
+          <w:sz w:val="21"/>
+          <w:szCs w:val="21"/>
+          <w:lang w:eastAsia="en-IN"/>
+        </w:rPr>
+      </w:pPr>
+    </w:p>
+    <w:p/>
+    <w:p>
+      <w:r>
+        <w:t>In async programming we don’t wait for blocking operation to finish, instead we register a function (</w:t>
+      </w:r>
+      <w:proofErr w:type="spellStart"/>
+      <w:r>
+        <w:t>callback</w:t>
+      </w:r>
+      <w:proofErr w:type="spellEnd"/>
+      <w:r>
+        <w:t>) to be called when blocking operation is done and we continue executing another code.</w:t>
+      </w:r>
+    </w:p>
+    <w:p>
+      <w:pPr>
+        <w:shd w:val="clear" w:color="auto" w:fill="1E1E1E"/>
+        <w:spacing w:after="0" w:line="285" w:lineRule="atLeast"/>
+        <w:rPr>
+          <w:rFonts w:ascii="Consolas" w:eastAsia="Times New Roman" w:hAnsi="Consolas" w:cs="Times New Roman"/>
+          <w:color w:val="D4D4D4"/>
+          <w:sz w:val="21"/>
+          <w:szCs w:val="21"/>
+          <w:lang w:eastAsia="en-IN"/>
+        </w:rPr>
+      </w:pPr>
+      <w:proofErr w:type="spellStart"/>
+      <w:r>
+        <w:rPr>
+          <w:rFonts w:ascii="Consolas" w:eastAsia="Times New Roman" w:hAnsi="Consolas" w:cs="Times New Roman"/>
+          <w:color w:val="DCDCAA"/>
+          <w:sz w:val="21"/>
+          <w:szCs w:val="21"/>
+          <w:lang w:eastAsia="en-IN"/>
+        </w:rPr>
+        <w:t>getRemoteData</w:t>
+      </w:r>
+      <w:proofErr w:type="spellEnd"/>
+      <w:r>
+        <w:rPr>
+          <w:rFonts w:ascii="Consolas" w:eastAsia="Times New Roman" w:hAnsi="Consolas" w:cs="Times New Roman"/>
+          <w:color w:val="D4D4D4"/>
+          <w:sz w:val="21"/>
+          <w:szCs w:val="21"/>
+          <w:lang w:eastAsia="en-IN"/>
+        </w:rPr>
+        <w:t>(</w:t>
+      </w:r>
+      <w:proofErr w:type="gramStart"/>
+      <w:r>
+        <w:rPr>
+          <w:rFonts w:ascii="Consolas" w:eastAsia="Times New Roman" w:hAnsi="Consolas" w:cs="Times New Roman"/>
+          <w:color w:val="569CD6"/>
+          <w:sz w:val="21"/>
+          <w:szCs w:val="21"/>
+          <w:lang w:eastAsia="en-IN"/>
+        </w:rPr>
+        <w:t>function</w:t>
+      </w:r>
+      <w:r>
+        <w:rPr>
+          <w:rFonts w:ascii="Consolas" w:eastAsia="Times New Roman" w:hAnsi="Consolas" w:cs="Times New Roman"/>
+          <w:color w:val="D4D4D4"/>
+          <w:sz w:val="21"/>
+          <w:szCs w:val="21"/>
+          <w:lang w:eastAsia="en-IN"/>
+        </w:rPr>
+        <w:t>(</w:t>
+      </w:r>
+      <w:proofErr w:type="gramEnd"/>
+      <w:r>
+        <w:rPr>
+          <w:rFonts w:ascii="Consolas" w:eastAsia="Times New Roman" w:hAnsi="Consolas" w:cs="Times New Roman"/>
+          <w:color w:val="D4D4D4"/>
+          <w:sz w:val="21"/>
+          <w:szCs w:val="21"/>
+          <w:lang w:eastAsia="en-IN"/>
+        </w:rPr>
+        <w:t>){</w:t>
+      </w:r>
+    </w:p>
+    <w:p>
+      <w:pPr>
+        <w:shd w:val="clear" w:color="auto" w:fill="1E1E1E"/>
+        <w:spacing w:after="0" w:line="285" w:lineRule="atLeast"/>
+        <w:rPr>
+          <w:rFonts w:ascii="Consolas" w:eastAsia="Times New Roman" w:hAnsi="Consolas" w:cs="Times New Roman"/>
+          <w:color w:val="D4D4D4"/>
+          <w:sz w:val="21"/>
+          <w:szCs w:val="21"/>
+          <w:lang w:eastAsia="en-IN"/>
+        </w:rPr>
+      </w:pPr>
+      <w:r>
+        <w:rPr>
+          <w:rFonts w:ascii="Consolas" w:eastAsia="Times New Roman" w:hAnsi="Consolas" w:cs="Times New Roman"/>
+          <w:color w:val="6A9955"/>
+          <w:sz w:val="21"/>
+          <w:szCs w:val="21"/>
+          <w:lang w:eastAsia="en-IN"/>
+        </w:rPr>
+        <w:t>// wait till remote data is fetched</w:t>
+      </w:r>
+    </w:p>
+    <w:p>
+      <w:pPr>
+        <w:shd w:val="clear" w:color="auto" w:fill="1E1E1E"/>
+        <w:spacing w:after="0" w:line="285" w:lineRule="atLeast"/>
+        <w:rPr>
+          <w:rFonts w:ascii="Consolas" w:eastAsia="Times New Roman" w:hAnsi="Consolas" w:cs="Times New Roman"/>
+          <w:color w:val="D4D4D4"/>
+          <w:sz w:val="21"/>
+          <w:szCs w:val="21"/>
+          <w:lang w:eastAsia="en-IN"/>
+        </w:rPr>
+      </w:pPr>
+      <w:r>
+        <w:rPr>
+          <w:rFonts w:ascii="Consolas" w:eastAsia="Times New Roman" w:hAnsi="Consolas" w:cs="Times New Roman"/>
+          <w:color w:val="6A9955"/>
+          <w:sz w:val="21"/>
+          <w:szCs w:val="21"/>
+          <w:lang w:eastAsia="en-IN"/>
+        </w:rPr>
         <w:t xml:space="preserve">// process </w:t>
       </w:r>
-      <w:r>
-        <w:rPr>
-          <w:rFonts w:ascii="Consolas" w:eastAsia="Times New Roman" w:hAnsi="Consolas" w:cs="Times New Roman"/>
-          <w:color w:val="6A9955"/>
-          <w:sz w:val="21"/>
-          <w:szCs w:val="21"/>
-          <w:lang w:eastAsia="en-IN"/>
-        </w:rPr>
-        <w:t>returns</w:t>
-      </w:r>
+      <w:proofErr w:type="gramStart"/>
+      <w:r>
+        <w:rPr>
+          <w:rFonts w:ascii="Consolas" w:eastAsia="Times New Roman" w:hAnsi="Consolas" w:cs="Times New Roman"/>
+          <w:color w:val="6A9955"/>
+          <w:sz w:val="21"/>
+          <w:szCs w:val="21"/>
+          <w:lang w:eastAsia="en-IN"/>
+        </w:rPr>
+        <w:t>return</w:t>
+      </w:r>
+      <w:proofErr w:type="gramEnd"/>
       <w:r>
         <w:rPr>
           <w:rFonts w:ascii="Consolas" w:eastAsia="Times New Roman" w:hAnsi="Consolas" w:cs="Times New Roman"/>
@@ -155,51 +435,94 @@
           <w:lang w:eastAsia="en-IN"/>
         </w:rPr>
       </w:pPr>
-    </w:p>
-    <w:p>
-      <w:pPr>
-        <w:shd w:val="clear" w:color="auto" w:fill="1E1E1E"/>
-        <w:spacing w:after="0" w:line="285" w:lineRule="atLeast"/>
-        <w:rPr>
-          <w:rFonts w:ascii="Consolas" w:eastAsia="Times New Roman" w:hAnsi="Consolas" w:cs="Times New Roman"/>
-          <w:color w:val="D4D4D4"/>
-          <w:sz w:val="21"/>
-          <w:szCs w:val="21"/>
-          <w:lang w:eastAsia="en-IN"/>
-        </w:rPr>
-      </w:pPr>
-      <w:r>
-        <w:rPr>
-          <w:rFonts w:ascii="Consolas" w:eastAsia="Times New Roman" w:hAnsi="Consolas" w:cs="Times New Roman"/>
-          <w:color w:val="6A9955"/>
-          <w:sz w:val="21"/>
-          <w:szCs w:val="21"/>
-          <w:lang w:eastAsia="en-IN"/>
-        </w:rPr>
-        <w:t>// next operation has to wait until</w:t>
-      </w:r>
-    </w:p>
-    <w:p>
-      <w:pPr>
-        <w:shd w:val="clear" w:color="auto" w:fill="1E1E1E"/>
-        <w:spacing w:after="0" w:line="285" w:lineRule="atLeast"/>
-        <w:rPr>
-          <w:rFonts w:ascii="Consolas" w:eastAsia="Times New Roman" w:hAnsi="Consolas" w:cs="Times New Roman"/>
-          <w:color w:val="D4D4D4"/>
-          <w:sz w:val="21"/>
-          <w:szCs w:val="21"/>
-          <w:lang w:eastAsia="en-IN"/>
-        </w:rPr>
-      </w:pPr>
-      <w:r>
-        <w:rPr>
-          <w:rFonts w:ascii="Consolas" w:eastAsia="Times New Roman" w:hAnsi="Consolas" w:cs="Times New Roman"/>
-          <w:color w:val="6A9955"/>
-          <w:sz w:val="21"/>
-          <w:szCs w:val="21"/>
-          <w:lang w:eastAsia="en-IN"/>
-        </w:rPr>
-        <w:t>// all previous steps are done</w:t>
+      <w:r>
+        <w:rPr>
+          <w:rFonts w:ascii="Consolas" w:eastAsia="Times New Roman" w:hAnsi="Consolas" w:cs="Times New Roman"/>
+          <w:color w:val="D4D4D4"/>
+          <w:sz w:val="21"/>
+          <w:szCs w:val="21"/>
+          <w:lang w:eastAsia="en-IN"/>
+        </w:rPr>
+        <w:t>});</w:t>
+      </w:r>
+    </w:p>
+    <w:p>
+      <w:pPr>
+        <w:shd w:val="clear" w:color="auto" w:fill="1E1E1E"/>
+        <w:spacing w:after="240" w:line="285" w:lineRule="atLeast"/>
+        <w:rPr>
+          <w:rFonts w:ascii="Consolas" w:eastAsia="Times New Roman" w:hAnsi="Consolas" w:cs="Times New Roman"/>
+          <w:color w:val="D4D4D4"/>
+          <w:sz w:val="21"/>
+          <w:szCs w:val="21"/>
+          <w:lang w:eastAsia="en-IN"/>
+        </w:rPr>
+      </w:pPr>
+    </w:p>
+    <w:p>
+      <w:pPr>
+        <w:shd w:val="clear" w:color="auto" w:fill="1E1E1E"/>
+        <w:spacing w:after="0" w:line="285" w:lineRule="atLeast"/>
+        <w:rPr>
+          <w:rFonts w:ascii="Consolas" w:eastAsia="Times New Roman" w:hAnsi="Consolas" w:cs="Times New Roman"/>
+          <w:color w:val="D4D4D4"/>
+          <w:sz w:val="21"/>
+          <w:szCs w:val="21"/>
+          <w:lang w:eastAsia="en-IN"/>
+        </w:rPr>
+      </w:pPr>
+      <w:r>
+        <w:rPr>
+          <w:rFonts w:ascii="Consolas" w:eastAsia="Times New Roman" w:hAnsi="Consolas" w:cs="Times New Roman"/>
+          <w:color w:val="6A9955"/>
+          <w:sz w:val="21"/>
+          <w:szCs w:val="21"/>
+          <w:lang w:eastAsia="en-IN"/>
+        </w:rPr>
+        <w:t xml:space="preserve">// next operation </w:t>
+      </w:r>
+      <w:r>
+        <w:rPr>
+          <w:rFonts w:ascii="Consolas" w:eastAsia="Times New Roman" w:hAnsi="Consolas" w:cs="Times New Roman"/>
+          <w:color w:val="6A9955"/>
+          <w:sz w:val="21"/>
+          <w:szCs w:val="21"/>
+          <w:lang w:eastAsia="en-IN"/>
+        </w:rPr>
+        <w:t>don’t</w:t>
+      </w:r>
+      <w:r>
+        <w:rPr>
+          <w:rFonts w:ascii="Consolas" w:eastAsia="Times New Roman" w:hAnsi="Consolas" w:cs="Times New Roman"/>
+          <w:color w:val="6A9955"/>
+          <w:sz w:val="21"/>
+          <w:szCs w:val="21"/>
+          <w:lang w:eastAsia="en-IN"/>
+        </w:rPr>
+        <w:t xml:space="preserve"> have to wait</w:t>
+      </w:r>
+    </w:p>
+    <w:p>
+      <w:pPr>
+        <w:shd w:val="clear" w:color="auto" w:fill="1E1E1E"/>
+        <w:spacing w:after="0" w:line="285" w:lineRule="atLeast"/>
+        <w:rPr>
+          <w:rFonts w:ascii="Consolas" w:eastAsia="Times New Roman" w:hAnsi="Consolas" w:cs="Times New Roman"/>
+          <w:color w:val="D4D4D4"/>
+          <w:sz w:val="21"/>
+          <w:szCs w:val="21"/>
+          <w:lang w:eastAsia="en-IN"/>
+        </w:rPr>
+      </w:pPr>
+      <w:r>
+        <w:rPr>
+          <w:rFonts w:ascii="Consolas" w:eastAsia="Times New Roman" w:hAnsi="Consolas" w:cs="Times New Roman"/>
+          <w:color w:val="6A9955"/>
+          <w:sz w:val="21"/>
+          <w:szCs w:val="21"/>
+          <w:lang w:eastAsia="en-IN"/>
+        </w:rPr>
+        <w:t>// for old operation to finish</w:t>
       </w:r>
     </w:p>
     <w:p>
@@ -215,6 +538,7 @@
         </w:rPr>
       </w:pPr>
       <w:proofErr w:type="spellStart"/>
+      <w:proofErr w:type="gramStart"/>
       <w:r>
         <w:rPr>
           <w:rFonts w:ascii="Consolas" w:eastAsia="Times New Roman" w:hAnsi="Consolas" w:cs="Times New Roman"/>
@@ -223,27 +547,7 @@
           <w:szCs w:val="21"/>
           <w:lang w:eastAsia="en-IN"/>
         </w:rPr>
-        <w:t>nextOperat</w:t>
-      </w:r>
-      <w:r>
-        <w:rPr>
-          <w:rFonts w:ascii="Consolas" w:eastAsia="Times New Roman" w:hAnsi="Consolas" w:cs="Times New Roman"/>
-          <w:color w:val="DCDCAA"/>
-          <w:sz w:val="21"/>
-          <w:szCs w:val="21"/>
-          <w:lang w:eastAsia="en-IN"/>
-        </w:rPr>
-        <w:t>i</w:t>
-      </w:r>
-      <w:r>
-        <w:rPr>
-          <w:rFonts w:ascii="Consolas" w:eastAsia="Times New Roman" w:hAnsi="Consolas" w:cs="Times New Roman"/>
-          <w:color w:val="DCDCAA"/>
-          <w:sz w:val="21"/>
-          <w:szCs w:val="21"/>
-          <w:lang w:eastAsia="en-IN"/>
-        </w:rPr>
-        <w:t>on</w:t>
+        <w:t>nextOperaiton</w:t>
       </w:r>
       <w:proofErr w:type="spellEnd"/>
       <w:r>
@@ -254,272 +558,18 @@
           <w:szCs w:val="21"/>
           <w:lang w:eastAsia="en-IN"/>
         </w:rPr>
-        <w:t>();</w:t>
-      </w:r>
-    </w:p>
-    <w:p>
-      <w:pPr>
-        <w:shd w:val="clear" w:color="auto" w:fill="1E1E1E"/>
-        <w:spacing w:after="0" w:line="285" w:lineRule="atLeast"/>
-        <w:rPr>
-          <w:rFonts w:ascii="Consolas" w:eastAsia="Times New Roman" w:hAnsi="Consolas" w:cs="Times New Roman"/>
-          <w:color w:val="D4D4D4"/>
-          <w:sz w:val="21"/>
-          <w:szCs w:val="21"/>
-          <w:lang w:eastAsia="en-IN"/>
-        </w:rPr>
-      </w:pPr>
-    </w:p>
-    <w:p/>
-    <w:p>
-      <w:r>
-        <w:t>In async programming we don’t wait for blocking operation to finish, instead we register a function (</w:t>
-      </w:r>
-      <w:proofErr w:type="spellStart"/>
-      <w:r>
-        <w:t>callback</w:t>
-      </w:r>
-      <w:proofErr w:type="spellEnd"/>
-      <w:r>
-        <w:t>) to be called when blocking operation is done and we continue executing another code.</w:t>
-      </w:r>
-    </w:p>
-    <w:p>
-      <w:pPr>
-        <w:shd w:val="clear" w:color="auto" w:fill="1E1E1E"/>
-        <w:spacing w:after="0" w:line="285" w:lineRule="atLeast"/>
-        <w:rPr>
-          <w:rFonts w:ascii="Consolas" w:eastAsia="Times New Roman" w:hAnsi="Consolas" w:cs="Times New Roman"/>
-          <w:color w:val="D4D4D4"/>
-          <w:sz w:val="21"/>
-          <w:szCs w:val="21"/>
-          <w:lang w:eastAsia="en-IN"/>
-        </w:rPr>
-      </w:pPr>
-      <w:proofErr w:type="spellStart"/>
-      <w:r>
-        <w:rPr>
-          <w:rFonts w:ascii="Consolas" w:eastAsia="Times New Roman" w:hAnsi="Consolas" w:cs="Times New Roman"/>
-          <w:color w:val="DCDCAA"/>
-          <w:sz w:val="21"/>
-          <w:szCs w:val="21"/>
-          <w:lang w:eastAsia="en-IN"/>
-        </w:rPr>
-        <w:t>getRemoteData</w:t>
-      </w:r>
-      <w:proofErr w:type="spellEnd"/>
-      <w:r>
-        <w:rPr>
-          <w:rFonts w:ascii="Consolas" w:eastAsia="Times New Roman" w:hAnsi="Consolas" w:cs="Times New Roman"/>
-          <w:color w:val="D4D4D4"/>
-          <w:sz w:val="21"/>
-          <w:szCs w:val="21"/>
-          <w:lang w:eastAsia="en-IN"/>
-        </w:rPr>
         <w:t>(</w:t>
       </w:r>
-      <w:r>
-        <w:rPr>
-          <w:rFonts w:ascii="Consolas" w:eastAsia="Times New Roman" w:hAnsi="Consolas" w:cs="Times New Roman"/>
-          <w:color w:val="569CD6"/>
-          <w:sz w:val="21"/>
-          <w:szCs w:val="21"/>
-          <w:lang w:eastAsia="en-IN"/>
-        </w:rPr>
-        <w:t>function</w:t>
-      </w:r>
-      <w:r>
-        <w:rPr>
-          <w:rFonts w:ascii="Consolas" w:eastAsia="Times New Roman" w:hAnsi="Consolas" w:cs="Times New Roman"/>
-          <w:color w:val="D4D4D4"/>
-          <w:sz w:val="21"/>
-          <w:szCs w:val="21"/>
-          <w:lang w:eastAsia="en-IN"/>
-        </w:rPr>
-        <w:t>(){</w:t>
-      </w:r>
-    </w:p>
-    <w:p>
-      <w:pPr>
-        <w:shd w:val="clear" w:color="auto" w:fill="1E1E1E"/>
-        <w:spacing w:after="0" w:line="285" w:lineRule="atLeast"/>
-        <w:rPr>
-          <w:rFonts w:ascii="Consolas" w:eastAsia="Times New Roman" w:hAnsi="Consolas" w:cs="Times New Roman"/>
-          <w:color w:val="D4D4D4"/>
-          <w:sz w:val="21"/>
-          <w:szCs w:val="21"/>
-          <w:lang w:eastAsia="en-IN"/>
-        </w:rPr>
-      </w:pPr>
-      <w:r>
-        <w:rPr>
-          <w:rFonts w:ascii="Consolas" w:eastAsia="Times New Roman" w:hAnsi="Consolas" w:cs="Times New Roman"/>
-          <w:color w:val="6A9955"/>
-          <w:sz w:val="21"/>
-          <w:szCs w:val="21"/>
-          <w:lang w:eastAsia="en-IN"/>
-        </w:rPr>
-        <w:t>// wait till remote data is fetched</w:t>
-      </w:r>
-    </w:p>
-    <w:p>
-      <w:pPr>
-        <w:shd w:val="clear" w:color="auto" w:fill="1E1E1E"/>
-        <w:spacing w:after="0" w:line="285" w:lineRule="atLeast"/>
-        <w:rPr>
-          <w:rFonts w:ascii="Consolas" w:eastAsia="Times New Roman" w:hAnsi="Consolas" w:cs="Times New Roman"/>
-          <w:color w:val="D4D4D4"/>
-          <w:sz w:val="21"/>
-          <w:szCs w:val="21"/>
-          <w:lang w:eastAsia="en-IN"/>
-        </w:rPr>
-      </w:pPr>
-      <w:r>
-        <w:rPr>
-          <w:rFonts w:ascii="Consolas" w:eastAsia="Times New Roman" w:hAnsi="Consolas" w:cs="Times New Roman"/>
-          <w:color w:val="6A9955"/>
-          <w:sz w:val="21"/>
-          <w:szCs w:val="21"/>
-          <w:lang w:eastAsia="en-IN"/>
-        </w:rPr>
-        <w:t>// process return from remote data</w:t>
-      </w:r>
-    </w:p>
-    <w:p>
-      <w:pPr>
-        <w:shd w:val="clear" w:color="auto" w:fill="1E1E1E"/>
-        <w:spacing w:after="0" w:line="285" w:lineRule="atLeast"/>
-        <w:rPr>
-          <w:rFonts w:ascii="Consolas" w:eastAsia="Times New Roman" w:hAnsi="Consolas" w:cs="Times New Roman"/>
-          <w:color w:val="D4D4D4"/>
-          <w:sz w:val="21"/>
-          <w:szCs w:val="21"/>
-          <w:lang w:eastAsia="en-IN"/>
-        </w:rPr>
-      </w:pPr>
-      <w:r>
-        <w:rPr>
-          <w:rFonts w:ascii="Consolas" w:eastAsia="Times New Roman" w:hAnsi="Consolas" w:cs="Times New Roman"/>
-          <w:color w:val="D4D4D4"/>
-          <w:sz w:val="21"/>
-          <w:szCs w:val="21"/>
-          <w:lang w:eastAsia="en-IN"/>
-        </w:rPr>
-        <w:t>});</w:t>
-      </w:r>
-    </w:p>
-    <w:p>
-      <w:pPr>
-        <w:shd w:val="clear" w:color="auto" w:fill="1E1E1E"/>
-        <w:spacing w:after="240" w:line="285" w:lineRule="atLeast"/>
-        <w:rPr>
-          <w:rFonts w:ascii="Consolas" w:eastAsia="Times New Roman" w:hAnsi="Consolas" w:cs="Times New Roman"/>
-          <w:color w:val="D4D4D4"/>
-          <w:sz w:val="21"/>
-          <w:szCs w:val="21"/>
-          <w:lang w:eastAsia="en-IN"/>
-        </w:rPr>
-      </w:pPr>
-    </w:p>
-    <w:p>
-      <w:pPr>
-        <w:shd w:val="clear" w:color="auto" w:fill="1E1E1E"/>
-        <w:spacing w:after="0" w:line="285" w:lineRule="atLeast"/>
-        <w:rPr>
-          <w:rFonts w:ascii="Consolas" w:eastAsia="Times New Roman" w:hAnsi="Consolas" w:cs="Times New Roman"/>
-          <w:color w:val="D4D4D4"/>
-          <w:sz w:val="21"/>
-          <w:szCs w:val="21"/>
-          <w:lang w:eastAsia="en-IN"/>
-        </w:rPr>
-      </w:pPr>
-      <w:r>
-        <w:rPr>
-          <w:rFonts w:ascii="Consolas" w:eastAsia="Times New Roman" w:hAnsi="Consolas" w:cs="Times New Roman"/>
-          <w:color w:val="6A9955"/>
-          <w:sz w:val="21"/>
-          <w:szCs w:val="21"/>
-          <w:lang w:eastAsia="en-IN"/>
-        </w:rPr>
-        <w:t xml:space="preserve">// next operation </w:t>
-      </w:r>
-      <w:r>
-        <w:rPr>
-          <w:rFonts w:ascii="Consolas" w:eastAsia="Times New Roman" w:hAnsi="Consolas" w:cs="Times New Roman"/>
-          <w:color w:val="6A9955"/>
-          <w:sz w:val="21"/>
-          <w:szCs w:val="21"/>
-          <w:lang w:eastAsia="en-IN"/>
-        </w:rPr>
-        <w:t>don’t</w:t>
-      </w:r>
-      <w:r>
-        <w:rPr>
-          <w:rFonts w:ascii="Consolas" w:eastAsia="Times New Roman" w:hAnsi="Consolas" w:cs="Times New Roman"/>
-          <w:color w:val="6A9955"/>
-          <w:sz w:val="21"/>
-          <w:szCs w:val="21"/>
-          <w:lang w:eastAsia="en-IN"/>
-        </w:rPr>
-        <w:t xml:space="preserve"> have to wait</w:t>
-      </w:r>
-    </w:p>
-    <w:p>
-      <w:pPr>
-        <w:shd w:val="clear" w:color="auto" w:fill="1E1E1E"/>
-        <w:spacing w:after="0" w:line="285" w:lineRule="atLeast"/>
-        <w:rPr>
-          <w:rFonts w:ascii="Consolas" w:eastAsia="Times New Roman" w:hAnsi="Consolas" w:cs="Times New Roman"/>
-          <w:color w:val="D4D4D4"/>
-          <w:sz w:val="21"/>
-          <w:szCs w:val="21"/>
-          <w:lang w:eastAsia="en-IN"/>
-        </w:rPr>
-      </w:pPr>
-      <w:r>
-        <w:rPr>
-          <w:rFonts w:ascii="Consolas" w:eastAsia="Times New Roman" w:hAnsi="Consolas" w:cs="Times New Roman"/>
-          <w:color w:val="6A9955"/>
-          <w:sz w:val="21"/>
-          <w:szCs w:val="21"/>
-          <w:lang w:eastAsia="en-IN"/>
-        </w:rPr>
-        <w:t>// for old operation to finish</w:t>
-      </w:r>
-    </w:p>
-    <w:p>
-      <w:pPr>
-        <w:shd w:val="clear" w:color="auto" w:fill="1E1E1E"/>
-        <w:spacing w:after="0" w:line="285" w:lineRule="atLeast"/>
-        <w:rPr>
-          <w:rFonts w:ascii="Consolas" w:eastAsia="Times New Roman" w:hAnsi="Consolas" w:cs="Times New Roman"/>
-          <w:color w:val="D4D4D4"/>
-          <w:sz w:val="21"/>
-          <w:szCs w:val="21"/>
-          <w:lang w:eastAsia="en-IN"/>
-        </w:rPr>
-      </w:pPr>
-      <w:proofErr w:type="spellStart"/>
-      <w:r>
-        <w:rPr>
-          <w:rFonts w:ascii="Consolas" w:eastAsia="Times New Roman" w:hAnsi="Consolas" w:cs="Times New Roman"/>
-          <w:color w:val="DCDCAA"/>
-          <w:sz w:val="21"/>
-          <w:szCs w:val="21"/>
-          <w:lang w:eastAsia="en-IN"/>
-        </w:rPr>
-        <w:t>nextOperaiton</w:t>
-      </w:r>
-      <w:proofErr w:type="spellEnd"/>
-      <w:r>
-        <w:rPr>
-          <w:rFonts w:ascii="Consolas" w:eastAsia="Times New Roman" w:hAnsi="Consolas" w:cs="Times New Roman"/>
-          <w:color w:val="D4D4D4"/>
-          <w:sz w:val="21"/>
-          <w:szCs w:val="21"/>
-          <w:lang w:eastAsia="en-IN"/>
-        </w:rPr>
-        <w:t>();</w:t>
+      <w:proofErr w:type="gramEnd"/>
+      <w:r>
+        <w:rPr>
+          <w:rFonts w:ascii="Consolas" w:eastAsia="Times New Roman" w:hAnsi="Consolas" w:cs="Times New Roman"/>
+          <w:color w:val="D4D4D4"/>
+          <w:sz w:val="21"/>
+          <w:szCs w:val="21"/>
+          <w:lang w:eastAsia="en-IN"/>
+        </w:rPr>
+        <w:t>);</w:t>
       </w:r>
     </w:p>
     <w:p>
@@ -665,66 +715,48 @@
           <w:b/>
           <w:bCs/>
         </w:rPr>
-        <w:t xml:space="preserve"> </w:t>
-      </w:r>
-      <w:proofErr w:type="spellStart"/>
+        <w:t xml:space="preserve"> is a buzzard for ‘making a HTTP request </w:t>
+      </w:r>
       <w:r>
         <w:rPr>
           <w:b/>
           <w:bCs/>
         </w:rPr>
-        <w:t>is</w:t>
-      </w:r>
-      <w:proofErr w:type="spellEnd"/>
+        <w:t xml:space="preserve">from </w:t>
+      </w:r>
+      <w:proofErr w:type="spellStart"/>
       <w:r>
         <w:rPr>
           <w:b/>
           <w:bCs/>
         </w:rPr>
-        <w:t xml:space="preserve"> a buzzard for</w:t>
-      </w:r>
+        <w:t>Javascript</w:t>
+      </w:r>
+      <w:proofErr w:type="spellEnd"/>
       <w:r>
         <w:rPr>
           <w:b/>
           <w:bCs/>
         </w:rPr>
-        <w:t xml:space="preserve"> ‘making a HTTP request </w:t>
-      </w:r>
+        <w:t xml:space="preserve"> without leaving or refreshing page</w:t>
+      </w:r>
+      <w:proofErr w:type="gramStart"/>
       <w:r>
         <w:rPr>
           <w:b/>
           <w:bCs/>
         </w:rPr>
-        <w:t xml:space="preserve">from </w:t>
-      </w:r>
-      <w:proofErr w:type="spellStart"/>
-      <w:r>
-        <w:rPr>
-          <w:b/>
-          <w:bCs/>
-        </w:rPr>
-        <w:t>Javascript</w:t>
-      </w:r>
-      <w:proofErr w:type="spellEnd"/>
-      <w:r>
-        <w:rPr>
-          <w:b/>
-          <w:bCs/>
-        </w:rPr>
-        <w:t xml:space="preserve"> without leaving or refreshing page</w:t>
-      </w:r>
-      <w:r>
-        <w:rPr>
-          <w:b/>
-          <w:bCs/>
-        </w:rPr>
         <w:t>’</w:t>
       </w:r>
       <w:r>
         <w:t xml:space="preserve"> </w:t>
       </w:r>
       <w:r>
-        <w:t xml:space="preserve">. </w:t>
+        <w:t>.</w:t>
+      </w:r>
+      <w:proofErr w:type="gramEnd"/>
+      <w:r>
+        <w:t xml:space="preserve"> </w:t>
       </w:r>
       <w:r>
         <w:t xml:space="preserve">This is not any single library of framework, but set of web technologies to send and receive data between client and server. In Ajax mostly JSON is used rather than XML (even if </w:t>
@@ -813,7 +845,15 @@
         <w:t xml:space="preserve">) API used for </w:t>
       </w:r>
       <w:r>
-        <w:t>Ajax. This is API is supported/ is part of all the browser’s. This API is mainly used for transfer of data between client and server and can work with JSON, XML, or plain text.</w:t>
+        <w:t xml:space="preserve">Ajax. This is API is supported/ is part of all the </w:t>
+      </w:r>
+      <w:proofErr w:type="gramStart"/>
+      <w:r>
+        <w:t>browser’s</w:t>
+      </w:r>
+      <w:proofErr w:type="gramEnd"/>
+      <w:r>
+        <w:t>. This API is mainly used for transfer of data between client and server and can work with JSON, XML, or plain text.</w:t>
       </w:r>
     </w:p>
     <w:p>
@@ -1069,6 +1109,7 @@
         <w:t xml:space="preserve"> </w:t>
       </w:r>
       <w:proofErr w:type="spellStart"/>
+      <w:proofErr w:type="gramStart"/>
       <w:r>
         <w:rPr>
           <w:rFonts w:ascii="Consolas" w:eastAsia="Times New Roman" w:hAnsi="Consolas" w:cs="Times New Roman"/>
@@ -1088,7 +1129,18 @@
           <w:szCs w:val="21"/>
           <w:lang w:eastAsia="en-IN"/>
         </w:rPr>
-        <w:t>();</w:t>
+        <w:t>(</w:t>
+      </w:r>
+      <w:proofErr w:type="gramEnd"/>
+      <w:r>
+        <w:rPr>
+          <w:rFonts w:ascii="Consolas" w:eastAsia="Times New Roman" w:hAnsi="Consolas" w:cs="Times New Roman"/>
+          <w:color w:val="D4D4D4"/>
+          <w:sz w:val="21"/>
+          <w:szCs w:val="21"/>
+          <w:lang w:eastAsia="en-IN"/>
+        </w:rPr>
+        <w:t>);</w:t>
       </w:r>
     </w:p>
     <w:p>
@@ -1140,6 +1192,7 @@
         </w:rPr>
       </w:pPr>
       <w:proofErr w:type="spellStart"/>
+      <w:proofErr w:type="gramStart"/>
       <w:r>
         <w:rPr>
           <w:rFonts w:ascii="Consolas" w:eastAsia="Times New Roman" w:hAnsi="Consolas" w:cs="Times New Roman"/>
@@ -1171,6 +1224,7 @@
         <w:t>open</w:t>
       </w:r>
       <w:proofErr w:type="spellEnd"/>
+      <w:proofErr w:type="gramEnd"/>
       <w:r>
         <w:rPr>
           <w:rFonts w:ascii="Consolas" w:eastAsia="Times New Roman" w:hAnsi="Consolas" w:cs="Times New Roman"/>
@@ -1311,6 +1365,7 @@
         </w:rPr>
       </w:pPr>
       <w:proofErr w:type="spellStart"/>
+      <w:proofErr w:type="gramStart"/>
       <w:r>
         <w:rPr>
           <w:rFonts w:ascii="Consolas" w:eastAsia="Times New Roman" w:hAnsi="Consolas" w:cs="Times New Roman"/>
@@ -1342,6 +1397,7 @@
         <w:t>onload</w:t>
       </w:r>
       <w:proofErr w:type="spellEnd"/>
+      <w:proofErr w:type="gramEnd"/>
       <w:r>
         <w:rPr>
           <w:rFonts w:ascii="Consolas" w:eastAsia="Times New Roman" w:hAnsi="Consolas" w:cs="Times New Roman"/>
@@ -1428,6 +1484,7 @@
         </w:rPr>
         <w:t xml:space="preserve">  </w:t>
       </w:r>
+      <w:proofErr w:type="gramStart"/>
       <w:r>
         <w:rPr>
           <w:rFonts w:ascii="Consolas" w:eastAsia="Times New Roman" w:hAnsi="Consolas" w:cs="Times New Roman"/>
@@ -1449,6 +1506,7 @@
         <w:t>(</w:t>
       </w:r>
       <w:proofErr w:type="spellStart"/>
+      <w:proofErr w:type="gramEnd"/>
       <w:r>
         <w:rPr>
           <w:rFonts w:ascii="Consolas" w:eastAsia="Times New Roman" w:hAnsi="Consolas" w:cs="Times New Roman"/>
@@ -1574,6 +1632,7 @@
         <w:t>(</w:t>
       </w:r>
       <w:proofErr w:type="spellStart"/>
+      <w:proofErr w:type="gramStart"/>
       <w:r>
         <w:rPr>
           <w:rFonts w:ascii="Consolas" w:eastAsia="Times New Roman" w:hAnsi="Consolas" w:cs="Times New Roman"/>
@@ -1605,6 +1664,7 @@
         <w:t>responseText</w:t>
       </w:r>
       <w:proofErr w:type="spellEnd"/>
+      <w:proofErr w:type="gramEnd"/>
       <w:r>
         <w:rPr>
           <w:rFonts w:ascii="Consolas" w:eastAsia="Times New Roman" w:hAnsi="Consolas" w:cs="Times New Roman"/>
@@ -1711,6 +1771,7 @@
         </w:rPr>
       </w:pPr>
       <w:proofErr w:type="spellStart"/>
+      <w:proofErr w:type="gramStart"/>
       <w:r>
         <w:rPr>
           <w:rFonts w:ascii="Consolas" w:eastAsia="Times New Roman" w:hAnsi="Consolas" w:cs="Times New Roman"/>
@@ -1742,6 +1803,7 @@
         <w:t>send</w:t>
       </w:r>
       <w:proofErr w:type="spellEnd"/>
+      <w:proofErr w:type="gramEnd"/>
       <w:r>
         <w:rPr>
           <w:rFonts w:ascii="Consolas" w:eastAsia="Times New Roman" w:hAnsi="Consolas" w:cs="Times New Roman"/>
@@ -1927,41 +1989,512 @@
           <w:szCs w:val="21"/>
           <w:lang w:eastAsia="en-IN"/>
         </w:rPr>
+        <w:t>// execute call back function</w:t>
+      </w:r>
+    </w:p>
+    <w:p>
+      <w:pPr>
+        <w:shd w:val="clear" w:color="auto" w:fill="1E1E1E"/>
+        <w:spacing w:after="0" w:line="285" w:lineRule="atLeast"/>
+        <w:rPr>
+          <w:rFonts w:ascii="Consolas" w:eastAsia="Times New Roman" w:hAnsi="Consolas" w:cs="Times New Roman"/>
+          <w:color w:val="D4D4D4"/>
+          <w:sz w:val="21"/>
+          <w:szCs w:val="21"/>
+          <w:lang w:eastAsia="en-IN"/>
+        </w:rPr>
+      </w:pPr>
+      <w:r>
+        <w:rPr>
+          <w:rFonts w:ascii="Consolas" w:eastAsia="Times New Roman" w:hAnsi="Consolas" w:cs="Times New Roman"/>
+          <w:color w:val="569CD6"/>
+          <w:sz w:val="21"/>
+          <w:szCs w:val="21"/>
+          <w:lang w:eastAsia="en-IN"/>
+        </w:rPr>
+        <w:t>function</w:t>
+      </w:r>
+      <w:r>
+        <w:rPr>
+          <w:rFonts w:ascii="Consolas" w:eastAsia="Times New Roman" w:hAnsi="Consolas" w:cs="Times New Roman"/>
+          <w:color w:val="D4D4D4"/>
+          <w:sz w:val="21"/>
+          <w:szCs w:val="21"/>
+          <w:lang w:eastAsia="en-IN"/>
+        </w:rPr>
+        <w:t xml:space="preserve"> </w:t>
+      </w:r>
+      <w:proofErr w:type="gramStart"/>
+      <w:r>
+        <w:rPr>
+          <w:rFonts w:ascii="Consolas" w:eastAsia="Times New Roman" w:hAnsi="Consolas" w:cs="Times New Roman"/>
+          <w:color w:val="DCDCAA"/>
+          <w:sz w:val="21"/>
+          <w:szCs w:val="21"/>
+          <w:lang w:eastAsia="en-IN"/>
+        </w:rPr>
+        <w:t>greet</w:t>
+      </w:r>
+      <w:r>
+        <w:rPr>
+          <w:rFonts w:ascii="Consolas" w:eastAsia="Times New Roman" w:hAnsi="Consolas" w:cs="Times New Roman"/>
+          <w:color w:val="D4D4D4"/>
+          <w:sz w:val="21"/>
+          <w:szCs w:val="21"/>
+          <w:lang w:eastAsia="en-IN"/>
+        </w:rPr>
+        <w:t>(</w:t>
+      </w:r>
+      <w:proofErr w:type="gramEnd"/>
+      <w:r>
+        <w:rPr>
+          <w:rFonts w:ascii="Consolas" w:eastAsia="Times New Roman" w:hAnsi="Consolas" w:cs="Times New Roman"/>
+          <w:color w:val="9CDCFE"/>
+          <w:sz w:val="21"/>
+          <w:szCs w:val="21"/>
+          <w:lang w:eastAsia="en-IN"/>
+        </w:rPr>
+        <w:t>name</w:t>
+      </w:r>
+      <w:r>
+        <w:rPr>
+          <w:rFonts w:ascii="Consolas" w:eastAsia="Times New Roman" w:hAnsi="Consolas" w:cs="Times New Roman"/>
+          <w:color w:val="D4D4D4"/>
+          <w:sz w:val="21"/>
+          <w:szCs w:val="21"/>
+          <w:lang w:eastAsia="en-IN"/>
+        </w:rPr>
+        <w:t xml:space="preserve">, </w:t>
+      </w:r>
+      <w:proofErr w:type="spellStart"/>
+      <w:r>
+        <w:rPr>
+          <w:rFonts w:ascii="Consolas" w:eastAsia="Times New Roman" w:hAnsi="Consolas" w:cs="Times New Roman"/>
+          <w:color w:val="9CDCFE"/>
+          <w:sz w:val="21"/>
+          <w:szCs w:val="21"/>
+          <w:lang w:eastAsia="en-IN"/>
+        </w:rPr>
+        <w:t>myFunction</w:t>
+      </w:r>
+      <w:proofErr w:type="spellEnd"/>
+      <w:r>
+        <w:rPr>
+          <w:rFonts w:ascii="Consolas" w:eastAsia="Times New Roman" w:hAnsi="Consolas" w:cs="Times New Roman"/>
+          <w:color w:val="D4D4D4"/>
+          <w:sz w:val="21"/>
+          <w:szCs w:val="21"/>
+          <w:lang w:eastAsia="en-IN"/>
+        </w:rPr>
+        <w:t>) {</w:t>
+      </w:r>
+    </w:p>
+    <w:p>
+      <w:pPr>
+        <w:shd w:val="clear" w:color="auto" w:fill="1E1E1E"/>
+        <w:spacing w:after="0" w:line="285" w:lineRule="atLeast"/>
+        <w:rPr>
+          <w:rFonts w:ascii="Consolas" w:eastAsia="Times New Roman" w:hAnsi="Consolas" w:cs="Times New Roman"/>
+          <w:color w:val="D4D4D4"/>
+          <w:sz w:val="21"/>
+          <w:szCs w:val="21"/>
+          <w:lang w:eastAsia="en-IN"/>
+        </w:rPr>
+      </w:pPr>
+      <w:r>
+        <w:rPr>
+          <w:rFonts w:ascii="Consolas" w:eastAsia="Times New Roman" w:hAnsi="Consolas" w:cs="Times New Roman"/>
+          <w:color w:val="D4D4D4"/>
+          <w:sz w:val="21"/>
+          <w:szCs w:val="21"/>
+          <w:lang w:eastAsia="en-IN"/>
+        </w:rPr>
+        <w:t xml:space="preserve">    </w:t>
+      </w:r>
+      <w:proofErr w:type="gramStart"/>
+      <w:r>
+        <w:rPr>
+          <w:rFonts w:ascii="Consolas" w:eastAsia="Times New Roman" w:hAnsi="Consolas" w:cs="Times New Roman"/>
+          <w:color w:val="9CDCFE"/>
+          <w:sz w:val="21"/>
+          <w:szCs w:val="21"/>
+          <w:lang w:eastAsia="en-IN"/>
+        </w:rPr>
+        <w:t>console</w:t>
+      </w:r>
+      <w:r>
+        <w:rPr>
+          <w:rFonts w:ascii="Consolas" w:eastAsia="Times New Roman" w:hAnsi="Consolas" w:cs="Times New Roman"/>
+          <w:color w:val="D4D4D4"/>
+          <w:sz w:val="21"/>
+          <w:szCs w:val="21"/>
+          <w:lang w:eastAsia="en-IN"/>
+        </w:rPr>
+        <w:t>.</w:t>
+      </w:r>
+      <w:r>
+        <w:rPr>
+          <w:rFonts w:ascii="Consolas" w:eastAsia="Times New Roman" w:hAnsi="Consolas" w:cs="Times New Roman"/>
+          <w:color w:val="DCDCAA"/>
+          <w:sz w:val="21"/>
+          <w:szCs w:val="21"/>
+          <w:lang w:eastAsia="en-IN"/>
+        </w:rPr>
+        <w:t>log</w:t>
+      </w:r>
+      <w:r>
+        <w:rPr>
+          <w:rFonts w:ascii="Consolas" w:eastAsia="Times New Roman" w:hAnsi="Consolas" w:cs="Times New Roman"/>
+          <w:color w:val="D4D4D4"/>
+          <w:sz w:val="21"/>
+          <w:szCs w:val="21"/>
+          <w:lang w:eastAsia="en-IN"/>
+        </w:rPr>
+        <w:t>(</w:t>
+      </w:r>
+      <w:proofErr w:type="gramEnd"/>
+      <w:r>
+        <w:rPr>
+          <w:rFonts w:ascii="Consolas" w:eastAsia="Times New Roman" w:hAnsi="Consolas" w:cs="Times New Roman"/>
+          <w:color w:val="CE9178"/>
+          <w:sz w:val="21"/>
+          <w:szCs w:val="21"/>
+          <w:lang w:eastAsia="en-IN"/>
+        </w:rPr>
+        <w:t>'Hello world'</w:t>
+      </w:r>
+      <w:r>
+        <w:rPr>
+          <w:rFonts w:ascii="Consolas" w:eastAsia="Times New Roman" w:hAnsi="Consolas" w:cs="Times New Roman"/>
+          <w:color w:val="D4D4D4"/>
+          <w:sz w:val="21"/>
+          <w:szCs w:val="21"/>
+          <w:lang w:eastAsia="en-IN"/>
+        </w:rPr>
+        <w:t>);</w:t>
+      </w:r>
+    </w:p>
+    <w:p>
+      <w:pPr>
+        <w:shd w:val="clear" w:color="auto" w:fill="1E1E1E"/>
+        <w:spacing w:after="0" w:line="285" w:lineRule="atLeast"/>
+        <w:rPr>
+          <w:rFonts w:ascii="Consolas" w:eastAsia="Times New Roman" w:hAnsi="Consolas" w:cs="Times New Roman"/>
+          <w:color w:val="D4D4D4"/>
+          <w:sz w:val="21"/>
+          <w:szCs w:val="21"/>
+          <w:lang w:eastAsia="en-IN"/>
+        </w:rPr>
+      </w:pPr>
+      <w:r>
+        <w:rPr>
+          <w:rFonts w:ascii="Consolas" w:eastAsia="Times New Roman" w:hAnsi="Consolas" w:cs="Times New Roman"/>
+          <w:color w:val="D4D4D4"/>
+          <w:sz w:val="21"/>
+          <w:szCs w:val="21"/>
+          <w:lang w:eastAsia="en-IN"/>
+        </w:rPr>
+        <w:t xml:space="preserve">  </w:t>
+      </w:r>
+    </w:p>
+    <w:p>
+      <w:pPr>
+        <w:shd w:val="clear" w:color="auto" w:fill="1E1E1E"/>
+        <w:spacing w:after="0" w:line="285" w:lineRule="atLeast"/>
+        <w:rPr>
+          <w:rFonts w:ascii="Consolas" w:eastAsia="Times New Roman" w:hAnsi="Consolas" w:cs="Times New Roman"/>
+          <w:color w:val="D4D4D4"/>
+          <w:sz w:val="21"/>
+          <w:szCs w:val="21"/>
+          <w:lang w:eastAsia="en-IN"/>
+        </w:rPr>
+      </w:pPr>
+      <w:r>
+        <w:rPr>
+          <w:rFonts w:ascii="Consolas" w:eastAsia="Times New Roman" w:hAnsi="Consolas" w:cs="Times New Roman"/>
+          <w:color w:val="D4D4D4"/>
+          <w:sz w:val="21"/>
+          <w:szCs w:val="21"/>
+          <w:lang w:eastAsia="en-IN"/>
+        </w:rPr>
+        <w:t xml:space="preserve">    </w:t>
+      </w:r>
+      <w:r>
+        <w:rPr>
+          <w:rFonts w:ascii="Consolas" w:eastAsia="Times New Roman" w:hAnsi="Consolas" w:cs="Times New Roman"/>
+          <w:color w:val="6A9955"/>
+          <w:sz w:val="21"/>
+          <w:szCs w:val="21"/>
+          <w:lang w:eastAsia="en-IN"/>
+        </w:rPr>
         <w:t xml:space="preserve">// </w:t>
       </w:r>
-      <w:r>
-        <w:rPr>
-          <w:rFonts w:ascii="Consolas" w:eastAsia="Times New Roman" w:hAnsi="Consolas" w:cs="Times New Roman"/>
-          <w:color w:val="6A9955"/>
-          <w:sz w:val="21"/>
-          <w:szCs w:val="21"/>
-          <w:lang w:eastAsia="en-IN"/>
-        </w:rPr>
-        <w:t>execute</w:t>
-      </w:r>
-      <w:r>
-        <w:rPr>
-          <w:rFonts w:ascii="Consolas" w:eastAsia="Times New Roman" w:hAnsi="Consolas" w:cs="Times New Roman"/>
-          <w:color w:val="6A9955"/>
-          <w:sz w:val="21"/>
-          <w:szCs w:val="21"/>
-          <w:lang w:eastAsia="en-IN"/>
-        </w:rPr>
-        <w:t xml:space="preserve"> call back function</w:t>
-      </w:r>
-    </w:p>
-    <w:p>
-      <w:pPr>
-        <w:shd w:val="clear" w:color="auto" w:fill="1E1E1E"/>
-        <w:spacing w:after="0" w:line="285" w:lineRule="atLeast"/>
-        <w:rPr>
-          <w:rFonts w:ascii="Consolas" w:eastAsia="Times New Roman" w:hAnsi="Consolas" w:cs="Times New Roman"/>
-          <w:color w:val="D4D4D4"/>
-          <w:sz w:val="21"/>
-          <w:szCs w:val="21"/>
-          <w:lang w:eastAsia="en-IN"/>
-        </w:rPr>
-      </w:pPr>
+      <w:proofErr w:type="spellStart"/>
+      <w:r>
+        <w:rPr>
+          <w:rFonts w:ascii="Consolas" w:eastAsia="Times New Roman" w:hAnsi="Consolas" w:cs="Times New Roman"/>
+          <w:color w:val="6A9955"/>
+          <w:sz w:val="21"/>
+          <w:szCs w:val="21"/>
+          <w:lang w:eastAsia="en-IN"/>
+        </w:rPr>
+        <w:t>callback</w:t>
+      </w:r>
+      <w:proofErr w:type="spellEnd"/>
+      <w:r>
+        <w:rPr>
+          <w:rFonts w:ascii="Consolas" w:eastAsia="Times New Roman" w:hAnsi="Consolas" w:cs="Times New Roman"/>
+          <w:color w:val="6A9955"/>
+          <w:sz w:val="21"/>
+          <w:szCs w:val="21"/>
+          <w:lang w:eastAsia="en-IN"/>
+        </w:rPr>
+        <w:t xml:space="preserve"> function</w:t>
+      </w:r>
+    </w:p>
+    <w:p>
+      <w:pPr>
+        <w:shd w:val="clear" w:color="auto" w:fill="1E1E1E"/>
+        <w:spacing w:after="0" w:line="285" w:lineRule="atLeast"/>
+        <w:rPr>
+          <w:rFonts w:ascii="Consolas" w:eastAsia="Times New Roman" w:hAnsi="Consolas" w:cs="Times New Roman"/>
+          <w:color w:val="D4D4D4"/>
+          <w:sz w:val="21"/>
+          <w:szCs w:val="21"/>
+          <w:lang w:eastAsia="en-IN"/>
+        </w:rPr>
+      </w:pPr>
+      <w:r>
+        <w:rPr>
+          <w:rFonts w:ascii="Consolas" w:eastAsia="Times New Roman" w:hAnsi="Consolas" w:cs="Times New Roman"/>
+          <w:color w:val="D4D4D4"/>
+          <w:sz w:val="21"/>
+          <w:szCs w:val="21"/>
+          <w:lang w:eastAsia="en-IN"/>
+        </w:rPr>
+        <w:t xml:space="preserve">    </w:t>
+      </w:r>
+      <w:r>
+        <w:rPr>
+          <w:rFonts w:ascii="Consolas" w:eastAsia="Times New Roman" w:hAnsi="Consolas" w:cs="Times New Roman"/>
+          <w:color w:val="6A9955"/>
+          <w:sz w:val="21"/>
+          <w:szCs w:val="21"/>
+          <w:lang w:eastAsia="en-IN"/>
+        </w:rPr>
+        <w:t xml:space="preserve">// executed only after the </w:t>
+      </w:r>
+      <w:proofErr w:type="gramStart"/>
+      <w:r>
+        <w:rPr>
+          <w:rFonts w:ascii="Consolas" w:eastAsia="Times New Roman" w:hAnsi="Consolas" w:cs="Times New Roman"/>
+          <w:color w:val="6A9955"/>
+          <w:sz w:val="21"/>
+          <w:szCs w:val="21"/>
+          <w:lang w:eastAsia="en-IN"/>
+        </w:rPr>
+        <w:t>greet(</w:t>
+      </w:r>
+      <w:proofErr w:type="gramEnd"/>
+      <w:r>
+        <w:rPr>
+          <w:rFonts w:ascii="Consolas" w:eastAsia="Times New Roman" w:hAnsi="Consolas" w:cs="Times New Roman"/>
+          <w:color w:val="6A9955"/>
+          <w:sz w:val="21"/>
+          <w:szCs w:val="21"/>
+          <w:lang w:eastAsia="en-IN"/>
+        </w:rPr>
+        <w:t>) is executed</w:t>
+      </w:r>
+    </w:p>
+    <w:p>
+      <w:pPr>
+        <w:shd w:val="clear" w:color="auto" w:fill="1E1E1E"/>
+        <w:spacing w:after="0" w:line="285" w:lineRule="atLeast"/>
+        <w:rPr>
+          <w:rFonts w:ascii="Consolas" w:eastAsia="Times New Roman" w:hAnsi="Consolas" w:cs="Times New Roman"/>
+          <w:color w:val="D4D4D4"/>
+          <w:sz w:val="21"/>
+          <w:szCs w:val="21"/>
+          <w:lang w:eastAsia="en-IN"/>
+        </w:rPr>
+      </w:pPr>
+      <w:r>
+        <w:rPr>
+          <w:rFonts w:ascii="Consolas" w:eastAsia="Times New Roman" w:hAnsi="Consolas" w:cs="Times New Roman"/>
+          <w:color w:val="D4D4D4"/>
+          <w:sz w:val="21"/>
+          <w:szCs w:val="21"/>
+          <w:lang w:eastAsia="en-IN"/>
+        </w:rPr>
+        <w:t xml:space="preserve">    </w:t>
+      </w:r>
+      <w:proofErr w:type="spellStart"/>
+      <w:r>
+        <w:rPr>
+          <w:rFonts w:ascii="Consolas" w:eastAsia="Times New Roman" w:hAnsi="Consolas" w:cs="Times New Roman"/>
+          <w:color w:val="DCDCAA"/>
+          <w:sz w:val="21"/>
+          <w:szCs w:val="21"/>
+          <w:lang w:eastAsia="en-IN"/>
+        </w:rPr>
+        <w:t>myFunction</w:t>
+      </w:r>
+      <w:proofErr w:type="spellEnd"/>
+      <w:r>
+        <w:rPr>
+          <w:rFonts w:ascii="Consolas" w:eastAsia="Times New Roman" w:hAnsi="Consolas" w:cs="Times New Roman"/>
+          <w:color w:val="D4D4D4"/>
+          <w:sz w:val="21"/>
+          <w:szCs w:val="21"/>
+          <w:lang w:eastAsia="en-IN"/>
+        </w:rPr>
+        <w:t>(</w:t>
+      </w:r>
+      <w:r>
+        <w:rPr>
+          <w:rFonts w:ascii="Consolas" w:eastAsia="Times New Roman" w:hAnsi="Consolas" w:cs="Times New Roman"/>
+          <w:color w:val="9CDCFE"/>
+          <w:sz w:val="21"/>
+          <w:szCs w:val="21"/>
+          <w:lang w:eastAsia="en-IN"/>
+        </w:rPr>
+        <w:t>name</w:t>
+      </w:r>
+      <w:r>
+        <w:rPr>
+          <w:rFonts w:ascii="Consolas" w:eastAsia="Times New Roman" w:hAnsi="Consolas" w:cs="Times New Roman"/>
+          <w:color w:val="D4D4D4"/>
+          <w:sz w:val="21"/>
+          <w:szCs w:val="21"/>
+          <w:lang w:eastAsia="en-IN"/>
+        </w:rPr>
+        <w:t>);</w:t>
+      </w:r>
+    </w:p>
+    <w:p>
+      <w:pPr>
+        <w:shd w:val="clear" w:color="auto" w:fill="1E1E1E"/>
+        <w:spacing w:after="0" w:line="285" w:lineRule="atLeast"/>
+        <w:rPr>
+          <w:rFonts w:ascii="Consolas" w:eastAsia="Times New Roman" w:hAnsi="Consolas" w:cs="Times New Roman"/>
+          <w:color w:val="D4D4D4"/>
+          <w:sz w:val="21"/>
+          <w:szCs w:val="21"/>
+          <w:lang w:eastAsia="en-IN"/>
+        </w:rPr>
+      </w:pPr>
+      <w:r>
+        <w:rPr>
+          <w:rFonts w:ascii="Consolas" w:eastAsia="Times New Roman" w:hAnsi="Consolas" w:cs="Times New Roman"/>
+          <w:color w:val="D4D4D4"/>
+          <w:sz w:val="21"/>
+          <w:szCs w:val="21"/>
+          <w:lang w:eastAsia="en-IN"/>
+        </w:rPr>
+        <w:t>  }</w:t>
+      </w:r>
+    </w:p>
+    <w:p>
+      <w:pPr>
+        <w:shd w:val="clear" w:color="auto" w:fill="1E1E1E"/>
+        <w:spacing w:after="0" w:line="285" w:lineRule="atLeast"/>
+        <w:rPr>
+          <w:rFonts w:ascii="Consolas" w:eastAsia="Times New Roman" w:hAnsi="Consolas" w:cs="Times New Roman"/>
+          <w:color w:val="D4D4D4"/>
+          <w:sz w:val="21"/>
+          <w:szCs w:val="21"/>
+          <w:lang w:eastAsia="en-IN"/>
+        </w:rPr>
+      </w:pPr>
+      <w:r>
+        <w:rPr>
+          <w:rFonts w:ascii="Consolas" w:eastAsia="Times New Roman" w:hAnsi="Consolas" w:cs="Times New Roman"/>
+          <w:color w:val="D4D4D4"/>
+          <w:sz w:val="21"/>
+          <w:szCs w:val="21"/>
+          <w:lang w:eastAsia="en-IN"/>
+        </w:rPr>
+        <w:t xml:space="preserve">  </w:t>
+      </w:r>
+    </w:p>
+    <w:p>
+      <w:pPr>
+        <w:shd w:val="clear" w:color="auto" w:fill="1E1E1E"/>
+        <w:spacing w:after="0" w:line="285" w:lineRule="atLeast"/>
+        <w:rPr>
+          <w:rFonts w:ascii="Consolas" w:eastAsia="Times New Roman" w:hAnsi="Consolas" w:cs="Times New Roman"/>
+          <w:color w:val="D4D4D4"/>
+          <w:sz w:val="21"/>
+          <w:szCs w:val="21"/>
+          <w:lang w:eastAsia="en-IN"/>
+        </w:rPr>
+      </w:pPr>
+      <w:r>
+        <w:rPr>
+          <w:rFonts w:ascii="Consolas" w:eastAsia="Times New Roman" w:hAnsi="Consolas" w:cs="Times New Roman"/>
+          <w:color w:val="D4D4D4"/>
+          <w:sz w:val="21"/>
+          <w:szCs w:val="21"/>
+          <w:lang w:eastAsia="en-IN"/>
+        </w:rPr>
+        <w:t xml:space="preserve">  </w:t>
+      </w:r>
+      <w:r>
+        <w:rPr>
+          <w:rFonts w:ascii="Consolas" w:eastAsia="Times New Roman" w:hAnsi="Consolas" w:cs="Times New Roman"/>
+          <w:color w:val="6A9955"/>
+          <w:sz w:val="21"/>
+          <w:szCs w:val="21"/>
+          <w:lang w:eastAsia="en-IN"/>
+        </w:rPr>
+        <w:t xml:space="preserve">// </w:t>
+      </w:r>
+      <w:proofErr w:type="spellStart"/>
+      <w:r>
+        <w:rPr>
+          <w:rFonts w:ascii="Consolas" w:eastAsia="Times New Roman" w:hAnsi="Consolas" w:cs="Times New Roman"/>
+          <w:color w:val="6A9955"/>
+          <w:sz w:val="21"/>
+          <w:szCs w:val="21"/>
+          <w:lang w:eastAsia="en-IN"/>
+        </w:rPr>
+        <w:t>callback</w:t>
+      </w:r>
+      <w:proofErr w:type="spellEnd"/>
+      <w:r>
+        <w:rPr>
+          <w:rFonts w:ascii="Consolas" w:eastAsia="Times New Roman" w:hAnsi="Consolas" w:cs="Times New Roman"/>
+          <w:color w:val="6A9955"/>
+          <w:sz w:val="21"/>
+          <w:szCs w:val="21"/>
+          <w:lang w:eastAsia="en-IN"/>
+        </w:rPr>
+        <w:t xml:space="preserve"> function</w:t>
+      </w:r>
+    </w:p>
+    <w:p>
+      <w:pPr>
+        <w:shd w:val="clear" w:color="auto" w:fill="1E1E1E"/>
+        <w:spacing w:after="0" w:line="285" w:lineRule="atLeast"/>
+        <w:rPr>
+          <w:rFonts w:ascii="Consolas" w:eastAsia="Times New Roman" w:hAnsi="Consolas" w:cs="Times New Roman"/>
+          <w:color w:val="D4D4D4"/>
+          <w:sz w:val="21"/>
+          <w:szCs w:val="21"/>
+          <w:lang w:eastAsia="en-IN"/>
+        </w:rPr>
+      </w:pPr>
+      <w:r>
+        <w:rPr>
+          <w:rFonts w:ascii="Consolas" w:eastAsia="Times New Roman" w:hAnsi="Consolas" w:cs="Times New Roman"/>
+          <w:color w:val="D4D4D4"/>
+          <w:sz w:val="21"/>
+          <w:szCs w:val="21"/>
+          <w:lang w:eastAsia="en-IN"/>
+        </w:rPr>
+        <w:t xml:space="preserve">  </w:t>
+      </w:r>
       <w:r>
         <w:rPr>
           <w:rFonts w:ascii="Consolas" w:eastAsia="Times New Roman" w:hAnsi="Consolas" w:cs="Times New Roman"/>
@@ -1982,6 +2515,7 @@
         </w:rPr>
         <w:t xml:space="preserve"> </w:t>
       </w:r>
+      <w:proofErr w:type="spellStart"/>
       <w:r>
         <w:rPr>
           <w:rFonts w:ascii="Consolas" w:eastAsia="Times New Roman" w:hAnsi="Consolas" w:cs="Times New Roman"/>
@@ -1990,8 +2524,9 @@
           <w:szCs w:val="21"/>
           <w:lang w:eastAsia="en-IN"/>
         </w:rPr>
-        <w:t>greet</w:t>
-      </w:r>
+        <w:t>sayName</w:t>
+      </w:r>
+      <w:proofErr w:type="spellEnd"/>
       <w:r>
         <w:rPr>
           <w:rFonts w:ascii="Consolas" w:eastAsia="Times New Roman" w:hAnsi="Consolas" w:cs="Times New Roman"/>
@@ -2020,18 +2555,246 @@
           <w:szCs w:val="21"/>
           <w:lang w:eastAsia="en-IN"/>
         </w:rPr>
-        <w:t xml:space="preserve">, </w:t>
+        <w:t>) {</w:t>
+      </w:r>
+    </w:p>
+    <w:p>
+      <w:pPr>
+        <w:shd w:val="clear" w:color="auto" w:fill="1E1E1E"/>
+        <w:spacing w:after="0" w:line="285" w:lineRule="atLeast"/>
+        <w:rPr>
+          <w:rFonts w:ascii="Consolas" w:eastAsia="Times New Roman" w:hAnsi="Consolas" w:cs="Times New Roman"/>
+          <w:color w:val="D4D4D4"/>
+          <w:sz w:val="21"/>
+          <w:szCs w:val="21"/>
+          <w:lang w:eastAsia="en-IN"/>
+        </w:rPr>
+      </w:pPr>
+      <w:r>
+        <w:rPr>
+          <w:rFonts w:ascii="Consolas" w:eastAsia="Times New Roman" w:hAnsi="Consolas" w:cs="Times New Roman"/>
+          <w:color w:val="D4D4D4"/>
+          <w:sz w:val="21"/>
+          <w:szCs w:val="21"/>
+          <w:lang w:eastAsia="en-IN"/>
+        </w:rPr>
+        <w:t xml:space="preserve">    </w:t>
+      </w:r>
+      <w:proofErr w:type="gramStart"/>
+      <w:r>
+        <w:rPr>
+          <w:rFonts w:ascii="Consolas" w:eastAsia="Times New Roman" w:hAnsi="Consolas" w:cs="Times New Roman"/>
+          <w:color w:val="9CDCFE"/>
+          <w:sz w:val="21"/>
+          <w:szCs w:val="21"/>
+          <w:lang w:eastAsia="en-IN"/>
+        </w:rPr>
+        <w:t>console</w:t>
+      </w:r>
+      <w:r>
+        <w:rPr>
+          <w:rFonts w:ascii="Consolas" w:eastAsia="Times New Roman" w:hAnsi="Consolas" w:cs="Times New Roman"/>
+          <w:color w:val="D4D4D4"/>
+          <w:sz w:val="21"/>
+          <w:szCs w:val="21"/>
+          <w:lang w:eastAsia="en-IN"/>
+        </w:rPr>
+        <w:t>.</w:t>
+      </w:r>
+      <w:r>
+        <w:rPr>
+          <w:rFonts w:ascii="Consolas" w:eastAsia="Times New Roman" w:hAnsi="Consolas" w:cs="Times New Roman"/>
+          <w:color w:val="DCDCAA"/>
+          <w:sz w:val="21"/>
+          <w:szCs w:val="21"/>
+          <w:lang w:eastAsia="en-IN"/>
+        </w:rPr>
+        <w:t>log</w:t>
+      </w:r>
+      <w:r>
+        <w:rPr>
+          <w:rFonts w:ascii="Consolas" w:eastAsia="Times New Roman" w:hAnsi="Consolas" w:cs="Times New Roman"/>
+          <w:color w:val="D4D4D4"/>
+          <w:sz w:val="21"/>
+          <w:szCs w:val="21"/>
+          <w:lang w:eastAsia="en-IN"/>
+        </w:rPr>
+        <w:t>(</w:t>
+      </w:r>
+      <w:proofErr w:type="gramEnd"/>
+      <w:r>
+        <w:rPr>
+          <w:rFonts w:ascii="Consolas" w:eastAsia="Times New Roman" w:hAnsi="Consolas" w:cs="Times New Roman"/>
+          <w:color w:val="CE9178"/>
+          <w:sz w:val="21"/>
+          <w:szCs w:val="21"/>
+          <w:lang w:eastAsia="en-IN"/>
+        </w:rPr>
+        <w:t>'Hello'</w:t>
+      </w:r>
+      <w:r>
+        <w:rPr>
+          <w:rFonts w:ascii="Consolas" w:eastAsia="Times New Roman" w:hAnsi="Consolas" w:cs="Times New Roman"/>
+          <w:color w:val="D4D4D4"/>
+          <w:sz w:val="21"/>
+          <w:szCs w:val="21"/>
+          <w:lang w:eastAsia="en-IN"/>
+        </w:rPr>
+        <w:t xml:space="preserve"> + </w:t>
+      </w:r>
+      <w:r>
+        <w:rPr>
+          <w:rFonts w:ascii="Consolas" w:eastAsia="Times New Roman" w:hAnsi="Consolas" w:cs="Times New Roman"/>
+          <w:color w:val="CE9178"/>
+          <w:sz w:val="21"/>
+          <w:szCs w:val="21"/>
+          <w:lang w:eastAsia="en-IN"/>
+        </w:rPr>
+        <w:t>' '</w:t>
+      </w:r>
+      <w:r>
+        <w:rPr>
+          <w:rFonts w:ascii="Consolas" w:eastAsia="Times New Roman" w:hAnsi="Consolas" w:cs="Times New Roman"/>
+          <w:color w:val="D4D4D4"/>
+          <w:sz w:val="21"/>
+          <w:szCs w:val="21"/>
+          <w:lang w:eastAsia="en-IN"/>
+        </w:rPr>
+        <w:t xml:space="preserve"> + </w:t>
+      </w:r>
+      <w:r>
+        <w:rPr>
+          <w:rFonts w:ascii="Consolas" w:eastAsia="Times New Roman" w:hAnsi="Consolas" w:cs="Times New Roman"/>
+          <w:color w:val="9CDCFE"/>
+          <w:sz w:val="21"/>
+          <w:szCs w:val="21"/>
+          <w:lang w:eastAsia="en-IN"/>
+        </w:rPr>
+        <w:t>name</w:t>
+      </w:r>
+      <w:r>
+        <w:rPr>
+          <w:rFonts w:ascii="Consolas" w:eastAsia="Times New Roman" w:hAnsi="Consolas" w:cs="Times New Roman"/>
+          <w:color w:val="D4D4D4"/>
+          <w:sz w:val="21"/>
+          <w:szCs w:val="21"/>
+          <w:lang w:eastAsia="en-IN"/>
+        </w:rPr>
+        <w:t>);</w:t>
+      </w:r>
+    </w:p>
+    <w:p>
+      <w:pPr>
+        <w:shd w:val="clear" w:color="auto" w:fill="1E1E1E"/>
+        <w:spacing w:after="0" w:line="285" w:lineRule="atLeast"/>
+        <w:rPr>
+          <w:rFonts w:ascii="Consolas" w:eastAsia="Times New Roman" w:hAnsi="Consolas" w:cs="Times New Roman"/>
+          <w:color w:val="D4D4D4"/>
+          <w:sz w:val="21"/>
+          <w:szCs w:val="21"/>
+          <w:lang w:eastAsia="en-IN"/>
+        </w:rPr>
+      </w:pPr>
+      <w:r>
+        <w:rPr>
+          <w:rFonts w:ascii="Consolas" w:eastAsia="Times New Roman" w:hAnsi="Consolas" w:cs="Times New Roman"/>
+          <w:color w:val="D4D4D4"/>
+          <w:sz w:val="21"/>
+          <w:szCs w:val="21"/>
+          <w:lang w:eastAsia="en-IN"/>
+        </w:rPr>
+        <w:t>  }</w:t>
+      </w:r>
+    </w:p>
+    <w:p>
+      <w:pPr>
+        <w:shd w:val="clear" w:color="auto" w:fill="1E1E1E"/>
+        <w:spacing w:after="0" w:line="285" w:lineRule="atLeast"/>
+        <w:rPr>
+          <w:rFonts w:ascii="Consolas" w:eastAsia="Times New Roman" w:hAnsi="Consolas" w:cs="Times New Roman"/>
+          <w:color w:val="D4D4D4"/>
+          <w:sz w:val="21"/>
+          <w:szCs w:val="21"/>
+          <w:lang w:eastAsia="en-IN"/>
+        </w:rPr>
+      </w:pPr>
+      <w:r>
+        <w:rPr>
+          <w:rFonts w:ascii="Consolas" w:eastAsia="Times New Roman" w:hAnsi="Consolas" w:cs="Times New Roman"/>
+          <w:color w:val="D4D4D4"/>
+          <w:sz w:val="21"/>
+          <w:szCs w:val="21"/>
+          <w:lang w:eastAsia="en-IN"/>
+        </w:rPr>
+        <w:t xml:space="preserve">  </w:t>
+      </w:r>
+    </w:p>
+    <w:p>
+      <w:pPr>
+        <w:shd w:val="clear" w:color="auto" w:fill="1E1E1E"/>
+        <w:spacing w:after="0" w:line="285" w:lineRule="atLeast"/>
+        <w:rPr>
+          <w:rFonts w:ascii="Consolas" w:eastAsia="Times New Roman" w:hAnsi="Consolas" w:cs="Times New Roman"/>
+          <w:color w:val="D4D4D4"/>
+          <w:sz w:val="21"/>
+          <w:szCs w:val="21"/>
+          <w:lang w:eastAsia="en-IN"/>
+        </w:rPr>
+      </w:pPr>
+      <w:r>
+        <w:rPr>
+          <w:rFonts w:ascii="Consolas" w:eastAsia="Times New Roman" w:hAnsi="Consolas" w:cs="Times New Roman"/>
+          <w:color w:val="D4D4D4"/>
+          <w:sz w:val="21"/>
+          <w:szCs w:val="21"/>
+          <w:lang w:eastAsia="en-IN"/>
+        </w:rPr>
+        <w:t xml:space="preserve">  </w:t>
+      </w:r>
+      <w:r>
+        <w:rPr>
+          <w:rFonts w:ascii="Consolas" w:eastAsia="Times New Roman" w:hAnsi="Consolas" w:cs="Times New Roman"/>
+          <w:color w:val="6A9955"/>
+          <w:sz w:val="21"/>
+          <w:szCs w:val="21"/>
+          <w:lang w:eastAsia="en-IN"/>
+        </w:rPr>
+        <w:t>// calling the function after 2 seconds</w:t>
+      </w:r>
+    </w:p>
+    <w:p>
+      <w:pPr>
+        <w:shd w:val="clear" w:color="auto" w:fill="1E1E1E"/>
+        <w:spacing w:after="0" w:line="285" w:lineRule="atLeast"/>
+        <w:rPr>
+          <w:rFonts w:ascii="Consolas" w:eastAsia="Times New Roman" w:hAnsi="Consolas" w:cs="Times New Roman"/>
+          <w:color w:val="D4D4D4"/>
+          <w:sz w:val="21"/>
+          <w:szCs w:val="21"/>
+          <w:lang w:eastAsia="en-IN"/>
+        </w:rPr>
+      </w:pPr>
+      <w:r>
+        <w:rPr>
+          <w:rFonts w:ascii="Consolas" w:eastAsia="Times New Roman" w:hAnsi="Consolas" w:cs="Times New Roman"/>
+          <w:color w:val="D4D4D4"/>
+          <w:sz w:val="21"/>
+          <w:szCs w:val="21"/>
+          <w:lang w:eastAsia="en-IN"/>
+        </w:rPr>
+        <w:t xml:space="preserve">  </w:t>
       </w:r>
       <w:proofErr w:type="spellStart"/>
-      <w:r>
-        <w:rPr>
-          <w:rFonts w:ascii="Consolas" w:eastAsia="Times New Roman" w:hAnsi="Consolas" w:cs="Times New Roman"/>
-          <w:color w:val="9CDCFE"/>
-          <w:sz w:val="21"/>
-          <w:szCs w:val="21"/>
-          <w:lang w:eastAsia="en-IN"/>
-        </w:rPr>
-        <w:t>myFunction</w:t>
+      <w:proofErr w:type="gramStart"/>
+      <w:r>
+        <w:rPr>
+          <w:rFonts w:ascii="Consolas" w:eastAsia="Times New Roman" w:hAnsi="Consolas" w:cs="Times New Roman"/>
+          <w:color w:val="DCDCAA"/>
+          <w:sz w:val="21"/>
+          <w:szCs w:val="21"/>
+          <w:lang w:eastAsia="en-IN"/>
+        </w:rPr>
+        <w:t>setTimeout</w:t>
       </w:r>
       <w:proofErr w:type="spellEnd"/>
       <w:r>
@@ -2042,700 +2805,9 @@
           <w:szCs w:val="21"/>
           <w:lang w:eastAsia="en-IN"/>
         </w:rPr>
-        <w:t>) {</w:t>
-      </w:r>
-    </w:p>
-    <w:p>
-      <w:pPr>
-        <w:shd w:val="clear" w:color="auto" w:fill="1E1E1E"/>
-        <w:spacing w:after="0" w:line="285" w:lineRule="atLeast"/>
-        <w:rPr>
-          <w:rFonts w:ascii="Consolas" w:eastAsia="Times New Roman" w:hAnsi="Consolas" w:cs="Times New Roman"/>
-          <w:color w:val="D4D4D4"/>
-          <w:sz w:val="21"/>
-          <w:szCs w:val="21"/>
-          <w:lang w:eastAsia="en-IN"/>
-        </w:rPr>
-      </w:pPr>
-      <w:r>
-        <w:rPr>
-          <w:rFonts w:ascii="Consolas" w:eastAsia="Times New Roman" w:hAnsi="Consolas" w:cs="Times New Roman"/>
-          <w:color w:val="D4D4D4"/>
-          <w:sz w:val="21"/>
-          <w:szCs w:val="21"/>
-          <w:lang w:eastAsia="en-IN"/>
-        </w:rPr>
-        <w:t xml:space="preserve">    </w:t>
-      </w:r>
-      <w:r>
-        <w:rPr>
-          <w:rFonts w:ascii="Consolas" w:eastAsia="Times New Roman" w:hAnsi="Consolas" w:cs="Times New Roman"/>
-          <w:color w:val="9CDCFE"/>
-          <w:sz w:val="21"/>
-          <w:szCs w:val="21"/>
-          <w:lang w:eastAsia="en-IN"/>
-        </w:rPr>
-        <w:t>console</w:t>
-      </w:r>
-      <w:r>
-        <w:rPr>
-          <w:rFonts w:ascii="Consolas" w:eastAsia="Times New Roman" w:hAnsi="Consolas" w:cs="Times New Roman"/>
-          <w:color w:val="D4D4D4"/>
-          <w:sz w:val="21"/>
-          <w:szCs w:val="21"/>
-          <w:lang w:eastAsia="en-IN"/>
-        </w:rPr>
-        <w:t>.</w:t>
-      </w:r>
-      <w:r>
-        <w:rPr>
-          <w:rFonts w:ascii="Consolas" w:eastAsia="Times New Roman" w:hAnsi="Consolas" w:cs="Times New Roman"/>
-          <w:color w:val="DCDCAA"/>
-          <w:sz w:val="21"/>
-          <w:szCs w:val="21"/>
-          <w:lang w:eastAsia="en-IN"/>
-        </w:rPr>
-        <w:t>log</w:t>
-      </w:r>
-      <w:r>
-        <w:rPr>
-          <w:rFonts w:ascii="Consolas" w:eastAsia="Times New Roman" w:hAnsi="Consolas" w:cs="Times New Roman"/>
-          <w:color w:val="D4D4D4"/>
-          <w:sz w:val="21"/>
-          <w:szCs w:val="21"/>
-          <w:lang w:eastAsia="en-IN"/>
-        </w:rPr>
         <w:t>(</w:t>
       </w:r>
-      <w:r>
-        <w:rPr>
-          <w:rFonts w:ascii="Consolas" w:eastAsia="Times New Roman" w:hAnsi="Consolas" w:cs="Times New Roman"/>
-          <w:color w:val="CE9178"/>
-          <w:sz w:val="21"/>
-          <w:szCs w:val="21"/>
-          <w:lang w:eastAsia="en-IN"/>
-        </w:rPr>
-        <w:t>'Hello world'</w:t>
-      </w:r>
-      <w:r>
-        <w:rPr>
-          <w:rFonts w:ascii="Consolas" w:eastAsia="Times New Roman" w:hAnsi="Consolas" w:cs="Times New Roman"/>
-          <w:color w:val="D4D4D4"/>
-          <w:sz w:val="21"/>
-          <w:szCs w:val="21"/>
-          <w:lang w:eastAsia="en-IN"/>
-        </w:rPr>
-        <w:t>);</w:t>
-      </w:r>
-    </w:p>
-    <w:p>
-      <w:pPr>
-        <w:shd w:val="clear" w:color="auto" w:fill="1E1E1E"/>
-        <w:spacing w:after="0" w:line="285" w:lineRule="atLeast"/>
-        <w:rPr>
-          <w:rFonts w:ascii="Consolas" w:eastAsia="Times New Roman" w:hAnsi="Consolas" w:cs="Times New Roman"/>
-          <w:color w:val="D4D4D4"/>
-          <w:sz w:val="21"/>
-          <w:szCs w:val="21"/>
-          <w:lang w:eastAsia="en-IN"/>
-        </w:rPr>
-      </w:pPr>
-      <w:r>
-        <w:rPr>
-          <w:rFonts w:ascii="Consolas" w:eastAsia="Times New Roman" w:hAnsi="Consolas" w:cs="Times New Roman"/>
-          <w:color w:val="D4D4D4"/>
-          <w:sz w:val="21"/>
-          <w:szCs w:val="21"/>
-          <w:lang w:eastAsia="en-IN"/>
-        </w:rPr>
-        <w:t xml:space="preserve">  </w:t>
-      </w:r>
-    </w:p>
-    <w:p>
-      <w:pPr>
-        <w:shd w:val="clear" w:color="auto" w:fill="1E1E1E"/>
-        <w:spacing w:after="0" w:line="285" w:lineRule="atLeast"/>
-        <w:rPr>
-          <w:rFonts w:ascii="Consolas" w:eastAsia="Times New Roman" w:hAnsi="Consolas" w:cs="Times New Roman"/>
-          <w:color w:val="D4D4D4"/>
-          <w:sz w:val="21"/>
-          <w:szCs w:val="21"/>
-          <w:lang w:eastAsia="en-IN"/>
-        </w:rPr>
-      </w:pPr>
-      <w:r>
-        <w:rPr>
-          <w:rFonts w:ascii="Consolas" w:eastAsia="Times New Roman" w:hAnsi="Consolas" w:cs="Times New Roman"/>
-          <w:color w:val="D4D4D4"/>
-          <w:sz w:val="21"/>
-          <w:szCs w:val="21"/>
-          <w:lang w:eastAsia="en-IN"/>
-        </w:rPr>
-        <w:t xml:space="preserve">    </w:t>
-      </w:r>
-      <w:r>
-        <w:rPr>
-          <w:rFonts w:ascii="Consolas" w:eastAsia="Times New Roman" w:hAnsi="Consolas" w:cs="Times New Roman"/>
-          <w:color w:val="6A9955"/>
-          <w:sz w:val="21"/>
-          <w:szCs w:val="21"/>
-          <w:lang w:eastAsia="en-IN"/>
-        </w:rPr>
-        <w:t xml:space="preserve">// </w:t>
-      </w:r>
-      <w:proofErr w:type="spellStart"/>
-      <w:r>
-        <w:rPr>
-          <w:rFonts w:ascii="Consolas" w:eastAsia="Times New Roman" w:hAnsi="Consolas" w:cs="Times New Roman"/>
-          <w:color w:val="6A9955"/>
-          <w:sz w:val="21"/>
-          <w:szCs w:val="21"/>
-          <w:lang w:eastAsia="en-IN"/>
-        </w:rPr>
-        <w:t>callback</w:t>
-      </w:r>
-      <w:proofErr w:type="spellEnd"/>
-      <w:r>
-        <w:rPr>
-          <w:rFonts w:ascii="Consolas" w:eastAsia="Times New Roman" w:hAnsi="Consolas" w:cs="Times New Roman"/>
-          <w:color w:val="6A9955"/>
-          <w:sz w:val="21"/>
-          <w:szCs w:val="21"/>
-          <w:lang w:eastAsia="en-IN"/>
-        </w:rPr>
-        <w:t xml:space="preserve"> function</w:t>
-      </w:r>
-    </w:p>
-    <w:p>
-      <w:pPr>
-        <w:shd w:val="clear" w:color="auto" w:fill="1E1E1E"/>
-        <w:spacing w:after="0" w:line="285" w:lineRule="atLeast"/>
-        <w:rPr>
-          <w:rFonts w:ascii="Consolas" w:eastAsia="Times New Roman" w:hAnsi="Consolas" w:cs="Times New Roman"/>
-          <w:color w:val="D4D4D4"/>
-          <w:sz w:val="21"/>
-          <w:szCs w:val="21"/>
-          <w:lang w:eastAsia="en-IN"/>
-        </w:rPr>
-      </w:pPr>
-      <w:r>
-        <w:rPr>
-          <w:rFonts w:ascii="Consolas" w:eastAsia="Times New Roman" w:hAnsi="Consolas" w:cs="Times New Roman"/>
-          <w:color w:val="D4D4D4"/>
-          <w:sz w:val="21"/>
-          <w:szCs w:val="21"/>
-          <w:lang w:eastAsia="en-IN"/>
-        </w:rPr>
-        <w:t xml:space="preserve">    </w:t>
-      </w:r>
-      <w:r>
-        <w:rPr>
-          <w:rFonts w:ascii="Consolas" w:eastAsia="Times New Roman" w:hAnsi="Consolas" w:cs="Times New Roman"/>
-          <w:color w:val="6A9955"/>
-          <w:sz w:val="21"/>
-          <w:szCs w:val="21"/>
-          <w:lang w:eastAsia="en-IN"/>
-        </w:rPr>
-        <w:t>// executed only after the greet() is executed</w:t>
-      </w:r>
-    </w:p>
-    <w:p>
-      <w:pPr>
-        <w:shd w:val="clear" w:color="auto" w:fill="1E1E1E"/>
-        <w:spacing w:after="0" w:line="285" w:lineRule="atLeast"/>
-        <w:rPr>
-          <w:rFonts w:ascii="Consolas" w:eastAsia="Times New Roman" w:hAnsi="Consolas" w:cs="Times New Roman"/>
-          <w:color w:val="D4D4D4"/>
-          <w:sz w:val="21"/>
-          <w:szCs w:val="21"/>
-          <w:lang w:eastAsia="en-IN"/>
-        </w:rPr>
-      </w:pPr>
-      <w:r>
-        <w:rPr>
-          <w:rFonts w:ascii="Consolas" w:eastAsia="Times New Roman" w:hAnsi="Consolas" w:cs="Times New Roman"/>
-          <w:color w:val="D4D4D4"/>
-          <w:sz w:val="21"/>
-          <w:szCs w:val="21"/>
-          <w:lang w:eastAsia="en-IN"/>
-        </w:rPr>
-        <w:t xml:space="preserve">    </w:t>
-      </w:r>
-      <w:proofErr w:type="spellStart"/>
-      <w:r>
-        <w:rPr>
-          <w:rFonts w:ascii="Consolas" w:eastAsia="Times New Roman" w:hAnsi="Consolas" w:cs="Times New Roman"/>
-          <w:color w:val="DCDCAA"/>
-          <w:sz w:val="21"/>
-          <w:szCs w:val="21"/>
-          <w:lang w:eastAsia="en-IN"/>
-        </w:rPr>
-        <w:t>myFunction</w:t>
-      </w:r>
-      <w:proofErr w:type="spellEnd"/>
-      <w:r>
-        <w:rPr>
-          <w:rFonts w:ascii="Consolas" w:eastAsia="Times New Roman" w:hAnsi="Consolas" w:cs="Times New Roman"/>
-          <w:color w:val="D4D4D4"/>
-          <w:sz w:val="21"/>
-          <w:szCs w:val="21"/>
-          <w:lang w:eastAsia="en-IN"/>
-        </w:rPr>
-        <w:t>(</w:t>
-      </w:r>
-      <w:r>
-        <w:rPr>
-          <w:rFonts w:ascii="Consolas" w:eastAsia="Times New Roman" w:hAnsi="Consolas" w:cs="Times New Roman"/>
-          <w:color w:val="9CDCFE"/>
-          <w:sz w:val="21"/>
-          <w:szCs w:val="21"/>
-          <w:lang w:eastAsia="en-IN"/>
-        </w:rPr>
-        <w:t>name</w:t>
-      </w:r>
-      <w:r>
-        <w:rPr>
-          <w:rFonts w:ascii="Consolas" w:eastAsia="Times New Roman" w:hAnsi="Consolas" w:cs="Times New Roman"/>
-          <w:color w:val="D4D4D4"/>
-          <w:sz w:val="21"/>
-          <w:szCs w:val="21"/>
-          <w:lang w:eastAsia="en-IN"/>
-        </w:rPr>
-        <w:t>);</w:t>
-      </w:r>
-    </w:p>
-    <w:p>
-      <w:pPr>
-        <w:shd w:val="clear" w:color="auto" w:fill="1E1E1E"/>
-        <w:spacing w:after="0" w:line="285" w:lineRule="atLeast"/>
-        <w:rPr>
-          <w:rFonts w:ascii="Consolas" w:eastAsia="Times New Roman" w:hAnsi="Consolas" w:cs="Times New Roman"/>
-          <w:color w:val="D4D4D4"/>
-          <w:sz w:val="21"/>
-          <w:szCs w:val="21"/>
-          <w:lang w:eastAsia="en-IN"/>
-        </w:rPr>
-      </w:pPr>
-      <w:r>
-        <w:rPr>
-          <w:rFonts w:ascii="Consolas" w:eastAsia="Times New Roman" w:hAnsi="Consolas" w:cs="Times New Roman"/>
-          <w:color w:val="D4D4D4"/>
-          <w:sz w:val="21"/>
-          <w:szCs w:val="21"/>
-          <w:lang w:eastAsia="en-IN"/>
-        </w:rPr>
-        <w:t>  }</w:t>
-      </w:r>
-    </w:p>
-    <w:p>
-      <w:pPr>
-        <w:shd w:val="clear" w:color="auto" w:fill="1E1E1E"/>
-        <w:spacing w:after="0" w:line="285" w:lineRule="atLeast"/>
-        <w:rPr>
-          <w:rFonts w:ascii="Consolas" w:eastAsia="Times New Roman" w:hAnsi="Consolas" w:cs="Times New Roman"/>
-          <w:color w:val="D4D4D4"/>
-          <w:sz w:val="21"/>
-          <w:szCs w:val="21"/>
-          <w:lang w:eastAsia="en-IN"/>
-        </w:rPr>
-      </w:pPr>
-      <w:r>
-        <w:rPr>
-          <w:rFonts w:ascii="Consolas" w:eastAsia="Times New Roman" w:hAnsi="Consolas" w:cs="Times New Roman"/>
-          <w:color w:val="D4D4D4"/>
-          <w:sz w:val="21"/>
-          <w:szCs w:val="21"/>
-          <w:lang w:eastAsia="en-IN"/>
-        </w:rPr>
-        <w:t xml:space="preserve">  </w:t>
-      </w:r>
-    </w:p>
-    <w:p>
-      <w:pPr>
-        <w:shd w:val="clear" w:color="auto" w:fill="1E1E1E"/>
-        <w:spacing w:after="0" w:line="285" w:lineRule="atLeast"/>
-        <w:rPr>
-          <w:rFonts w:ascii="Consolas" w:eastAsia="Times New Roman" w:hAnsi="Consolas" w:cs="Times New Roman"/>
-          <w:color w:val="D4D4D4"/>
-          <w:sz w:val="21"/>
-          <w:szCs w:val="21"/>
-          <w:lang w:eastAsia="en-IN"/>
-        </w:rPr>
-      </w:pPr>
-      <w:r>
-        <w:rPr>
-          <w:rFonts w:ascii="Consolas" w:eastAsia="Times New Roman" w:hAnsi="Consolas" w:cs="Times New Roman"/>
-          <w:color w:val="D4D4D4"/>
-          <w:sz w:val="21"/>
-          <w:szCs w:val="21"/>
-          <w:lang w:eastAsia="en-IN"/>
-        </w:rPr>
-        <w:t xml:space="preserve">  </w:t>
-      </w:r>
-      <w:r>
-        <w:rPr>
-          <w:rFonts w:ascii="Consolas" w:eastAsia="Times New Roman" w:hAnsi="Consolas" w:cs="Times New Roman"/>
-          <w:color w:val="6A9955"/>
-          <w:sz w:val="21"/>
-          <w:szCs w:val="21"/>
-          <w:lang w:eastAsia="en-IN"/>
-        </w:rPr>
-        <w:t xml:space="preserve">// </w:t>
-      </w:r>
-      <w:proofErr w:type="spellStart"/>
-      <w:r>
-        <w:rPr>
-          <w:rFonts w:ascii="Consolas" w:eastAsia="Times New Roman" w:hAnsi="Consolas" w:cs="Times New Roman"/>
-          <w:color w:val="6A9955"/>
-          <w:sz w:val="21"/>
-          <w:szCs w:val="21"/>
-          <w:lang w:eastAsia="en-IN"/>
-        </w:rPr>
-        <w:t>callback</w:t>
-      </w:r>
-      <w:proofErr w:type="spellEnd"/>
-      <w:r>
-        <w:rPr>
-          <w:rFonts w:ascii="Consolas" w:eastAsia="Times New Roman" w:hAnsi="Consolas" w:cs="Times New Roman"/>
-          <w:color w:val="6A9955"/>
-          <w:sz w:val="21"/>
-          <w:szCs w:val="21"/>
-          <w:lang w:eastAsia="en-IN"/>
-        </w:rPr>
-        <w:t xml:space="preserve"> function</w:t>
-      </w:r>
-    </w:p>
-    <w:p>
-      <w:pPr>
-        <w:shd w:val="clear" w:color="auto" w:fill="1E1E1E"/>
-        <w:spacing w:after="0" w:line="285" w:lineRule="atLeast"/>
-        <w:rPr>
-          <w:rFonts w:ascii="Consolas" w:eastAsia="Times New Roman" w:hAnsi="Consolas" w:cs="Times New Roman"/>
-          <w:color w:val="D4D4D4"/>
-          <w:sz w:val="21"/>
-          <w:szCs w:val="21"/>
-          <w:lang w:eastAsia="en-IN"/>
-        </w:rPr>
-      </w:pPr>
-      <w:r>
-        <w:rPr>
-          <w:rFonts w:ascii="Consolas" w:eastAsia="Times New Roman" w:hAnsi="Consolas" w:cs="Times New Roman"/>
-          <w:color w:val="D4D4D4"/>
-          <w:sz w:val="21"/>
-          <w:szCs w:val="21"/>
-          <w:lang w:eastAsia="en-IN"/>
-        </w:rPr>
-        <w:t xml:space="preserve">  </w:t>
-      </w:r>
-      <w:r>
-        <w:rPr>
-          <w:rFonts w:ascii="Consolas" w:eastAsia="Times New Roman" w:hAnsi="Consolas" w:cs="Times New Roman"/>
-          <w:color w:val="569CD6"/>
-          <w:sz w:val="21"/>
-          <w:szCs w:val="21"/>
-          <w:lang w:eastAsia="en-IN"/>
-        </w:rPr>
-        <w:t>function</w:t>
-      </w:r>
-      <w:r>
-        <w:rPr>
-          <w:rFonts w:ascii="Consolas" w:eastAsia="Times New Roman" w:hAnsi="Consolas" w:cs="Times New Roman"/>
-          <w:color w:val="D4D4D4"/>
-          <w:sz w:val="21"/>
-          <w:szCs w:val="21"/>
-          <w:lang w:eastAsia="en-IN"/>
-        </w:rPr>
-        <w:t xml:space="preserve"> </w:t>
-      </w:r>
-      <w:proofErr w:type="spellStart"/>
-      <w:r>
-        <w:rPr>
-          <w:rFonts w:ascii="Consolas" w:eastAsia="Times New Roman" w:hAnsi="Consolas" w:cs="Times New Roman"/>
-          <w:color w:val="DCDCAA"/>
-          <w:sz w:val="21"/>
-          <w:szCs w:val="21"/>
-          <w:lang w:eastAsia="en-IN"/>
-        </w:rPr>
-        <w:t>sayName</w:t>
-      </w:r>
-      <w:proofErr w:type="spellEnd"/>
-      <w:r>
-        <w:rPr>
-          <w:rFonts w:ascii="Consolas" w:eastAsia="Times New Roman" w:hAnsi="Consolas" w:cs="Times New Roman"/>
-          <w:color w:val="D4D4D4"/>
-          <w:sz w:val="21"/>
-          <w:szCs w:val="21"/>
-          <w:lang w:eastAsia="en-IN"/>
-        </w:rPr>
-        <w:t>(</w:t>
-      </w:r>
-      <w:r>
-        <w:rPr>
-          <w:rFonts w:ascii="Consolas" w:eastAsia="Times New Roman" w:hAnsi="Consolas" w:cs="Times New Roman"/>
-          <w:color w:val="9CDCFE"/>
-          <w:sz w:val="21"/>
-          <w:szCs w:val="21"/>
-          <w:lang w:eastAsia="en-IN"/>
-        </w:rPr>
-        <w:t>name</w:t>
-      </w:r>
-      <w:r>
-        <w:rPr>
-          <w:rFonts w:ascii="Consolas" w:eastAsia="Times New Roman" w:hAnsi="Consolas" w:cs="Times New Roman"/>
-          <w:color w:val="D4D4D4"/>
-          <w:sz w:val="21"/>
-          <w:szCs w:val="21"/>
-          <w:lang w:eastAsia="en-IN"/>
-        </w:rPr>
-        <w:t>) {</w:t>
-      </w:r>
-    </w:p>
-    <w:p>
-      <w:pPr>
-        <w:shd w:val="clear" w:color="auto" w:fill="1E1E1E"/>
-        <w:spacing w:after="0" w:line="285" w:lineRule="atLeast"/>
-        <w:rPr>
-          <w:rFonts w:ascii="Consolas" w:eastAsia="Times New Roman" w:hAnsi="Consolas" w:cs="Times New Roman"/>
-          <w:color w:val="D4D4D4"/>
-          <w:sz w:val="21"/>
-          <w:szCs w:val="21"/>
-          <w:lang w:eastAsia="en-IN"/>
-        </w:rPr>
-      </w:pPr>
-      <w:r>
-        <w:rPr>
-          <w:rFonts w:ascii="Consolas" w:eastAsia="Times New Roman" w:hAnsi="Consolas" w:cs="Times New Roman"/>
-          <w:color w:val="D4D4D4"/>
-          <w:sz w:val="21"/>
-          <w:szCs w:val="21"/>
-          <w:lang w:eastAsia="en-IN"/>
-        </w:rPr>
-        <w:t xml:space="preserve">    </w:t>
-      </w:r>
-      <w:r>
-        <w:rPr>
-          <w:rFonts w:ascii="Consolas" w:eastAsia="Times New Roman" w:hAnsi="Consolas" w:cs="Times New Roman"/>
-          <w:color w:val="9CDCFE"/>
-          <w:sz w:val="21"/>
-          <w:szCs w:val="21"/>
-          <w:lang w:eastAsia="en-IN"/>
-        </w:rPr>
-        <w:t>console</w:t>
-      </w:r>
-      <w:r>
-        <w:rPr>
-          <w:rFonts w:ascii="Consolas" w:eastAsia="Times New Roman" w:hAnsi="Consolas" w:cs="Times New Roman"/>
-          <w:color w:val="D4D4D4"/>
-          <w:sz w:val="21"/>
-          <w:szCs w:val="21"/>
-          <w:lang w:eastAsia="en-IN"/>
-        </w:rPr>
-        <w:t>.</w:t>
-      </w:r>
-      <w:r>
-        <w:rPr>
-          <w:rFonts w:ascii="Consolas" w:eastAsia="Times New Roman" w:hAnsi="Consolas" w:cs="Times New Roman"/>
-          <w:color w:val="DCDCAA"/>
-          <w:sz w:val="21"/>
-          <w:szCs w:val="21"/>
-          <w:lang w:eastAsia="en-IN"/>
-        </w:rPr>
-        <w:t>log</w:t>
-      </w:r>
-      <w:r>
-        <w:rPr>
-          <w:rFonts w:ascii="Consolas" w:eastAsia="Times New Roman" w:hAnsi="Consolas" w:cs="Times New Roman"/>
-          <w:color w:val="D4D4D4"/>
-          <w:sz w:val="21"/>
-          <w:szCs w:val="21"/>
-          <w:lang w:eastAsia="en-IN"/>
-        </w:rPr>
-        <w:t>(</w:t>
-      </w:r>
-      <w:r>
-        <w:rPr>
-          <w:rFonts w:ascii="Consolas" w:eastAsia="Times New Roman" w:hAnsi="Consolas" w:cs="Times New Roman"/>
-          <w:color w:val="CE9178"/>
-          <w:sz w:val="21"/>
-          <w:szCs w:val="21"/>
-          <w:lang w:eastAsia="en-IN"/>
-        </w:rPr>
-        <w:t>'Hello'</w:t>
-      </w:r>
-      <w:r>
-        <w:rPr>
-          <w:rFonts w:ascii="Consolas" w:eastAsia="Times New Roman" w:hAnsi="Consolas" w:cs="Times New Roman"/>
-          <w:color w:val="D4D4D4"/>
-          <w:sz w:val="21"/>
-          <w:szCs w:val="21"/>
-          <w:lang w:eastAsia="en-IN"/>
-        </w:rPr>
-        <w:t xml:space="preserve"> + </w:t>
-      </w:r>
-      <w:r>
-        <w:rPr>
-          <w:rFonts w:ascii="Consolas" w:eastAsia="Times New Roman" w:hAnsi="Consolas" w:cs="Times New Roman"/>
-          <w:color w:val="CE9178"/>
-          <w:sz w:val="21"/>
-          <w:szCs w:val="21"/>
-          <w:lang w:eastAsia="en-IN"/>
-        </w:rPr>
-        <w:t>' '</w:t>
-      </w:r>
-      <w:r>
-        <w:rPr>
-          <w:rFonts w:ascii="Consolas" w:eastAsia="Times New Roman" w:hAnsi="Consolas" w:cs="Times New Roman"/>
-          <w:color w:val="D4D4D4"/>
-          <w:sz w:val="21"/>
-          <w:szCs w:val="21"/>
-          <w:lang w:eastAsia="en-IN"/>
-        </w:rPr>
-        <w:t xml:space="preserve"> + </w:t>
-      </w:r>
-      <w:r>
-        <w:rPr>
-          <w:rFonts w:ascii="Consolas" w:eastAsia="Times New Roman" w:hAnsi="Consolas" w:cs="Times New Roman"/>
-          <w:color w:val="9CDCFE"/>
-          <w:sz w:val="21"/>
-          <w:szCs w:val="21"/>
-          <w:lang w:eastAsia="en-IN"/>
-        </w:rPr>
-        <w:t>name</w:t>
-      </w:r>
-      <w:r>
-        <w:rPr>
-          <w:rFonts w:ascii="Consolas" w:eastAsia="Times New Roman" w:hAnsi="Consolas" w:cs="Times New Roman"/>
-          <w:color w:val="D4D4D4"/>
-          <w:sz w:val="21"/>
-          <w:szCs w:val="21"/>
-          <w:lang w:eastAsia="en-IN"/>
-        </w:rPr>
-        <w:t>);</w:t>
-      </w:r>
-    </w:p>
-    <w:p>
-      <w:pPr>
-        <w:shd w:val="clear" w:color="auto" w:fill="1E1E1E"/>
-        <w:spacing w:after="0" w:line="285" w:lineRule="atLeast"/>
-        <w:rPr>
-          <w:rFonts w:ascii="Consolas" w:eastAsia="Times New Roman" w:hAnsi="Consolas" w:cs="Times New Roman"/>
-          <w:color w:val="D4D4D4"/>
-          <w:sz w:val="21"/>
-          <w:szCs w:val="21"/>
-          <w:lang w:eastAsia="en-IN"/>
-        </w:rPr>
-      </w:pPr>
-      <w:r>
-        <w:rPr>
-          <w:rFonts w:ascii="Consolas" w:eastAsia="Times New Roman" w:hAnsi="Consolas" w:cs="Times New Roman"/>
-          <w:color w:val="D4D4D4"/>
-          <w:sz w:val="21"/>
-          <w:szCs w:val="21"/>
-          <w:lang w:eastAsia="en-IN"/>
-        </w:rPr>
-        <w:t>  }</w:t>
-      </w:r>
-    </w:p>
-    <w:p>
-      <w:pPr>
-        <w:shd w:val="clear" w:color="auto" w:fill="1E1E1E"/>
-        <w:spacing w:after="0" w:line="285" w:lineRule="atLeast"/>
-        <w:rPr>
-          <w:rFonts w:ascii="Consolas" w:eastAsia="Times New Roman" w:hAnsi="Consolas" w:cs="Times New Roman"/>
-          <w:color w:val="D4D4D4"/>
-          <w:sz w:val="21"/>
-          <w:szCs w:val="21"/>
-          <w:lang w:eastAsia="en-IN"/>
-        </w:rPr>
-      </w:pPr>
-      <w:r>
-        <w:rPr>
-          <w:rFonts w:ascii="Consolas" w:eastAsia="Times New Roman" w:hAnsi="Consolas" w:cs="Times New Roman"/>
-          <w:color w:val="D4D4D4"/>
-          <w:sz w:val="21"/>
-          <w:szCs w:val="21"/>
-          <w:lang w:eastAsia="en-IN"/>
-        </w:rPr>
-        <w:t xml:space="preserve">  </w:t>
-      </w:r>
-    </w:p>
-    <w:p>
-      <w:pPr>
-        <w:shd w:val="clear" w:color="auto" w:fill="1E1E1E"/>
-        <w:spacing w:after="0" w:line="285" w:lineRule="atLeast"/>
-        <w:rPr>
-          <w:rFonts w:ascii="Consolas" w:eastAsia="Times New Roman" w:hAnsi="Consolas" w:cs="Times New Roman"/>
-          <w:color w:val="D4D4D4"/>
-          <w:sz w:val="21"/>
-          <w:szCs w:val="21"/>
-          <w:lang w:eastAsia="en-IN"/>
-        </w:rPr>
-      </w:pPr>
-      <w:r>
-        <w:rPr>
-          <w:rFonts w:ascii="Consolas" w:eastAsia="Times New Roman" w:hAnsi="Consolas" w:cs="Times New Roman"/>
-          <w:color w:val="D4D4D4"/>
-          <w:sz w:val="21"/>
-          <w:szCs w:val="21"/>
-          <w:lang w:eastAsia="en-IN"/>
-        </w:rPr>
-        <w:t xml:space="preserve">  </w:t>
-      </w:r>
-      <w:r>
-        <w:rPr>
-          <w:rFonts w:ascii="Consolas" w:eastAsia="Times New Roman" w:hAnsi="Consolas" w:cs="Times New Roman"/>
-          <w:color w:val="6A9955"/>
-          <w:sz w:val="21"/>
-          <w:szCs w:val="21"/>
-          <w:lang w:eastAsia="en-IN"/>
-        </w:rPr>
-        <w:t>// calling the function after 2 seconds</w:t>
-      </w:r>
-    </w:p>
-    <w:p>
-      <w:pPr>
-        <w:shd w:val="clear" w:color="auto" w:fill="1E1E1E"/>
-        <w:spacing w:after="0" w:line="285" w:lineRule="atLeast"/>
-        <w:rPr>
-          <w:rFonts w:ascii="Consolas" w:eastAsia="Times New Roman" w:hAnsi="Consolas" w:cs="Times New Roman"/>
-          <w:color w:val="D4D4D4"/>
-          <w:sz w:val="21"/>
-          <w:szCs w:val="21"/>
-          <w:lang w:eastAsia="en-IN"/>
-        </w:rPr>
-      </w:pPr>
-      <w:r>
-        <w:rPr>
-          <w:rFonts w:ascii="Consolas" w:eastAsia="Times New Roman" w:hAnsi="Consolas" w:cs="Times New Roman"/>
-          <w:color w:val="D4D4D4"/>
-          <w:sz w:val="21"/>
-          <w:szCs w:val="21"/>
-          <w:lang w:eastAsia="en-IN"/>
-        </w:rPr>
-        <w:t xml:space="preserve">  </w:t>
-      </w:r>
-      <w:proofErr w:type="spellStart"/>
-      <w:r>
-        <w:rPr>
-          <w:rFonts w:ascii="Consolas" w:eastAsia="Times New Roman" w:hAnsi="Consolas" w:cs="Times New Roman"/>
-          <w:color w:val="DCDCAA"/>
-          <w:sz w:val="21"/>
-          <w:szCs w:val="21"/>
-          <w:lang w:eastAsia="en-IN"/>
-        </w:rPr>
-        <w:t>setTimeout</w:t>
-      </w:r>
-      <w:proofErr w:type="spellEnd"/>
-      <w:r>
-        <w:rPr>
-          <w:rFonts w:ascii="Consolas" w:eastAsia="Times New Roman" w:hAnsi="Consolas" w:cs="Times New Roman"/>
-          <w:color w:val="D4D4D4"/>
-          <w:sz w:val="21"/>
-          <w:szCs w:val="21"/>
-          <w:lang w:eastAsia="en-IN"/>
-        </w:rPr>
-        <w:t>(</w:t>
-      </w:r>
+      <w:proofErr w:type="gramEnd"/>
       <w:r>
         <w:rPr>
           <w:rFonts w:ascii="Consolas" w:eastAsia="Times New Roman" w:hAnsi="Consolas" w:cs="Times New Roman"/>

</xml_diff>

<commit_message>
async_programming: [learning] : promises
</commit_message>
<xml_diff>
--- a/learnings/async_pogramming_basics.docx
+++ b/learnings/async_pogramming_basics.docx
@@ -2959,6 +2959,1580 @@
     </w:p>
     <w:p/>
     <w:p/>
+    <w:p/>
+    <w:p>
+      <w:pPr>
+        <w:pStyle w:val="Heading2"/>
+      </w:pPr>
+      <w:r>
+        <w:t xml:space="preserve">Promises </w:t>
+      </w:r>
+    </w:p>
+    <w:p/>
+    <w:p>
+      <w:r>
+        <w:t xml:space="preserve">Introduced in ES6 and they are alternative to </w:t>
+      </w:r>
+      <w:proofErr w:type="spellStart"/>
+      <w:r>
+        <w:t>callback</w:t>
+      </w:r>
+      <w:proofErr w:type="spellEnd"/>
+      <w:r>
+        <w:t xml:space="preserve">. </w:t>
+      </w:r>
+    </w:p>
+    <w:p>
+      <w:r>
+        <w:t>Particular functions when doing async operation it ‘promises’ that it will do something when its operation is done.</w:t>
+      </w:r>
+    </w:p>
+    <w:p>
+      <w:r>
+        <w:t xml:space="preserve">Promise can be in following states </w:t>
+      </w:r>
+    </w:p>
+    <w:p>
+      <w:pPr>
+        <w:pStyle w:val="ListParagraph"/>
+        <w:numPr>
+          <w:ilvl w:val="0"/>
+          <w:numId w:val="2"/>
+        </w:numPr>
+      </w:pPr>
+      <w:r>
+        <w:t xml:space="preserve">Pending: </w:t>
+      </w:r>
+      <w:r>
+        <w:t>results are undefined</w:t>
+      </w:r>
+    </w:p>
+    <w:p>
+      <w:pPr>
+        <w:pStyle w:val="ListParagraph"/>
+        <w:numPr>
+          <w:ilvl w:val="0"/>
+          <w:numId w:val="2"/>
+        </w:numPr>
+      </w:pPr>
+      <w:r>
+        <w:t xml:space="preserve">Resolved: </w:t>
+      </w:r>
+      <w:r>
+        <w:t>results are value sent by promise result</w:t>
+      </w:r>
+    </w:p>
+    <w:p>
+      <w:pPr>
+        <w:pStyle w:val="ListParagraph"/>
+        <w:numPr>
+          <w:ilvl w:val="0"/>
+          <w:numId w:val="2"/>
+        </w:numPr>
+      </w:pPr>
+      <w:r>
+        <w:lastRenderedPageBreak/>
+        <w:t>Rejected:</w:t>
+      </w:r>
+      <w:r>
+        <w:t xml:space="preserve"> error sent my promise results </w:t>
+      </w:r>
+    </w:p>
+    <w:p/>
+    <w:p>
+      <w:r>
+        <w:t>Function has to return ‘promise’ by creating new object. Promise object accepts a function and provide it default two params ‘resolve’, ‘reject’ as function references.</w:t>
+      </w:r>
+    </w:p>
+    <w:p>
+      <w:r>
+        <w:t xml:space="preserve">When </w:t>
+      </w:r>
+      <w:proofErr w:type="gramStart"/>
+      <w:r>
+        <w:t>resolve(</w:t>
+      </w:r>
+      <w:proofErr w:type="gramEnd"/>
+      <w:r>
+        <w:t>‘ret value’) is called inside function which is passed while creating Promise object then is full fills the promise and if reject(‘ret value’) is called then it rejects the promise.</w:t>
+      </w:r>
+    </w:p>
+    <w:p/>
+    <w:p>
+      <w:r>
+        <w:t xml:space="preserve">Resolved promise </w:t>
+      </w:r>
+      <w:proofErr w:type="gramStart"/>
+      <w:r>
+        <w:t>calls .then</w:t>
+      </w:r>
+      <w:proofErr w:type="gramEnd"/>
+      <w:r>
+        <w:t>() methos and reject methos calls .catch method.</w:t>
+      </w:r>
+    </w:p>
+    <w:p/>
+    <w:p>
+      <w:pPr>
+        <w:shd w:val="clear" w:color="auto" w:fill="1E1E1E"/>
+        <w:spacing w:after="0" w:line="285" w:lineRule="atLeast"/>
+        <w:rPr>
+          <w:rFonts w:ascii="Consolas" w:eastAsia="Times New Roman" w:hAnsi="Consolas" w:cs="Times New Roman"/>
+          <w:color w:val="D4D4D4"/>
+          <w:sz w:val="21"/>
+          <w:szCs w:val="21"/>
+          <w:lang w:eastAsia="en-IN"/>
+        </w:rPr>
+      </w:pPr>
+      <w:r>
+        <w:rPr>
+          <w:rFonts w:ascii="Consolas" w:eastAsia="Times New Roman" w:hAnsi="Consolas" w:cs="Times New Roman"/>
+          <w:color w:val="569CD6"/>
+          <w:sz w:val="21"/>
+          <w:szCs w:val="21"/>
+          <w:lang w:eastAsia="en-IN"/>
+        </w:rPr>
+        <w:t>function</w:t>
+      </w:r>
+      <w:r>
+        <w:rPr>
+          <w:rFonts w:ascii="Consolas" w:eastAsia="Times New Roman" w:hAnsi="Consolas" w:cs="Times New Roman"/>
+          <w:color w:val="D4D4D4"/>
+          <w:sz w:val="21"/>
+          <w:szCs w:val="21"/>
+          <w:lang w:eastAsia="en-IN"/>
+        </w:rPr>
+        <w:t xml:space="preserve"> </w:t>
+      </w:r>
+      <w:proofErr w:type="spellStart"/>
+      <w:r>
+        <w:rPr>
+          <w:rFonts w:ascii="Consolas" w:eastAsia="Times New Roman" w:hAnsi="Consolas" w:cs="Times New Roman"/>
+          <w:color w:val="DCDCAA"/>
+          <w:sz w:val="21"/>
+          <w:szCs w:val="21"/>
+          <w:lang w:eastAsia="en-IN"/>
+        </w:rPr>
+        <w:t>getData</w:t>
+      </w:r>
+      <w:proofErr w:type="spellEnd"/>
+      <w:r>
+        <w:rPr>
+          <w:rFonts w:ascii="Consolas" w:eastAsia="Times New Roman" w:hAnsi="Consolas" w:cs="Times New Roman"/>
+          <w:color w:val="D4D4D4"/>
+          <w:sz w:val="21"/>
+          <w:szCs w:val="21"/>
+          <w:lang w:eastAsia="en-IN"/>
+        </w:rPr>
+        <w:t>(</w:t>
+      </w:r>
+      <w:r>
+        <w:rPr>
+          <w:rFonts w:ascii="Consolas" w:eastAsia="Times New Roman" w:hAnsi="Consolas" w:cs="Times New Roman"/>
+          <w:color w:val="9CDCFE"/>
+          <w:sz w:val="21"/>
+          <w:szCs w:val="21"/>
+          <w:lang w:eastAsia="en-IN"/>
+        </w:rPr>
+        <w:t>flag</w:t>
+      </w:r>
+      <w:proofErr w:type="gramStart"/>
+      <w:r>
+        <w:rPr>
+          <w:rFonts w:ascii="Consolas" w:eastAsia="Times New Roman" w:hAnsi="Consolas" w:cs="Times New Roman"/>
+          <w:color w:val="D4D4D4"/>
+          <w:sz w:val="21"/>
+          <w:szCs w:val="21"/>
+          <w:lang w:eastAsia="en-IN"/>
+        </w:rPr>
+        <w:t>){</w:t>
+      </w:r>
+      <w:proofErr w:type="gramEnd"/>
+    </w:p>
+    <w:p>
+      <w:pPr>
+        <w:shd w:val="clear" w:color="auto" w:fill="1E1E1E"/>
+        <w:spacing w:after="0" w:line="285" w:lineRule="atLeast"/>
+        <w:rPr>
+          <w:rFonts w:ascii="Consolas" w:eastAsia="Times New Roman" w:hAnsi="Consolas" w:cs="Times New Roman"/>
+          <w:color w:val="D4D4D4"/>
+          <w:sz w:val="21"/>
+          <w:szCs w:val="21"/>
+          <w:lang w:eastAsia="en-IN"/>
+        </w:rPr>
+      </w:pPr>
+      <w:r>
+        <w:rPr>
+          <w:rFonts w:ascii="Consolas" w:eastAsia="Times New Roman" w:hAnsi="Consolas" w:cs="Times New Roman"/>
+          <w:color w:val="D4D4D4"/>
+          <w:sz w:val="21"/>
+          <w:szCs w:val="21"/>
+          <w:lang w:eastAsia="en-IN"/>
+        </w:rPr>
+        <w:t xml:space="preserve">    </w:t>
+      </w:r>
+      <w:r>
+        <w:rPr>
+          <w:rFonts w:ascii="Consolas" w:eastAsia="Times New Roman" w:hAnsi="Consolas" w:cs="Times New Roman"/>
+          <w:color w:val="C586C0"/>
+          <w:sz w:val="21"/>
+          <w:szCs w:val="21"/>
+          <w:lang w:eastAsia="en-IN"/>
+        </w:rPr>
+        <w:t>return</w:t>
+      </w:r>
+      <w:r>
+        <w:rPr>
+          <w:rFonts w:ascii="Consolas" w:eastAsia="Times New Roman" w:hAnsi="Consolas" w:cs="Times New Roman"/>
+          <w:color w:val="D4D4D4"/>
+          <w:sz w:val="21"/>
+          <w:szCs w:val="21"/>
+          <w:lang w:eastAsia="en-IN"/>
+        </w:rPr>
+        <w:t xml:space="preserve"> </w:t>
+      </w:r>
+      <w:r>
+        <w:rPr>
+          <w:rFonts w:ascii="Consolas" w:eastAsia="Times New Roman" w:hAnsi="Consolas" w:cs="Times New Roman"/>
+          <w:color w:val="569CD6"/>
+          <w:sz w:val="21"/>
+          <w:szCs w:val="21"/>
+          <w:lang w:eastAsia="en-IN"/>
+        </w:rPr>
+        <w:t>new</w:t>
+      </w:r>
+      <w:r>
+        <w:rPr>
+          <w:rFonts w:ascii="Consolas" w:eastAsia="Times New Roman" w:hAnsi="Consolas" w:cs="Times New Roman"/>
+          <w:color w:val="D4D4D4"/>
+          <w:sz w:val="21"/>
+          <w:szCs w:val="21"/>
+          <w:lang w:eastAsia="en-IN"/>
+        </w:rPr>
+        <w:t xml:space="preserve"> </w:t>
+      </w:r>
+      <w:proofErr w:type="gramStart"/>
+      <w:r>
+        <w:rPr>
+          <w:rFonts w:ascii="Consolas" w:eastAsia="Times New Roman" w:hAnsi="Consolas" w:cs="Times New Roman"/>
+          <w:color w:val="4EC9B0"/>
+          <w:sz w:val="21"/>
+          <w:szCs w:val="21"/>
+          <w:lang w:eastAsia="en-IN"/>
+        </w:rPr>
+        <w:t>Promise</w:t>
+      </w:r>
+      <w:r>
+        <w:rPr>
+          <w:rFonts w:ascii="Consolas" w:eastAsia="Times New Roman" w:hAnsi="Consolas" w:cs="Times New Roman"/>
+          <w:color w:val="D4D4D4"/>
+          <w:sz w:val="21"/>
+          <w:szCs w:val="21"/>
+          <w:lang w:eastAsia="en-IN"/>
+        </w:rPr>
+        <w:t>(</w:t>
+      </w:r>
+      <w:proofErr w:type="gramEnd"/>
+    </w:p>
+    <w:p>
+      <w:pPr>
+        <w:shd w:val="clear" w:color="auto" w:fill="1E1E1E"/>
+        <w:spacing w:after="0" w:line="285" w:lineRule="atLeast"/>
+        <w:rPr>
+          <w:rFonts w:ascii="Consolas" w:eastAsia="Times New Roman" w:hAnsi="Consolas" w:cs="Times New Roman"/>
+          <w:color w:val="D4D4D4"/>
+          <w:sz w:val="21"/>
+          <w:szCs w:val="21"/>
+          <w:lang w:eastAsia="en-IN"/>
+        </w:rPr>
+      </w:pPr>
+      <w:r>
+        <w:rPr>
+          <w:rFonts w:ascii="Consolas" w:eastAsia="Times New Roman" w:hAnsi="Consolas" w:cs="Times New Roman"/>
+          <w:color w:val="D4D4D4"/>
+          <w:sz w:val="21"/>
+          <w:szCs w:val="21"/>
+          <w:lang w:eastAsia="en-IN"/>
+        </w:rPr>
+        <w:t xml:space="preserve">        </w:t>
+      </w:r>
+      <w:proofErr w:type="gramStart"/>
+      <w:r>
+        <w:rPr>
+          <w:rFonts w:ascii="Consolas" w:eastAsia="Times New Roman" w:hAnsi="Consolas" w:cs="Times New Roman"/>
+          <w:color w:val="569CD6"/>
+          <w:sz w:val="21"/>
+          <w:szCs w:val="21"/>
+          <w:lang w:eastAsia="en-IN"/>
+        </w:rPr>
+        <w:t>function</w:t>
+      </w:r>
+      <w:r>
+        <w:rPr>
+          <w:rFonts w:ascii="Consolas" w:eastAsia="Times New Roman" w:hAnsi="Consolas" w:cs="Times New Roman"/>
+          <w:color w:val="D4D4D4"/>
+          <w:sz w:val="21"/>
+          <w:szCs w:val="21"/>
+          <w:lang w:eastAsia="en-IN"/>
+        </w:rPr>
+        <w:t>(</w:t>
+      </w:r>
+      <w:proofErr w:type="gramEnd"/>
+      <w:r>
+        <w:rPr>
+          <w:rFonts w:ascii="Consolas" w:eastAsia="Times New Roman" w:hAnsi="Consolas" w:cs="Times New Roman"/>
+          <w:color w:val="DCDCAA"/>
+          <w:sz w:val="21"/>
+          <w:szCs w:val="21"/>
+          <w:lang w:eastAsia="en-IN"/>
+        </w:rPr>
+        <w:t>resolve</w:t>
+      </w:r>
+      <w:r>
+        <w:rPr>
+          <w:rFonts w:ascii="Consolas" w:eastAsia="Times New Roman" w:hAnsi="Consolas" w:cs="Times New Roman"/>
+          <w:color w:val="D4D4D4"/>
+          <w:sz w:val="21"/>
+          <w:szCs w:val="21"/>
+          <w:lang w:eastAsia="en-IN"/>
+        </w:rPr>
+        <w:t xml:space="preserve">, </w:t>
+      </w:r>
+      <w:r>
+        <w:rPr>
+          <w:rFonts w:ascii="Consolas" w:eastAsia="Times New Roman" w:hAnsi="Consolas" w:cs="Times New Roman"/>
+          <w:color w:val="DCDCAA"/>
+          <w:sz w:val="21"/>
+          <w:szCs w:val="21"/>
+          <w:lang w:eastAsia="en-IN"/>
+        </w:rPr>
+        <w:t>reject</w:t>
+      </w:r>
+      <w:r>
+        <w:rPr>
+          <w:rFonts w:ascii="Consolas" w:eastAsia="Times New Roman" w:hAnsi="Consolas" w:cs="Times New Roman"/>
+          <w:color w:val="D4D4D4"/>
+          <w:sz w:val="21"/>
+          <w:szCs w:val="21"/>
+          <w:lang w:eastAsia="en-IN"/>
+        </w:rPr>
+        <w:t>){</w:t>
+      </w:r>
+    </w:p>
+    <w:p>
+      <w:pPr>
+        <w:shd w:val="clear" w:color="auto" w:fill="1E1E1E"/>
+        <w:spacing w:after="0" w:line="285" w:lineRule="atLeast"/>
+        <w:rPr>
+          <w:rFonts w:ascii="Consolas" w:eastAsia="Times New Roman" w:hAnsi="Consolas" w:cs="Times New Roman"/>
+          <w:color w:val="D4D4D4"/>
+          <w:sz w:val="21"/>
+          <w:szCs w:val="21"/>
+          <w:lang w:eastAsia="en-IN"/>
+        </w:rPr>
+      </w:pPr>
+      <w:r>
+        <w:rPr>
+          <w:rFonts w:ascii="Consolas" w:eastAsia="Times New Roman" w:hAnsi="Consolas" w:cs="Times New Roman"/>
+          <w:color w:val="D4D4D4"/>
+          <w:sz w:val="21"/>
+          <w:szCs w:val="21"/>
+          <w:lang w:eastAsia="en-IN"/>
+        </w:rPr>
+        <w:t xml:space="preserve">               </w:t>
+      </w:r>
+      <w:proofErr w:type="spellStart"/>
+      <w:r>
+        <w:rPr>
+          <w:rFonts w:ascii="Consolas" w:eastAsia="Times New Roman" w:hAnsi="Consolas" w:cs="Times New Roman"/>
+          <w:color w:val="DCDCAA"/>
+          <w:sz w:val="21"/>
+          <w:szCs w:val="21"/>
+          <w:lang w:eastAsia="en-IN"/>
+        </w:rPr>
+        <w:t>setTimeout</w:t>
+      </w:r>
+      <w:proofErr w:type="spellEnd"/>
+      <w:r>
+        <w:rPr>
+          <w:rFonts w:ascii="Consolas" w:eastAsia="Times New Roman" w:hAnsi="Consolas" w:cs="Times New Roman"/>
+          <w:color w:val="D4D4D4"/>
+          <w:sz w:val="21"/>
+          <w:szCs w:val="21"/>
+          <w:lang w:eastAsia="en-IN"/>
+        </w:rPr>
+        <w:t>(</w:t>
+      </w:r>
+      <w:proofErr w:type="gramStart"/>
+      <w:r>
+        <w:rPr>
+          <w:rFonts w:ascii="Consolas" w:eastAsia="Times New Roman" w:hAnsi="Consolas" w:cs="Times New Roman"/>
+          <w:color w:val="569CD6"/>
+          <w:sz w:val="21"/>
+          <w:szCs w:val="21"/>
+          <w:lang w:eastAsia="en-IN"/>
+        </w:rPr>
+        <w:t>function</w:t>
+      </w:r>
+      <w:r>
+        <w:rPr>
+          <w:rFonts w:ascii="Consolas" w:eastAsia="Times New Roman" w:hAnsi="Consolas" w:cs="Times New Roman"/>
+          <w:color w:val="D4D4D4"/>
+          <w:sz w:val="21"/>
+          <w:szCs w:val="21"/>
+          <w:lang w:eastAsia="en-IN"/>
+        </w:rPr>
+        <w:t>(</w:t>
+      </w:r>
+      <w:proofErr w:type="gramEnd"/>
+      <w:r>
+        <w:rPr>
+          <w:rFonts w:ascii="Consolas" w:eastAsia="Times New Roman" w:hAnsi="Consolas" w:cs="Times New Roman"/>
+          <w:color w:val="D4D4D4"/>
+          <w:sz w:val="21"/>
+          <w:szCs w:val="21"/>
+          <w:lang w:eastAsia="en-IN"/>
+        </w:rPr>
+        <w:t>){</w:t>
+      </w:r>
+    </w:p>
+    <w:p>
+      <w:pPr>
+        <w:shd w:val="clear" w:color="auto" w:fill="1E1E1E"/>
+        <w:spacing w:after="0" w:line="285" w:lineRule="atLeast"/>
+        <w:rPr>
+          <w:rFonts w:ascii="Consolas" w:eastAsia="Times New Roman" w:hAnsi="Consolas" w:cs="Times New Roman"/>
+          <w:color w:val="D4D4D4"/>
+          <w:sz w:val="21"/>
+          <w:szCs w:val="21"/>
+          <w:lang w:eastAsia="en-IN"/>
+        </w:rPr>
+      </w:pPr>
+      <w:r>
+        <w:rPr>
+          <w:rFonts w:ascii="Consolas" w:eastAsia="Times New Roman" w:hAnsi="Consolas" w:cs="Times New Roman"/>
+          <w:color w:val="D4D4D4"/>
+          <w:sz w:val="21"/>
+          <w:szCs w:val="21"/>
+          <w:lang w:eastAsia="en-IN"/>
+        </w:rPr>
+        <w:t xml:space="preserve">                </w:t>
+      </w:r>
+      <w:r>
+        <w:rPr>
+          <w:rFonts w:ascii="Consolas" w:eastAsia="Times New Roman" w:hAnsi="Consolas" w:cs="Times New Roman"/>
+          <w:color w:val="C586C0"/>
+          <w:sz w:val="21"/>
+          <w:szCs w:val="21"/>
+          <w:lang w:eastAsia="en-IN"/>
+        </w:rPr>
+        <w:t>if</w:t>
+      </w:r>
+      <w:r>
+        <w:rPr>
+          <w:rFonts w:ascii="Consolas" w:eastAsia="Times New Roman" w:hAnsi="Consolas" w:cs="Times New Roman"/>
+          <w:color w:val="D4D4D4"/>
+          <w:sz w:val="21"/>
+          <w:szCs w:val="21"/>
+          <w:lang w:eastAsia="en-IN"/>
+        </w:rPr>
+        <w:t>(</w:t>
+      </w:r>
+      <w:r>
+        <w:rPr>
+          <w:rFonts w:ascii="Consolas" w:eastAsia="Times New Roman" w:hAnsi="Consolas" w:cs="Times New Roman"/>
+          <w:color w:val="9CDCFE"/>
+          <w:sz w:val="21"/>
+          <w:szCs w:val="21"/>
+          <w:lang w:eastAsia="en-IN"/>
+        </w:rPr>
+        <w:t>flag</w:t>
+      </w:r>
+      <w:proofErr w:type="gramStart"/>
+      <w:r>
+        <w:rPr>
+          <w:rFonts w:ascii="Consolas" w:eastAsia="Times New Roman" w:hAnsi="Consolas" w:cs="Times New Roman"/>
+          <w:color w:val="D4D4D4"/>
+          <w:sz w:val="21"/>
+          <w:szCs w:val="21"/>
+          <w:lang w:eastAsia="en-IN"/>
+        </w:rPr>
+        <w:t>){</w:t>
+      </w:r>
+      <w:proofErr w:type="gramEnd"/>
+      <w:r>
+        <w:rPr>
+          <w:rFonts w:ascii="Consolas" w:eastAsia="Times New Roman" w:hAnsi="Consolas" w:cs="Times New Roman"/>
+          <w:color w:val="DCDCAA"/>
+          <w:sz w:val="21"/>
+          <w:szCs w:val="21"/>
+          <w:lang w:eastAsia="en-IN"/>
+        </w:rPr>
+        <w:t>resolve</w:t>
+      </w:r>
+      <w:r>
+        <w:rPr>
+          <w:rFonts w:ascii="Consolas" w:eastAsia="Times New Roman" w:hAnsi="Consolas" w:cs="Times New Roman"/>
+          <w:color w:val="D4D4D4"/>
+          <w:sz w:val="21"/>
+          <w:szCs w:val="21"/>
+          <w:lang w:eastAsia="en-IN"/>
+        </w:rPr>
+        <w:t>(</w:t>
+      </w:r>
+      <w:r>
+        <w:rPr>
+          <w:rFonts w:ascii="Consolas" w:eastAsia="Times New Roman" w:hAnsi="Consolas" w:cs="Times New Roman"/>
+          <w:color w:val="CE9178"/>
+          <w:sz w:val="21"/>
+          <w:szCs w:val="21"/>
+          <w:lang w:eastAsia="en-IN"/>
+        </w:rPr>
+        <w:t>'new updated value'</w:t>
+      </w:r>
+      <w:r>
+        <w:rPr>
+          <w:rFonts w:ascii="Consolas" w:eastAsia="Times New Roman" w:hAnsi="Consolas" w:cs="Times New Roman"/>
+          <w:color w:val="D4D4D4"/>
+          <w:sz w:val="21"/>
+          <w:szCs w:val="21"/>
+          <w:lang w:eastAsia="en-IN"/>
+        </w:rPr>
+        <w:t>);}</w:t>
+      </w:r>
+    </w:p>
+    <w:p>
+      <w:pPr>
+        <w:shd w:val="clear" w:color="auto" w:fill="1E1E1E"/>
+        <w:spacing w:after="0" w:line="285" w:lineRule="atLeast"/>
+        <w:ind w:firstLine="720"/>
+        <w:rPr>
+          <w:rFonts w:ascii="Consolas" w:eastAsia="Times New Roman" w:hAnsi="Consolas" w:cs="Times New Roman"/>
+          <w:color w:val="D4D4D4"/>
+          <w:sz w:val="21"/>
+          <w:szCs w:val="21"/>
+          <w:lang w:eastAsia="en-IN"/>
+        </w:rPr>
+      </w:pPr>
+      <w:r>
+        <w:rPr>
+          <w:rFonts w:ascii="Consolas" w:eastAsia="Times New Roman" w:hAnsi="Consolas" w:cs="Times New Roman"/>
+          <w:color w:val="C586C0"/>
+          <w:sz w:val="21"/>
+          <w:szCs w:val="21"/>
+          <w:lang w:eastAsia="en-IN"/>
+        </w:rPr>
+        <w:t xml:space="preserve">          </w:t>
+      </w:r>
+      <w:proofErr w:type="gramStart"/>
+      <w:r>
+        <w:rPr>
+          <w:rFonts w:ascii="Consolas" w:eastAsia="Times New Roman" w:hAnsi="Consolas" w:cs="Times New Roman"/>
+          <w:color w:val="C586C0"/>
+          <w:sz w:val="21"/>
+          <w:szCs w:val="21"/>
+          <w:lang w:eastAsia="en-IN"/>
+        </w:rPr>
+        <w:t>else</w:t>
+      </w:r>
+      <w:r>
+        <w:rPr>
+          <w:rFonts w:ascii="Consolas" w:eastAsia="Times New Roman" w:hAnsi="Consolas" w:cs="Times New Roman"/>
+          <w:color w:val="D4D4D4"/>
+          <w:sz w:val="21"/>
+          <w:szCs w:val="21"/>
+          <w:lang w:eastAsia="en-IN"/>
+        </w:rPr>
+        <w:t>{</w:t>
+      </w:r>
+      <w:r>
+        <w:rPr>
+          <w:rFonts w:ascii="Consolas" w:eastAsia="Times New Roman" w:hAnsi="Consolas" w:cs="Times New Roman"/>
+          <w:color w:val="D4D4D4"/>
+          <w:sz w:val="21"/>
+          <w:szCs w:val="21"/>
+          <w:lang w:eastAsia="en-IN"/>
+        </w:rPr>
+        <w:t xml:space="preserve"> </w:t>
+      </w:r>
+      <w:r>
+        <w:rPr>
+          <w:rFonts w:ascii="Consolas" w:eastAsia="Times New Roman" w:hAnsi="Consolas" w:cs="Times New Roman"/>
+          <w:color w:val="DCDCAA"/>
+          <w:sz w:val="21"/>
+          <w:szCs w:val="21"/>
+          <w:lang w:eastAsia="en-IN"/>
+        </w:rPr>
+        <w:t>reject</w:t>
+      </w:r>
+      <w:proofErr w:type="gramEnd"/>
+      <w:r>
+        <w:rPr>
+          <w:rFonts w:ascii="Consolas" w:eastAsia="Times New Roman" w:hAnsi="Consolas" w:cs="Times New Roman"/>
+          <w:color w:val="D4D4D4"/>
+          <w:sz w:val="21"/>
+          <w:szCs w:val="21"/>
+          <w:lang w:eastAsia="en-IN"/>
+        </w:rPr>
+        <w:t>(</w:t>
+      </w:r>
+      <w:r>
+        <w:rPr>
+          <w:rFonts w:ascii="Consolas" w:eastAsia="Times New Roman" w:hAnsi="Consolas" w:cs="Times New Roman"/>
+          <w:color w:val="CE9178"/>
+          <w:sz w:val="21"/>
+          <w:szCs w:val="21"/>
+          <w:lang w:eastAsia="en-IN"/>
+        </w:rPr>
+        <w:t>'error in updating value'</w:t>
+      </w:r>
+      <w:r>
+        <w:rPr>
+          <w:rFonts w:ascii="Consolas" w:eastAsia="Times New Roman" w:hAnsi="Consolas" w:cs="Times New Roman"/>
+          <w:color w:val="D4D4D4"/>
+          <w:sz w:val="21"/>
+          <w:szCs w:val="21"/>
+          <w:lang w:eastAsia="en-IN"/>
+        </w:rPr>
+        <w:t>);}                </w:t>
+      </w:r>
+    </w:p>
+    <w:p>
+      <w:pPr>
+        <w:shd w:val="clear" w:color="auto" w:fill="1E1E1E"/>
+        <w:spacing w:after="0" w:line="285" w:lineRule="atLeast"/>
+        <w:rPr>
+          <w:rFonts w:ascii="Consolas" w:eastAsia="Times New Roman" w:hAnsi="Consolas" w:cs="Times New Roman"/>
+          <w:color w:val="D4D4D4"/>
+          <w:sz w:val="21"/>
+          <w:szCs w:val="21"/>
+          <w:lang w:eastAsia="en-IN"/>
+        </w:rPr>
+      </w:pPr>
+      <w:r>
+        <w:rPr>
+          <w:rFonts w:ascii="Consolas" w:eastAsia="Times New Roman" w:hAnsi="Consolas" w:cs="Times New Roman"/>
+          <w:color w:val="D4D4D4"/>
+          <w:sz w:val="21"/>
+          <w:szCs w:val="21"/>
+          <w:lang w:eastAsia="en-IN"/>
+        </w:rPr>
+        <w:t xml:space="preserve">            }, </w:t>
+      </w:r>
+      <w:r>
+        <w:rPr>
+          <w:rFonts w:ascii="Consolas" w:eastAsia="Times New Roman" w:hAnsi="Consolas" w:cs="Times New Roman"/>
+          <w:color w:val="B5CEA8"/>
+          <w:sz w:val="21"/>
+          <w:szCs w:val="21"/>
+          <w:lang w:eastAsia="en-IN"/>
+        </w:rPr>
+        <w:t>5000</w:t>
+      </w:r>
+      <w:r>
+        <w:rPr>
+          <w:rFonts w:ascii="Consolas" w:eastAsia="Times New Roman" w:hAnsi="Consolas" w:cs="Times New Roman"/>
+          <w:color w:val="D4D4D4"/>
+          <w:sz w:val="21"/>
+          <w:szCs w:val="21"/>
+          <w:lang w:eastAsia="en-IN"/>
+        </w:rPr>
+        <w:t>);</w:t>
+      </w:r>
+    </w:p>
+    <w:p>
+      <w:pPr>
+        <w:shd w:val="clear" w:color="auto" w:fill="1E1E1E"/>
+        <w:spacing w:after="0" w:line="285" w:lineRule="atLeast"/>
+        <w:rPr>
+          <w:rFonts w:ascii="Consolas" w:eastAsia="Times New Roman" w:hAnsi="Consolas" w:cs="Times New Roman"/>
+          <w:color w:val="D4D4D4"/>
+          <w:sz w:val="21"/>
+          <w:szCs w:val="21"/>
+          <w:lang w:eastAsia="en-IN"/>
+        </w:rPr>
+      </w:pPr>
+      <w:r>
+        <w:rPr>
+          <w:rFonts w:ascii="Consolas" w:eastAsia="Times New Roman" w:hAnsi="Consolas" w:cs="Times New Roman"/>
+          <w:color w:val="D4D4D4"/>
+          <w:sz w:val="21"/>
+          <w:szCs w:val="21"/>
+          <w:lang w:eastAsia="en-IN"/>
+        </w:rPr>
+        <w:t>        }</w:t>
+      </w:r>
+    </w:p>
+    <w:p>
+      <w:pPr>
+        <w:shd w:val="clear" w:color="auto" w:fill="1E1E1E"/>
+        <w:spacing w:after="0" w:line="285" w:lineRule="atLeast"/>
+        <w:rPr>
+          <w:rFonts w:ascii="Consolas" w:eastAsia="Times New Roman" w:hAnsi="Consolas" w:cs="Times New Roman"/>
+          <w:color w:val="D4D4D4"/>
+          <w:sz w:val="21"/>
+          <w:szCs w:val="21"/>
+          <w:lang w:eastAsia="en-IN"/>
+        </w:rPr>
+      </w:pPr>
+      <w:r>
+        <w:rPr>
+          <w:rFonts w:ascii="Consolas" w:eastAsia="Times New Roman" w:hAnsi="Consolas" w:cs="Times New Roman"/>
+          <w:color w:val="D4D4D4"/>
+          <w:sz w:val="21"/>
+          <w:szCs w:val="21"/>
+          <w:lang w:eastAsia="en-IN"/>
+        </w:rPr>
+        <w:t>    )  </w:t>
+      </w:r>
+    </w:p>
+    <w:p>
+      <w:pPr>
+        <w:shd w:val="clear" w:color="auto" w:fill="1E1E1E"/>
+        <w:spacing w:after="0" w:line="285" w:lineRule="atLeast"/>
+        <w:rPr>
+          <w:rFonts w:ascii="Consolas" w:eastAsia="Times New Roman" w:hAnsi="Consolas" w:cs="Times New Roman"/>
+          <w:color w:val="D4D4D4"/>
+          <w:sz w:val="21"/>
+          <w:szCs w:val="21"/>
+          <w:lang w:eastAsia="en-IN"/>
+        </w:rPr>
+      </w:pPr>
+      <w:r>
+        <w:rPr>
+          <w:rFonts w:ascii="Consolas" w:eastAsia="Times New Roman" w:hAnsi="Consolas" w:cs="Times New Roman"/>
+          <w:color w:val="D4D4D4"/>
+          <w:sz w:val="21"/>
+          <w:szCs w:val="21"/>
+          <w:lang w:eastAsia="en-IN"/>
+        </w:rPr>
+        <w:t>}</w:t>
+      </w:r>
+    </w:p>
+    <w:p>
+      <w:pPr>
+        <w:shd w:val="clear" w:color="auto" w:fill="1E1E1E"/>
+        <w:spacing w:after="0" w:line="285" w:lineRule="atLeast"/>
+        <w:rPr>
+          <w:rFonts w:ascii="Consolas" w:eastAsia="Times New Roman" w:hAnsi="Consolas" w:cs="Times New Roman"/>
+          <w:color w:val="D4D4D4"/>
+          <w:sz w:val="21"/>
+          <w:szCs w:val="21"/>
+          <w:lang w:eastAsia="en-IN"/>
+        </w:rPr>
+      </w:pPr>
+    </w:p>
+    <w:p>
+      <w:pPr>
+        <w:shd w:val="clear" w:color="auto" w:fill="1E1E1E"/>
+        <w:spacing w:after="0" w:line="285" w:lineRule="atLeast"/>
+        <w:rPr>
+          <w:rFonts w:ascii="Consolas" w:eastAsia="Times New Roman" w:hAnsi="Consolas" w:cs="Times New Roman"/>
+          <w:color w:val="D4D4D4"/>
+          <w:sz w:val="21"/>
+          <w:szCs w:val="21"/>
+          <w:lang w:eastAsia="en-IN"/>
+        </w:rPr>
+      </w:pPr>
+      <w:r>
+        <w:rPr>
+          <w:rFonts w:ascii="Consolas" w:eastAsia="Times New Roman" w:hAnsi="Consolas" w:cs="Times New Roman"/>
+          <w:color w:val="569CD6"/>
+          <w:sz w:val="21"/>
+          <w:szCs w:val="21"/>
+          <w:lang w:eastAsia="en-IN"/>
+        </w:rPr>
+        <w:t>function</w:t>
+      </w:r>
+      <w:r>
+        <w:rPr>
+          <w:rFonts w:ascii="Consolas" w:eastAsia="Times New Roman" w:hAnsi="Consolas" w:cs="Times New Roman"/>
+          <w:color w:val="D4D4D4"/>
+          <w:sz w:val="21"/>
+          <w:szCs w:val="21"/>
+          <w:lang w:eastAsia="en-IN"/>
+        </w:rPr>
+        <w:t xml:space="preserve"> </w:t>
+      </w:r>
+      <w:proofErr w:type="spellStart"/>
+      <w:r>
+        <w:rPr>
+          <w:rFonts w:ascii="Consolas" w:eastAsia="Times New Roman" w:hAnsi="Consolas" w:cs="Times New Roman"/>
+          <w:color w:val="DCDCAA"/>
+          <w:sz w:val="21"/>
+          <w:szCs w:val="21"/>
+          <w:lang w:eastAsia="en-IN"/>
+        </w:rPr>
+        <w:t>setData</w:t>
+      </w:r>
+      <w:proofErr w:type="spellEnd"/>
+      <w:r>
+        <w:rPr>
+          <w:rFonts w:ascii="Consolas" w:eastAsia="Times New Roman" w:hAnsi="Consolas" w:cs="Times New Roman"/>
+          <w:color w:val="D4D4D4"/>
+          <w:sz w:val="21"/>
+          <w:szCs w:val="21"/>
+          <w:lang w:eastAsia="en-IN"/>
+        </w:rPr>
+        <w:t>(</w:t>
+      </w:r>
+      <w:proofErr w:type="spellStart"/>
+      <w:r>
+        <w:rPr>
+          <w:rFonts w:ascii="Consolas" w:eastAsia="Times New Roman" w:hAnsi="Consolas" w:cs="Times New Roman"/>
+          <w:color w:val="9CDCFE"/>
+          <w:sz w:val="21"/>
+          <w:szCs w:val="21"/>
+          <w:lang w:eastAsia="en-IN"/>
+        </w:rPr>
+        <w:t>val</w:t>
+      </w:r>
+      <w:proofErr w:type="spellEnd"/>
+      <w:proofErr w:type="gramStart"/>
+      <w:r>
+        <w:rPr>
+          <w:rFonts w:ascii="Consolas" w:eastAsia="Times New Roman" w:hAnsi="Consolas" w:cs="Times New Roman"/>
+          <w:color w:val="D4D4D4"/>
+          <w:sz w:val="21"/>
+          <w:szCs w:val="21"/>
+          <w:lang w:eastAsia="en-IN"/>
+        </w:rPr>
+        <w:t>){</w:t>
+      </w:r>
+      <w:proofErr w:type="gramEnd"/>
+      <w:r>
+        <w:rPr>
+          <w:rFonts w:ascii="Consolas" w:eastAsia="Times New Roman" w:hAnsi="Consolas" w:cs="Times New Roman"/>
+          <w:color w:val="D4D4D4"/>
+          <w:sz w:val="21"/>
+          <w:szCs w:val="21"/>
+          <w:lang w:eastAsia="en-IN"/>
+        </w:rPr>
+        <w:t xml:space="preserve">        </w:t>
+      </w:r>
+    </w:p>
+    <w:p>
+      <w:pPr>
+        <w:shd w:val="clear" w:color="auto" w:fill="1E1E1E"/>
+        <w:spacing w:after="0" w:line="285" w:lineRule="atLeast"/>
+        <w:rPr>
+          <w:rFonts w:ascii="Consolas" w:eastAsia="Times New Roman" w:hAnsi="Consolas" w:cs="Times New Roman"/>
+          <w:color w:val="D4D4D4"/>
+          <w:sz w:val="21"/>
+          <w:szCs w:val="21"/>
+          <w:lang w:eastAsia="en-IN"/>
+        </w:rPr>
+      </w:pPr>
+      <w:r>
+        <w:rPr>
+          <w:rFonts w:ascii="Consolas" w:eastAsia="Times New Roman" w:hAnsi="Consolas" w:cs="Times New Roman"/>
+          <w:color w:val="D4D4D4"/>
+          <w:sz w:val="21"/>
+          <w:szCs w:val="21"/>
+          <w:lang w:eastAsia="en-IN"/>
+        </w:rPr>
+        <w:t xml:space="preserve">    </w:t>
+      </w:r>
+      <w:r>
+        <w:rPr>
+          <w:rFonts w:ascii="Consolas" w:eastAsia="Times New Roman" w:hAnsi="Consolas" w:cs="Times New Roman"/>
+          <w:color w:val="569CD6"/>
+          <w:sz w:val="21"/>
+          <w:szCs w:val="21"/>
+          <w:lang w:eastAsia="en-IN"/>
+        </w:rPr>
+        <w:t>let</w:t>
+      </w:r>
+      <w:r>
+        <w:rPr>
+          <w:rFonts w:ascii="Consolas" w:eastAsia="Times New Roman" w:hAnsi="Consolas" w:cs="Times New Roman"/>
+          <w:color w:val="D4D4D4"/>
+          <w:sz w:val="21"/>
+          <w:szCs w:val="21"/>
+          <w:lang w:eastAsia="en-IN"/>
+        </w:rPr>
+        <w:t xml:space="preserve"> </w:t>
+      </w:r>
+      <w:r>
+        <w:rPr>
+          <w:rFonts w:ascii="Consolas" w:eastAsia="Times New Roman" w:hAnsi="Consolas" w:cs="Times New Roman"/>
+          <w:color w:val="9CDCFE"/>
+          <w:sz w:val="21"/>
+          <w:szCs w:val="21"/>
+          <w:lang w:eastAsia="en-IN"/>
+        </w:rPr>
+        <w:t>header</w:t>
+      </w:r>
+      <w:r>
+        <w:rPr>
+          <w:rFonts w:ascii="Consolas" w:eastAsia="Times New Roman" w:hAnsi="Consolas" w:cs="Times New Roman"/>
+          <w:color w:val="D4D4D4"/>
+          <w:sz w:val="21"/>
+          <w:szCs w:val="21"/>
+          <w:lang w:eastAsia="en-IN"/>
+        </w:rPr>
+        <w:t xml:space="preserve"> = </w:t>
+      </w:r>
+      <w:proofErr w:type="spellStart"/>
+      <w:proofErr w:type="gramStart"/>
+      <w:r>
+        <w:rPr>
+          <w:rFonts w:ascii="Consolas" w:eastAsia="Times New Roman" w:hAnsi="Consolas" w:cs="Times New Roman"/>
+          <w:color w:val="9CDCFE"/>
+          <w:sz w:val="21"/>
+          <w:szCs w:val="21"/>
+          <w:lang w:eastAsia="en-IN"/>
+        </w:rPr>
+        <w:t>document</w:t>
+      </w:r>
+      <w:r>
+        <w:rPr>
+          <w:rFonts w:ascii="Consolas" w:eastAsia="Times New Roman" w:hAnsi="Consolas" w:cs="Times New Roman"/>
+          <w:color w:val="D4D4D4"/>
+          <w:sz w:val="21"/>
+          <w:szCs w:val="21"/>
+          <w:lang w:eastAsia="en-IN"/>
+        </w:rPr>
+        <w:t>.</w:t>
+      </w:r>
+      <w:r>
+        <w:rPr>
+          <w:rFonts w:ascii="Consolas" w:eastAsia="Times New Roman" w:hAnsi="Consolas" w:cs="Times New Roman"/>
+          <w:color w:val="DCDCAA"/>
+          <w:sz w:val="21"/>
+          <w:szCs w:val="21"/>
+          <w:lang w:eastAsia="en-IN"/>
+        </w:rPr>
+        <w:t>querySelector</w:t>
+      </w:r>
+      <w:proofErr w:type="spellEnd"/>
+      <w:proofErr w:type="gramEnd"/>
+      <w:r>
+        <w:rPr>
+          <w:rFonts w:ascii="Consolas" w:eastAsia="Times New Roman" w:hAnsi="Consolas" w:cs="Times New Roman"/>
+          <w:color w:val="D4D4D4"/>
+          <w:sz w:val="21"/>
+          <w:szCs w:val="21"/>
+          <w:lang w:eastAsia="en-IN"/>
+        </w:rPr>
+        <w:t>(</w:t>
+      </w:r>
+      <w:r>
+        <w:rPr>
+          <w:rFonts w:ascii="Consolas" w:eastAsia="Times New Roman" w:hAnsi="Consolas" w:cs="Times New Roman"/>
+          <w:color w:val="CE9178"/>
+          <w:sz w:val="21"/>
+          <w:szCs w:val="21"/>
+          <w:lang w:eastAsia="en-IN"/>
+        </w:rPr>
+        <w:t>".container h1"</w:t>
+      </w:r>
+      <w:r>
+        <w:rPr>
+          <w:rFonts w:ascii="Consolas" w:eastAsia="Times New Roman" w:hAnsi="Consolas" w:cs="Times New Roman"/>
+          <w:color w:val="D4D4D4"/>
+          <w:sz w:val="21"/>
+          <w:szCs w:val="21"/>
+          <w:lang w:eastAsia="en-IN"/>
+        </w:rPr>
+        <w:t>);</w:t>
+      </w:r>
+    </w:p>
+    <w:p>
+      <w:pPr>
+        <w:shd w:val="clear" w:color="auto" w:fill="1E1E1E"/>
+        <w:spacing w:after="0" w:line="285" w:lineRule="atLeast"/>
+        <w:rPr>
+          <w:rFonts w:ascii="Consolas" w:eastAsia="Times New Roman" w:hAnsi="Consolas" w:cs="Times New Roman"/>
+          <w:color w:val="D4D4D4"/>
+          <w:sz w:val="21"/>
+          <w:szCs w:val="21"/>
+          <w:lang w:eastAsia="en-IN"/>
+        </w:rPr>
+      </w:pPr>
+      <w:r>
+        <w:rPr>
+          <w:rFonts w:ascii="Consolas" w:eastAsia="Times New Roman" w:hAnsi="Consolas" w:cs="Times New Roman"/>
+          <w:color w:val="D4D4D4"/>
+          <w:sz w:val="21"/>
+          <w:szCs w:val="21"/>
+          <w:lang w:eastAsia="en-IN"/>
+        </w:rPr>
+        <w:t xml:space="preserve">    </w:t>
+      </w:r>
+      <w:proofErr w:type="spellStart"/>
+      <w:proofErr w:type="gramStart"/>
+      <w:r>
+        <w:rPr>
+          <w:rFonts w:ascii="Consolas" w:eastAsia="Times New Roman" w:hAnsi="Consolas" w:cs="Times New Roman"/>
+          <w:color w:val="9CDCFE"/>
+          <w:sz w:val="21"/>
+          <w:szCs w:val="21"/>
+          <w:lang w:eastAsia="en-IN"/>
+        </w:rPr>
+        <w:t>header</w:t>
+      </w:r>
+      <w:r>
+        <w:rPr>
+          <w:rFonts w:ascii="Consolas" w:eastAsia="Times New Roman" w:hAnsi="Consolas" w:cs="Times New Roman"/>
+          <w:color w:val="D4D4D4"/>
+          <w:sz w:val="21"/>
+          <w:szCs w:val="21"/>
+          <w:lang w:eastAsia="en-IN"/>
+        </w:rPr>
+        <w:t>.</w:t>
+      </w:r>
+      <w:r>
+        <w:rPr>
+          <w:rFonts w:ascii="Consolas" w:eastAsia="Times New Roman" w:hAnsi="Consolas" w:cs="Times New Roman"/>
+          <w:color w:val="9CDCFE"/>
+          <w:sz w:val="21"/>
+          <w:szCs w:val="21"/>
+          <w:lang w:eastAsia="en-IN"/>
+        </w:rPr>
+        <w:t>textContent</w:t>
+      </w:r>
+      <w:proofErr w:type="spellEnd"/>
+      <w:proofErr w:type="gramEnd"/>
+      <w:r>
+        <w:rPr>
+          <w:rFonts w:ascii="Consolas" w:eastAsia="Times New Roman" w:hAnsi="Consolas" w:cs="Times New Roman"/>
+          <w:color w:val="D4D4D4"/>
+          <w:sz w:val="21"/>
+          <w:szCs w:val="21"/>
+          <w:lang w:eastAsia="en-IN"/>
+        </w:rPr>
+        <w:t xml:space="preserve"> = </w:t>
+      </w:r>
+      <w:proofErr w:type="spellStart"/>
+      <w:r>
+        <w:rPr>
+          <w:rFonts w:ascii="Consolas" w:eastAsia="Times New Roman" w:hAnsi="Consolas" w:cs="Times New Roman"/>
+          <w:color w:val="9CDCFE"/>
+          <w:sz w:val="21"/>
+          <w:szCs w:val="21"/>
+          <w:lang w:eastAsia="en-IN"/>
+        </w:rPr>
+        <w:t>val</w:t>
+      </w:r>
+      <w:proofErr w:type="spellEnd"/>
+      <w:r>
+        <w:rPr>
+          <w:rFonts w:ascii="Consolas" w:eastAsia="Times New Roman" w:hAnsi="Consolas" w:cs="Times New Roman"/>
+          <w:color w:val="D4D4D4"/>
+          <w:sz w:val="21"/>
+          <w:szCs w:val="21"/>
+          <w:lang w:eastAsia="en-IN"/>
+        </w:rPr>
+        <w:t xml:space="preserve">; </w:t>
+      </w:r>
+    </w:p>
+    <w:p>
+      <w:pPr>
+        <w:shd w:val="clear" w:color="auto" w:fill="1E1E1E"/>
+        <w:spacing w:after="0" w:line="285" w:lineRule="atLeast"/>
+        <w:rPr>
+          <w:rFonts w:ascii="Consolas" w:eastAsia="Times New Roman" w:hAnsi="Consolas" w:cs="Times New Roman"/>
+          <w:color w:val="D4D4D4"/>
+          <w:sz w:val="21"/>
+          <w:szCs w:val="21"/>
+          <w:lang w:eastAsia="en-IN"/>
+        </w:rPr>
+      </w:pPr>
+      <w:r>
+        <w:rPr>
+          <w:rFonts w:ascii="Consolas" w:eastAsia="Times New Roman" w:hAnsi="Consolas" w:cs="Times New Roman"/>
+          <w:color w:val="D4D4D4"/>
+          <w:sz w:val="21"/>
+          <w:szCs w:val="21"/>
+          <w:lang w:eastAsia="en-IN"/>
+        </w:rPr>
+        <w:t>}</w:t>
+      </w:r>
+    </w:p>
+    <w:p>
+      <w:pPr>
+        <w:shd w:val="clear" w:color="auto" w:fill="1E1E1E"/>
+        <w:spacing w:after="240" w:line="285" w:lineRule="atLeast"/>
+        <w:rPr>
+          <w:rFonts w:ascii="Consolas" w:eastAsia="Times New Roman" w:hAnsi="Consolas" w:cs="Times New Roman"/>
+          <w:color w:val="D4D4D4"/>
+          <w:sz w:val="21"/>
+          <w:szCs w:val="21"/>
+          <w:lang w:eastAsia="en-IN"/>
+        </w:rPr>
+      </w:pPr>
+    </w:p>
+    <w:p>
+      <w:pPr>
+        <w:shd w:val="clear" w:color="auto" w:fill="1E1E1E"/>
+        <w:spacing w:after="0" w:line="285" w:lineRule="atLeast"/>
+        <w:rPr>
+          <w:rFonts w:ascii="Consolas" w:eastAsia="Times New Roman" w:hAnsi="Consolas" w:cs="Times New Roman"/>
+          <w:color w:val="D4D4D4"/>
+          <w:sz w:val="21"/>
+          <w:szCs w:val="21"/>
+          <w:lang w:eastAsia="en-IN"/>
+        </w:rPr>
+      </w:pPr>
+    </w:p>
+    <w:p>
+      <w:pPr>
+        <w:shd w:val="clear" w:color="auto" w:fill="1E1E1E"/>
+        <w:spacing w:after="0" w:line="285" w:lineRule="atLeast"/>
+        <w:rPr>
+          <w:rFonts w:ascii="Consolas" w:eastAsia="Times New Roman" w:hAnsi="Consolas" w:cs="Times New Roman"/>
+          <w:color w:val="D4D4D4"/>
+          <w:sz w:val="21"/>
+          <w:szCs w:val="21"/>
+          <w:lang w:eastAsia="en-IN"/>
+        </w:rPr>
+      </w:pPr>
+      <w:proofErr w:type="spellStart"/>
+      <w:proofErr w:type="gramStart"/>
+      <w:r>
+        <w:rPr>
+          <w:rFonts w:ascii="Consolas" w:eastAsia="Times New Roman" w:hAnsi="Consolas" w:cs="Times New Roman"/>
+          <w:color w:val="DCDCAA"/>
+          <w:sz w:val="21"/>
+          <w:szCs w:val="21"/>
+          <w:lang w:eastAsia="en-IN"/>
+        </w:rPr>
+        <w:t>getData</w:t>
+      </w:r>
+      <w:proofErr w:type="spellEnd"/>
+      <w:r>
+        <w:rPr>
+          <w:rFonts w:ascii="Consolas" w:eastAsia="Times New Roman" w:hAnsi="Consolas" w:cs="Times New Roman"/>
+          <w:color w:val="D4D4D4"/>
+          <w:sz w:val="21"/>
+          <w:szCs w:val="21"/>
+          <w:lang w:eastAsia="en-IN"/>
+        </w:rPr>
+        <w:t>(</w:t>
+      </w:r>
+      <w:proofErr w:type="gramEnd"/>
+      <w:r>
+        <w:rPr>
+          <w:rFonts w:ascii="Consolas" w:eastAsia="Times New Roman" w:hAnsi="Consolas" w:cs="Times New Roman"/>
+          <w:color w:val="B5CEA8"/>
+          <w:sz w:val="21"/>
+          <w:szCs w:val="21"/>
+          <w:lang w:eastAsia="en-IN"/>
+        </w:rPr>
+        <w:t>1</w:t>
+      </w:r>
+      <w:r>
+        <w:rPr>
+          <w:rFonts w:ascii="Consolas" w:eastAsia="Times New Roman" w:hAnsi="Consolas" w:cs="Times New Roman"/>
+          <w:color w:val="D4D4D4"/>
+          <w:sz w:val="21"/>
+          <w:szCs w:val="21"/>
+          <w:lang w:eastAsia="en-IN"/>
+        </w:rPr>
+        <w:t>)</w:t>
+      </w:r>
+    </w:p>
+    <w:p>
+      <w:pPr>
+        <w:shd w:val="clear" w:color="auto" w:fill="1E1E1E"/>
+        <w:spacing w:after="0" w:line="285" w:lineRule="atLeast"/>
+        <w:rPr>
+          <w:rFonts w:ascii="Consolas" w:eastAsia="Times New Roman" w:hAnsi="Consolas" w:cs="Times New Roman"/>
+          <w:color w:val="D4D4D4"/>
+          <w:sz w:val="21"/>
+          <w:szCs w:val="21"/>
+          <w:lang w:eastAsia="en-IN"/>
+        </w:rPr>
+      </w:pPr>
+      <w:proofErr w:type="gramStart"/>
+      <w:r>
+        <w:rPr>
+          <w:rFonts w:ascii="Consolas" w:eastAsia="Times New Roman" w:hAnsi="Consolas" w:cs="Times New Roman"/>
+          <w:color w:val="D4D4D4"/>
+          <w:sz w:val="21"/>
+          <w:szCs w:val="21"/>
+          <w:lang w:eastAsia="en-IN"/>
+        </w:rPr>
+        <w:t>.</w:t>
+      </w:r>
+      <w:r>
+        <w:rPr>
+          <w:rFonts w:ascii="Consolas" w:eastAsia="Times New Roman" w:hAnsi="Consolas" w:cs="Times New Roman"/>
+          <w:color w:val="DCDCAA"/>
+          <w:sz w:val="21"/>
+          <w:szCs w:val="21"/>
+          <w:lang w:eastAsia="en-IN"/>
+        </w:rPr>
+        <w:t>then</w:t>
+      </w:r>
+      <w:proofErr w:type="gramEnd"/>
+      <w:r>
+        <w:rPr>
+          <w:rFonts w:ascii="Consolas" w:eastAsia="Times New Roman" w:hAnsi="Consolas" w:cs="Times New Roman"/>
+          <w:color w:val="D4D4D4"/>
+          <w:sz w:val="21"/>
+          <w:szCs w:val="21"/>
+          <w:lang w:eastAsia="en-IN"/>
+        </w:rPr>
+        <w:t>(</w:t>
+      </w:r>
+      <w:proofErr w:type="spellStart"/>
+      <w:r>
+        <w:rPr>
+          <w:rFonts w:ascii="Consolas" w:eastAsia="Times New Roman" w:hAnsi="Consolas" w:cs="Times New Roman"/>
+          <w:color w:val="DCDCAA"/>
+          <w:sz w:val="21"/>
+          <w:szCs w:val="21"/>
+          <w:lang w:eastAsia="en-IN"/>
+        </w:rPr>
+        <w:t>setData</w:t>
+      </w:r>
+      <w:proofErr w:type="spellEnd"/>
+      <w:r>
+        <w:rPr>
+          <w:rFonts w:ascii="Consolas" w:eastAsia="Times New Roman" w:hAnsi="Consolas" w:cs="Times New Roman"/>
+          <w:color w:val="D4D4D4"/>
+          <w:sz w:val="21"/>
+          <w:szCs w:val="21"/>
+          <w:lang w:eastAsia="en-IN"/>
+        </w:rPr>
+        <w:t>)</w:t>
+      </w:r>
+    </w:p>
+    <w:p>
+      <w:pPr>
+        <w:shd w:val="clear" w:color="auto" w:fill="1E1E1E"/>
+        <w:spacing w:after="0" w:line="285" w:lineRule="atLeast"/>
+        <w:rPr>
+          <w:rFonts w:ascii="Consolas" w:eastAsia="Times New Roman" w:hAnsi="Consolas" w:cs="Times New Roman"/>
+          <w:color w:val="D4D4D4"/>
+          <w:sz w:val="21"/>
+          <w:szCs w:val="21"/>
+          <w:lang w:eastAsia="en-IN"/>
+        </w:rPr>
+      </w:pPr>
+      <w:proofErr w:type="gramStart"/>
+      <w:r>
+        <w:rPr>
+          <w:rFonts w:ascii="Consolas" w:eastAsia="Times New Roman" w:hAnsi="Consolas" w:cs="Times New Roman"/>
+          <w:color w:val="D4D4D4"/>
+          <w:sz w:val="21"/>
+          <w:szCs w:val="21"/>
+          <w:lang w:eastAsia="en-IN"/>
+        </w:rPr>
+        <w:t>.</w:t>
+      </w:r>
+      <w:r>
+        <w:rPr>
+          <w:rFonts w:ascii="Consolas" w:eastAsia="Times New Roman" w:hAnsi="Consolas" w:cs="Times New Roman"/>
+          <w:color w:val="DCDCAA"/>
+          <w:sz w:val="21"/>
+          <w:szCs w:val="21"/>
+          <w:lang w:eastAsia="en-IN"/>
+        </w:rPr>
+        <w:t>catch</w:t>
+      </w:r>
+      <w:proofErr w:type="gramEnd"/>
+      <w:r>
+        <w:rPr>
+          <w:rFonts w:ascii="Consolas" w:eastAsia="Times New Roman" w:hAnsi="Consolas" w:cs="Times New Roman"/>
+          <w:color w:val="D4D4D4"/>
+          <w:sz w:val="21"/>
+          <w:szCs w:val="21"/>
+          <w:lang w:eastAsia="en-IN"/>
+        </w:rPr>
+        <w:t>(</w:t>
+      </w:r>
+      <w:r>
+        <w:rPr>
+          <w:rFonts w:ascii="Consolas" w:eastAsia="Times New Roman" w:hAnsi="Consolas" w:cs="Times New Roman"/>
+          <w:color w:val="569CD6"/>
+          <w:sz w:val="21"/>
+          <w:szCs w:val="21"/>
+          <w:lang w:eastAsia="en-IN"/>
+        </w:rPr>
+        <w:t>function</w:t>
+      </w:r>
+      <w:r>
+        <w:rPr>
+          <w:rFonts w:ascii="Consolas" w:eastAsia="Times New Roman" w:hAnsi="Consolas" w:cs="Times New Roman"/>
+          <w:color w:val="D4D4D4"/>
+          <w:sz w:val="21"/>
+          <w:szCs w:val="21"/>
+          <w:lang w:eastAsia="en-IN"/>
+        </w:rPr>
+        <w:t>(</w:t>
+      </w:r>
+      <w:r>
+        <w:rPr>
+          <w:rFonts w:ascii="Consolas" w:eastAsia="Times New Roman" w:hAnsi="Consolas" w:cs="Times New Roman"/>
+          <w:color w:val="9CDCFE"/>
+          <w:sz w:val="21"/>
+          <w:szCs w:val="21"/>
+          <w:lang w:eastAsia="en-IN"/>
+        </w:rPr>
+        <w:t>err</w:t>
+      </w:r>
+      <w:r>
+        <w:rPr>
+          <w:rFonts w:ascii="Consolas" w:eastAsia="Times New Roman" w:hAnsi="Consolas" w:cs="Times New Roman"/>
+          <w:color w:val="D4D4D4"/>
+          <w:sz w:val="21"/>
+          <w:szCs w:val="21"/>
+          <w:lang w:eastAsia="en-IN"/>
+        </w:rPr>
+        <w:t>){</w:t>
+      </w:r>
+    </w:p>
+    <w:p>
+      <w:pPr>
+        <w:shd w:val="clear" w:color="auto" w:fill="1E1E1E"/>
+        <w:spacing w:after="0" w:line="285" w:lineRule="atLeast"/>
+        <w:rPr>
+          <w:rFonts w:ascii="Consolas" w:eastAsia="Times New Roman" w:hAnsi="Consolas" w:cs="Times New Roman"/>
+          <w:color w:val="D4D4D4"/>
+          <w:sz w:val="21"/>
+          <w:szCs w:val="21"/>
+          <w:lang w:eastAsia="en-IN"/>
+        </w:rPr>
+      </w:pPr>
+      <w:r>
+        <w:rPr>
+          <w:rFonts w:ascii="Consolas" w:eastAsia="Times New Roman" w:hAnsi="Consolas" w:cs="Times New Roman"/>
+          <w:color w:val="D4D4D4"/>
+          <w:sz w:val="21"/>
+          <w:szCs w:val="21"/>
+          <w:lang w:eastAsia="en-IN"/>
+        </w:rPr>
+        <w:t xml:space="preserve">    </w:t>
+      </w:r>
+      <w:r>
+        <w:rPr>
+          <w:rFonts w:ascii="Consolas" w:eastAsia="Times New Roman" w:hAnsi="Consolas" w:cs="Times New Roman"/>
+          <w:color w:val="569CD6"/>
+          <w:sz w:val="21"/>
+          <w:szCs w:val="21"/>
+          <w:lang w:eastAsia="en-IN"/>
+        </w:rPr>
+        <w:t>let</w:t>
+      </w:r>
+      <w:r>
+        <w:rPr>
+          <w:rFonts w:ascii="Consolas" w:eastAsia="Times New Roman" w:hAnsi="Consolas" w:cs="Times New Roman"/>
+          <w:color w:val="D4D4D4"/>
+          <w:sz w:val="21"/>
+          <w:szCs w:val="21"/>
+          <w:lang w:eastAsia="en-IN"/>
+        </w:rPr>
+        <w:t xml:space="preserve"> </w:t>
+      </w:r>
+      <w:r>
+        <w:rPr>
+          <w:rFonts w:ascii="Consolas" w:eastAsia="Times New Roman" w:hAnsi="Consolas" w:cs="Times New Roman"/>
+          <w:color w:val="9CDCFE"/>
+          <w:sz w:val="21"/>
+          <w:szCs w:val="21"/>
+          <w:lang w:eastAsia="en-IN"/>
+        </w:rPr>
+        <w:t>header</w:t>
+      </w:r>
+      <w:r>
+        <w:rPr>
+          <w:rFonts w:ascii="Consolas" w:eastAsia="Times New Roman" w:hAnsi="Consolas" w:cs="Times New Roman"/>
+          <w:color w:val="D4D4D4"/>
+          <w:sz w:val="21"/>
+          <w:szCs w:val="21"/>
+          <w:lang w:eastAsia="en-IN"/>
+        </w:rPr>
+        <w:t xml:space="preserve"> = </w:t>
+      </w:r>
+      <w:proofErr w:type="spellStart"/>
+      <w:proofErr w:type="gramStart"/>
+      <w:r>
+        <w:rPr>
+          <w:rFonts w:ascii="Consolas" w:eastAsia="Times New Roman" w:hAnsi="Consolas" w:cs="Times New Roman"/>
+          <w:color w:val="9CDCFE"/>
+          <w:sz w:val="21"/>
+          <w:szCs w:val="21"/>
+          <w:lang w:eastAsia="en-IN"/>
+        </w:rPr>
+        <w:t>document</w:t>
+      </w:r>
+      <w:r>
+        <w:rPr>
+          <w:rFonts w:ascii="Consolas" w:eastAsia="Times New Roman" w:hAnsi="Consolas" w:cs="Times New Roman"/>
+          <w:color w:val="D4D4D4"/>
+          <w:sz w:val="21"/>
+          <w:szCs w:val="21"/>
+          <w:lang w:eastAsia="en-IN"/>
+        </w:rPr>
+        <w:t>.</w:t>
+      </w:r>
+      <w:r>
+        <w:rPr>
+          <w:rFonts w:ascii="Consolas" w:eastAsia="Times New Roman" w:hAnsi="Consolas" w:cs="Times New Roman"/>
+          <w:color w:val="DCDCAA"/>
+          <w:sz w:val="21"/>
+          <w:szCs w:val="21"/>
+          <w:lang w:eastAsia="en-IN"/>
+        </w:rPr>
+        <w:t>querySelector</w:t>
+      </w:r>
+      <w:proofErr w:type="spellEnd"/>
+      <w:proofErr w:type="gramEnd"/>
+      <w:r>
+        <w:rPr>
+          <w:rFonts w:ascii="Consolas" w:eastAsia="Times New Roman" w:hAnsi="Consolas" w:cs="Times New Roman"/>
+          <w:color w:val="D4D4D4"/>
+          <w:sz w:val="21"/>
+          <w:szCs w:val="21"/>
+          <w:lang w:eastAsia="en-IN"/>
+        </w:rPr>
+        <w:t>(</w:t>
+      </w:r>
+      <w:r>
+        <w:rPr>
+          <w:rFonts w:ascii="Consolas" w:eastAsia="Times New Roman" w:hAnsi="Consolas" w:cs="Times New Roman"/>
+          <w:color w:val="CE9178"/>
+          <w:sz w:val="21"/>
+          <w:szCs w:val="21"/>
+          <w:lang w:eastAsia="en-IN"/>
+        </w:rPr>
+        <w:t>".container h1"</w:t>
+      </w:r>
+      <w:r>
+        <w:rPr>
+          <w:rFonts w:ascii="Consolas" w:eastAsia="Times New Roman" w:hAnsi="Consolas" w:cs="Times New Roman"/>
+          <w:color w:val="D4D4D4"/>
+          <w:sz w:val="21"/>
+          <w:szCs w:val="21"/>
+          <w:lang w:eastAsia="en-IN"/>
+        </w:rPr>
+        <w:t>);</w:t>
+      </w:r>
+    </w:p>
+    <w:p>
+      <w:pPr>
+        <w:shd w:val="clear" w:color="auto" w:fill="1E1E1E"/>
+        <w:spacing w:after="0" w:line="285" w:lineRule="atLeast"/>
+        <w:rPr>
+          <w:rFonts w:ascii="Consolas" w:eastAsia="Times New Roman" w:hAnsi="Consolas" w:cs="Times New Roman"/>
+          <w:color w:val="D4D4D4"/>
+          <w:sz w:val="21"/>
+          <w:szCs w:val="21"/>
+          <w:lang w:eastAsia="en-IN"/>
+        </w:rPr>
+      </w:pPr>
+      <w:r>
+        <w:rPr>
+          <w:rFonts w:ascii="Consolas" w:eastAsia="Times New Roman" w:hAnsi="Consolas" w:cs="Times New Roman"/>
+          <w:color w:val="D4D4D4"/>
+          <w:sz w:val="21"/>
+          <w:szCs w:val="21"/>
+          <w:lang w:eastAsia="en-IN"/>
+        </w:rPr>
+        <w:t xml:space="preserve">    </w:t>
+      </w:r>
+      <w:proofErr w:type="spellStart"/>
+      <w:proofErr w:type="gramStart"/>
+      <w:r>
+        <w:rPr>
+          <w:rFonts w:ascii="Consolas" w:eastAsia="Times New Roman" w:hAnsi="Consolas" w:cs="Times New Roman"/>
+          <w:color w:val="9CDCFE"/>
+          <w:sz w:val="21"/>
+          <w:szCs w:val="21"/>
+          <w:lang w:eastAsia="en-IN"/>
+        </w:rPr>
+        <w:t>header</w:t>
+      </w:r>
+      <w:r>
+        <w:rPr>
+          <w:rFonts w:ascii="Consolas" w:eastAsia="Times New Roman" w:hAnsi="Consolas" w:cs="Times New Roman"/>
+          <w:color w:val="D4D4D4"/>
+          <w:sz w:val="21"/>
+          <w:szCs w:val="21"/>
+          <w:lang w:eastAsia="en-IN"/>
+        </w:rPr>
+        <w:t>.</w:t>
+      </w:r>
+      <w:r>
+        <w:rPr>
+          <w:rFonts w:ascii="Consolas" w:eastAsia="Times New Roman" w:hAnsi="Consolas" w:cs="Times New Roman"/>
+          <w:color w:val="9CDCFE"/>
+          <w:sz w:val="21"/>
+          <w:szCs w:val="21"/>
+          <w:lang w:eastAsia="en-IN"/>
+        </w:rPr>
+        <w:t>textContent</w:t>
+      </w:r>
+      <w:proofErr w:type="spellEnd"/>
+      <w:proofErr w:type="gramEnd"/>
+      <w:r>
+        <w:rPr>
+          <w:rFonts w:ascii="Consolas" w:eastAsia="Times New Roman" w:hAnsi="Consolas" w:cs="Times New Roman"/>
+          <w:color w:val="D4D4D4"/>
+          <w:sz w:val="21"/>
+          <w:szCs w:val="21"/>
+          <w:lang w:eastAsia="en-IN"/>
+        </w:rPr>
+        <w:t xml:space="preserve"> = </w:t>
+      </w:r>
+      <w:r>
+        <w:rPr>
+          <w:rFonts w:ascii="Consolas" w:eastAsia="Times New Roman" w:hAnsi="Consolas" w:cs="Times New Roman"/>
+          <w:color w:val="9CDCFE"/>
+          <w:sz w:val="21"/>
+          <w:szCs w:val="21"/>
+          <w:lang w:eastAsia="en-IN"/>
+        </w:rPr>
+        <w:t>err</w:t>
+      </w:r>
+      <w:r>
+        <w:rPr>
+          <w:rFonts w:ascii="Consolas" w:eastAsia="Times New Roman" w:hAnsi="Consolas" w:cs="Times New Roman"/>
+          <w:color w:val="D4D4D4"/>
+          <w:sz w:val="21"/>
+          <w:szCs w:val="21"/>
+          <w:lang w:eastAsia="en-IN"/>
+        </w:rPr>
+        <w:t xml:space="preserve">; </w:t>
+      </w:r>
+    </w:p>
+    <w:p>
+      <w:pPr>
+        <w:shd w:val="clear" w:color="auto" w:fill="1E1E1E"/>
+        <w:spacing w:after="0" w:line="285" w:lineRule="atLeast"/>
+        <w:rPr>
+          <w:rFonts w:ascii="Consolas" w:eastAsia="Times New Roman" w:hAnsi="Consolas" w:cs="Times New Roman"/>
+          <w:color w:val="D4D4D4"/>
+          <w:sz w:val="21"/>
+          <w:szCs w:val="21"/>
+          <w:lang w:eastAsia="en-IN"/>
+        </w:rPr>
+      </w:pPr>
+      <w:r>
+        <w:rPr>
+          <w:rFonts w:ascii="Consolas" w:eastAsia="Times New Roman" w:hAnsi="Consolas" w:cs="Times New Roman"/>
+          <w:color w:val="D4D4D4"/>
+          <w:sz w:val="21"/>
+          <w:szCs w:val="21"/>
+          <w:lang w:eastAsia="en-IN"/>
+        </w:rPr>
+        <w:t>})</w:t>
+      </w:r>
+    </w:p>
+    <w:p/>
+    <w:p/>
+    <w:p/>
+    <w:p>
+      <w:pPr>
+        <w:pStyle w:val="Heading1"/>
+      </w:pPr>
+      <w:r>
+        <w:t>Fetch API</w:t>
+      </w:r>
+    </w:p>
     <w:p/>
     <w:p/>
     <w:sectPr>

</xml_diff>

<commit_message>
async_programming: [learning] : async-await
</commit_message>
<xml_diff>
--- a/learnings/async_pogramming_basics.docx
+++ b/learnings/async_pogramming_basics.docx
@@ -55,6 +55,7 @@
         <w:t xml:space="preserve"> = </w:t>
       </w:r>
       <w:proofErr w:type="spellStart"/>
+      <w:proofErr w:type="gramStart"/>
       <w:r>
         <w:rPr>
           <w:rFonts w:ascii="Consolas" w:eastAsia="Times New Roman" w:hAnsi="Consolas" w:cs="Times New Roman"/>
@@ -74,7 +75,18 @@
           <w:szCs w:val="21"/>
           <w:lang w:eastAsia="en-IN"/>
         </w:rPr>
-        <w:t>();</w:t>
+        <w:t>(</w:t>
+      </w:r>
+      <w:proofErr w:type="gramEnd"/>
+      <w:r>
+        <w:rPr>
+          <w:rFonts w:ascii="Consolas" w:eastAsia="Times New Roman" w:hAnsi="Consolas" w:cs="Times New Roman"/>
+          <w:color w:val="D4D4D4"/>
+          <w:sz w:val="21"/>
+          <w:szCs w:val="21"/>
+          <w:lang w:eastAsia="en-IN"/>
+        </w:rPr>
+        <w:t>);</w:t>
       </w:r>
     </w:p>
     <w:p>
@@ -195,6 +207,7 @@
         </w:rPr>
       </w:pPr>
       <w:proofErr w:type="spellStart"/>
+      <w:proofErr w:type="gramStart"/>
       <w:r>
         <w:rPr>
           <w:rFonts w:ascii="Consolas" w:eastAsia="Times New Roman" w:hAnsi="Consolas" w:cs="Times New Roman"/>
@@ -234,7 +247,18 @@
           <w:szCs w:val="21"/>
           <w:lang w:eastAsia="en-IN"/>
         </w:rPr>
-        <w:t>();</w:t>
+        <w:t>(</w:t>
+      </w:r>
+      <w:proofErr w:type="gramEnd"/>
+      <w:r>
+        <w:rPr>
+          <w:rFonts w:ascii="Consolas" w:eastAsia="Times New Roman" w:hAnsi="Consolas" w:cs="Times New Roman"/>
+          <w:color w:val="D4D4D4"/>
+          <w:sz w:val="21"/>
+          <w:szCs w:val="21"/>
+          <w:lang w:eastAsia="en-IN"/>
+        </w:rPr>
+        <w:t>);</w:t>
       </w:r>
     </w:p>
     <w:p>
@@ -298,6 +322,7 @@
         </w:rPr>
         <w:t>(</w:t>
       </w:r>
+      <w:proofErr w:type="gramStart"/>
       <w:r>
         <w:rPr>
           <w:rFonts w:ascii="Consolas" w:eastAsia="Times New Roman" w:hAnsi="Consolas" w:cs="Times New Roman"/>
@@ -316,7 +341,18 @@
           <w:szCs w:val="21"/>
           <w:lang w:eastAsia="en-IN"/>
         </w:rPr>
-        <w:t>(){</w:t>
+        <w:t>(</w:t>
+      </w:r>
+      <w:proofErr w:type="gramEnd"/>
+      <w:r>
+        <w:rPr>
+          <w:rFonts w:ascii="Consolas" w:eastAsia="Times New Roman" w:hAnsi="Consolas" w:cs="Times New Roman"/>
+          <w:color w:val="D4D4D4"/>
+          <w:sz w:val="21"/>
+          <w:szCs w:val="21"/>
+          <w:lang w:eastAsia="en-IN"/>
+        </w:rPr>
+        <w:t>){</w:t>
       </w:r>
     </w:p>
     <w:p>
@@ -362,7 +398,29 @@
           <w:szCs w:val="21"/>
           <w:lang w:eastAsia="en-IN"/>
         </w:rPr>
-        <w:t>// process return from remote data</w:t>
+        <w:t xml:space="preserve">// process </w:t>
+      </w:r>
+      <w:proofErr w:type="gramStart"/>
+      <w:r>
+        <w:rPr>
+          <w:rFonts w:ascii="Consolas" w:eastAsia="Times New Roman" w:hAnsi="Consolas" w:cs="Times New Roman"/>
+          <w:color w:val="6A9955"/>
+          <w:sz w:val="21"/>
+          <w:szCs w:val="21"/>
+          <w:lang w:eastAsia="en-IN"/>
+        </w:rPr>
+        <w:t>return</w:t>
+      </w:r>
+      <w:proofErr w:type="gramEnd"/>
+      <w:r>
+        <w:rPr>
+          <w:rFonts w:ascii="Consolas" w:eastAsia="Times New Roman" w:hAnsi="Consolas" w:cs="Times New Roman"/>
+          <w:color w:val="6A9955"/>
+          <w:sz w:val="21"/>
+          <w:szCs w:val="21"/>
+          <w:lang w:eastAsia="en-IN"/>
+        </w:rPr>
+        <w:t xml:space="preserve"> from remote data</w:t>
       </w:r>
     </w:p>
     <w:p>
@@ -480,6 +538,7 @@
         </w:rPr>
       </w:pPr>
       <w:proofErr w:type="spellStart"/>
+      <w:proofErr w:type="gramStart"/>
       <w:r>
         <w:rPr>
           <w:rFonts w:ascii="Consolas" w:eastAsia="Times New Roman" w:hAnsi="Consolas" w:cs="Times New Roman"/>
@@ -499,7 +558,18 @@
           <w:szCs w:val="21"/>
           <w:lang w:eastAsia="en-IN"/>
         </w:rPr>
-        <w:t>();</w:t>
+        <w:t>(</w:t>
+      </w:r>
+      <w:proofErr w:type="gramEnd"/>
+      <w:r>
+        <w:rPr>
+          <w:rFonts w:ascii="Consolas" w:eastAsia="Times New Roman" w:hAnsi="Consolas" w:cs="Times New Roman"/>
+          <w:color w:val="D4D4D4"/>
+          <w:sz w:val="21"/>
+          <w:szCs w:val="21"/>
+          <w:lang w:eastAsia="en-IN"/>
+        </w:rPr>
+        <w:t>);</w:t>
       </w:r>
     </w:p>
     <w:p>
@@ -670,6 +740,7 @@
         </w:rPr>
         <w:t xml:space="preserve"> without leaving or refreshing page</w:t>
       </w:r>
+      <w:proofErr w:type="gramStart"/>
       <w:r>
         <w:rPr>
           <w:b/>
@@ -681,7 +752,11 @@
         <w:t xml:space="preserve"> </w:t>
       </w:r>
       <w:r>
-        <w:t xml:space="preserve">. </w:t>
+        <w:t>.</w:t>
+      </w:r>
+      <w:proofErr w:type="gramEnd"/>
+      <w:r>
+        <w:t xml:space="preserve"> </w:t>
       </w:r>
       <w:r>
         <w:t xml:space="preserve">This is not any single library of framework, but set of web technologies to send and receive data between client and server. In Ajax mostly JSON is used rather than XML (even if </w:t>
@@ -716,7 +791,7 @@
                     <pic:cNvPicPr/>
                   </pic:nvPicPr>
                   <pic:blipFill>
-                    <a:blip r:embed="rId5"/>
+                    <a:blip r:embed="rId6"/>
                     <a:stretch>
                       <a:fillRect/>
                     </a:stretch>
@@ -770,7 +845,15 @@
         <w:t xml:space="preserve">) API used for </w:t>
       </w:r>
       <w:r>
-        <w:t>Ajax. This is API is supported/ is part of all the browser’s. This API is mainly used for transfer of data between client and server and can work with JSON, XML, or plain text.</w:t>
+        <w:t xml:space="preserve">Ajax. This is API is supported/ is part of all the </w:t>
+      </w:r>
+      <w:proofErr w:type="gramStart"/>
+      <w:r>
+        <w:t>browser’s</w:t>
+      </w:r>
+      <w:proofErr w:type="gramEnd"/>
+      <w:r>
+        <w:t>. This API is mainly used for transfer of data between client and server and can work with JSON, XML, or plain text.</w:t>
       </w:r>
     </w:p>
     <w:p>
@@ -1026,6 +1109,7 @@
         <w:t xml:space="preserve"> </w:t>
       </w:r>
       <w:proofErr w:type="spellStart"/>
+      <w:proofErr w:type="gramStart"/>
       <w:r>
         <w:rPr>
           <w:rFonts w:ascii="Consolas" w:eastAsia="Times New Roman" w:hAnsi="Consolas" w:cs="Times New Roman"/>
@@ -1045,7 +1129,18 @@
           <w:szCs w:val="21"/>
           <w:lang w:eastAsia="en-IN"/>
         </w:rPr>
-        <w:t>();</w:t>
+        <w:t>(</w:t>
+      </w:r>
+      <w:proofErr w:type="gramEnd"/>
+      <w:r>
+        <w:rPr>
+          <w:rFonts w:ascii="Consolas" w:eastAsia="Times New Roman" w:hAnsi="Consolas" w:cs="Times New Roman"/>
+          <w:color w:val="D4D4D4"/>
+          <w:sz w:val="21"/>
+          <w:szCs w:val="21"/>
+          <w:lang w:eastAsia="en-IN"/>
+        </w:rPr>
+        <w:t>);</w:t>
       </w:r>
     </w:p>
     <w:p>
@@ -1097,6 +1192,7 @@
         </w:rPr>
       </w:pPr>
       <w:proofErr w:type="spellStart"/>
+      <w:proofErr w:type="gramStart"/>
       <w:r>
         <w:rPr>
           <w:rFonts w:ascii="Consolas" w:eastAsia="Times New Roman" w:hAnsi="Consolas" w:cs="Times New Roman"/>
@@ -1128,6 +1224,7 @@
         <w:t>open</w:t>
       </w:r>
       <w:proofErr w:type="spellEnd"/>
+      <w:proofErr w:type="gramEnd"/>
       <w:r>
         <w:rPr>
           <w:rFonts w:ascii="Consolas" w:eastAsia="Times New Roman" w:hAnsi="Consolas" w:cs="Times New Roman"/>
@@ -1268,6 +1365,7 @@
         </w:rPr>
       </w:pPr>
       <w:proofErr w:type="spellStart"/>
+      <w:proofErr w:type="gramStart"/>
       <w:r>
         <w:rPr>
           <w:rFonts w:ascii="Consolas" w:eastAsia="Times New Roman" w:hAnsi="Consolas" w:cs="Times New Roman"/>
@@ -1299,6 +1397,7 @@
         <w:t>onload</w:t>
       </w:r>
       <w:proofErr w:type="spellEnd"/>
+      <w:proofErr w:type="gramEnd"/>
       <w:r>
         <w:rPr>
           <w:rFonts w:ascii="Consolas" w:eastAsia="Times New Roman" w:hAnsi="Consolas" w:cs="Times New Roman"/>
@@ -1385,6 +1484,7 @@
         </w:rPr>
         <w:t xml:space="preserve">  </w:t>
       </w:r>
+      <w:proofErr w:type="gramStart"/>
       <w:r>
         <w:rPr>
           <w:rFonts w:ascii="Consolas" w:eastAsia="Times New Roman" w:hAnsi="Consolas" w:cs="Times New Roman"/>
@@ -1406,6 +1506,7 @@
         <w:t>(</w:t>
       </w:r>
       <w:proofErr w:type="spellStart"/>
+      <w:proofErr w:type="gramEnd"/>
       <w:r>
         <w:rPr>
           <w:rFonts w:ascii="Consolas" w:eastAsia="Times New Roman" w:hAnsi="Consolas" w:cs="Times New Roman"/>
@@ -1531,6 +1632,7 @@
         <w:t>(</w:t>
       </w:r>
       <w:proofErr w:type="spellStart"/>
+      <w:proofErr w:type="gramStart"/>
       <w:r>
         <w:rPr>
           <w:rFonts w:ascii="Consolas" w:eastAsia="Times New Roman" w:hAnsi="Consolas" w:cs="Times New Roman"/>
@@ -1562,6 +1664,7 @@
         <w:t>responseText</w:t>
       </w:r>
       <w:proofErr w:type="spellEnd"/>
+      <w:proofErr w:type="gramEnd"/>
       <w:r>
         <w:rPr>
           <w:rFonts w:ascii="Consolas" w:eastAsia="Times New Roman" w:hAnsi="Consolas" w:cs="Times New Roman"/>
@@ -1668,6 +1771,7 @@
         </w:rPr>
       </w:pPr>
       <w:proofErr w:type="spellStart"/>
+      <w:proofErr w:type="gramStart"/>
       <w:r>
         <w:rPr>
           <w:rFonts w:ascii="Consolas" w:eastAsia="Times New Roman" w:hAnsi="Consolas" w:cs="Times New Roman"/>
@@ -1699,6 +1803,7 @@
         <w:t>send</w:t>
       </w:r>
       <w:proofErr w:type="spellEnd"/>
+      <w:proofErr w:type="gramEnd"/>
       <w:r>
         <w:rPr>
           <w:rFonts w:ascii="Consolas" w:eastAsia="Times New Roman" w:hAnsi="Consolas" w:cs="Times New Roman"/>
@@ -1919,6 +2024,7 @@
         </w:rPr>
         <w:t xml:space="preserve"> </w:t>
       </w:r>
+      <w:proofErr w:type="gramStart"/>
       <w:r>
         <w:rPr>
           <w:rFonts w:ascii="Consolas" w:eastAsia="Times New Roman" w:hAnsi="Consolas" w:cs="Times New Roman"/>
@@ -1939,6 +2045,7 @@
         </w:rPr>
         <w:t>(</w:t>
       </w:r>
+      <w:proofErr w:type="gramEnd"/>
       <w:r>
         <w:rPr>
           <w:rFonts w:ascii="Consolas" w:eastAsia="Times New Roman" w:hAnsi="Consolas" w:cs="Times New Roman"/>
@@ -2004,6 +2111,7 @@
         </w:rPr>
         <w:t xml:space="preserve">    </w:t>
       </w:r>
+      <w:proofErr w:type="gramStart"/>
       <w:r>
         <w:rPr>
           <w:rFonts w:ascii="Consolas" w:eastAsia="Times New Roman" w:hAnsi="Consolas" w:cs="Times New Roman"/>
@@ -2044,6 +2152,7 @@
         </w:rPr>
         <w:t>(</w:t>
       </w:r>
+      <w:proofErr w:type="gramEnd"/>
       <w:r>
         <w:rPr>
           <w:rFonts w:ascii="Consolas" w:eastAsia="Times New Roman" w:hAnsi="Consolas" w:cs="Times New Roman"/>
@@ -2173,7 +2282,29 @@
           <w:szCs w:val="21"/>
           <w:lang w:eastAsia="en-IN"/>
         </w:rPr>
-        <w:t>// executed only after the greet() is executed</w:t>
+        <w:t xml:space="preserve">// executed only after the </w:t>
+      </w:r>
+      <w:proofErr w:type="gramStart"/>
+      <w:r>
+        <w:rPr>
+          <w:rFonts w:ascii="Consolas" w:eastAsia="Times New Roman" w:hAnsi="Consolas" w:cs="Times New Roman"/>
+          <w:color w:val="6A9955"/>
+          <w:sz w:val="21"/>
+          <w:szCs w:val="21"/>
+          <w:lang w:eastAsia="en-IN"/>
+        </w:rPr>
+        <w:t>greet(</w:t>
+      </w:r>
+      <w:proofErr w:type="gramEnd"/>
+      <w:r>
+        <w:rPr>
+          <w:rFonts w:ascii="Consolas" w:eastAsia="Times New Roman" w:hAnsi="Consolas" w:cs="Times New Roman"/>
+          <w:color w:val="6A9955"/>
+          <w:sz w:val="21"/>
+          <w:szCs w:val="21"/>
+          <w:lang w:eastAsia="en-IN"/>
+        </w:rPr>
+        <w:t>) is executed</w:t>
       </w:r>
     </w:p>
     <w:p>
@@ -2449,6 +2580,7 @@
         </w:rPr>
         <w:t xml:space="preserve">    </w:t>
       </w:r>
+      <w:proofErr w:type="gramStart"/>
       <w:r>
         <w:rPr>
           <w:rFonts w:ascii="Consolas" w:eastAsia="Times New Roman" w:hAnsi="Consolas" w:cs="Times New Roman"/>
@@ -2489,6 +2621,7 @@
         </w:rPr>
         <w:t>(</w:t>
       </w:r>
+      <w:proofErr w:type="gramEnd"/>
       <w:r>
         <w:rPr>
           <w:rFonts w:ascii="Consolas" w:eastAsia="Times New Roman" w:hAnsi="Consolas" w:cs="Times New Roman"/>
@@ -2652,6 +2785,7 @@
         <w:t xml:space="preserve">  </w:t>
       </w:r>
       <w:proofErr w:type="spellStart"/>
+      <w:proofErr w:type="gramStart"/>
       <w:r>
         <w:rPr>
           <w:rFonts w:ascii="Consolas" w:eastAsia="Times New Roman" w:hAnsi="Consolas" w:cs="Times New Roman"/>
@@ -2673,6 +2807,7 @@
         </w:rPr>
         <w:t>(</w:t>
       </w:r>
+      <w:proofErr w:type="gramEnd"/>
       <w:r>
         <w:rPr>
           <w:rFonts w:ascii="Consolas" w:eastAsia="Times New Roman" w:hAnsi="Consolas" w:cs="Times New Roman"/>
@@ -2911,13 +3046,29 @@
     </w:p>
     <w:p>
       <w:r>
-        <w:t>When resolve(‘ret value’) is called inside function which is passed while creating Promise object then is full fills the promise and if reject(‘ret value’) is called then it rejects the promise.</w:t>
+        <w:t xml:space="preserve">When </w:t>
+      </w:r>
+      <w:proofErr w:type="gramStart"/>
+      <w:r>
+        <w:t>resolve(</w:t>
+      </w:r>
+      <w:proofErr w:type="gramEnd"/>
+      <w:r>
+        <w:t>‘ret value’) is called inside function which is passed while creating Promise object then is full fills the promise and if reject(‘ret value’) is called then it rejects the promise.</w:t>
       </w:r>
     </w:p>
     <w:p/>
     <w:p>
       <w:r>
-        <w:t>Resolved promise calls .then() methos and reject methos calls .catch method.</w:t>
+        <w:t xml:space="preserve">Resolved promise </w:t>
+      </w:r>
+      <w:proofErr w:type="gramStart"/>
+      <w:r>
+        <w:t>calls .then</w:t>
+      </w:r>
+      <w:proofErr w:type="gramEnd"/>
+      <w:r>
+        <w:t>() methos and reject methos calls .catch method.</w:t>
       </w:r>
     </w:p>
     <w:p/>
@@ -2985,6 +3136,7 @@
         </w:rPr>
         <w:t>flag</w:t>
       </w:r>
+      <w:proofErr w:type="gramStart"/>
       <w:r>
         <w:rPr>
           <w:rFonts w:ascii="Consolas" w:eastAsia="Times New Roman" w:hAnsi="Consolas" w:cs="Times New Roman"/>
@@ -2995,6 +3147,7 @@
         </w:rPr>
         <w:t>){</w:t>
       </w:r>
+      <w:proofErr w:type="gramEnd"/>
     </w:p>
     <w:p>
       <w:pPr>
@@ -3058,6 +3211,7 @@
         </w:rPr>
         <w:t xml:space="preserve"> </w:t>
       </w:r>
+      <w:proofErr w:type="gramStart"/>
       <w:r>
         <w:rPr>
           <w:rFonts w:ascii="Consolas" w:eastAsia="Times New Roman" w:hAnsi="Consolas" w:cs="Times New Roman"/>
@@ -3078,6 +3232,7 @@
         </w:rPr>
         <w:t>(</w:t>
       </w:r>
+      <w:proofErr w:type="gramEnd"/>
     </w:p>
     <w:p>
       <w:pPr>
@@ -3101,6 +3256,7 @@
         </w:rPr>
         <w:t xml:space="preserve">        </w:t>
       </w:r>
+      <w:proofErr w:type="gramStart"/>
       <w:r>
         <w:rPr>
           <w:rFonts w:ascii="Consolas" w:eastAsia="Times New Roman" w:hAnsi="Consolas" w:cs="Times New Roman"/>
@@ -3121,6 +3277,7 @@
         </w:rPr>
         <w:t>(</w:t>
       </w:r>
+      <w:proofErr w:type="gramEnd"/>
       <w:r>
         <w:rPr>
           <w:rFonts w:ascii="Consolas" w:eastAsia="Times New Roman" w:hAnsi="Consolas" w:cs="Times New Roman"/>
@@ -3206,6 +3363,7 @@
         </w:rPr>
         <w:t>(</w:t>
       </w:r>
+      <w:proofErr w:type="gramStart"/>
       <w:r>
         <w:rPr>
           <w:rFonts w:ascii="Consolas" w:eastAsia="Times New Roman" w:hAnsi="Consolas" w:cs="Times New Roman"/>
@@ -3224,7 +3382,18 @@
           <w:szCs w:val="21"/>
           <w:lang w:eastAsia="en-IN"/>
         </w:rPr>
-        <w:t>(){</w:t>
+        <w:t>(</w:t>
+      </w:r>
+      <w:proofErr w:type="gramEnd"/>
+      <w:r>
+        <w:rPr>
+          <w:rFonts w:ascii="Consolas" w:eastAsia="Times New Roman" w:hAnsi="Consolas" w:cs="Times New Roman"/>
+          <w:color w:val="D4D4D4"/>
+          <w:sz w:val="21"/>
+          <w:szCs w:val="21"/>
+          <w:lang w:eastAsia="en-IN"/>
+        </w:rPr>
+        <w:t>){</w:t>
       </w:r>
     </w:p>
     <w:p>
@@ -3279,6 +3448,7 @@
         </w:rPr>
         <w:t>flag</w:t>
       </w:r>
+      <w:proofErr w:type="gramStart"/>
       <w:r>
         <w:rPr>
           <w:rFonts w:ascii="Consolas" w:eastAsia="Times New Roman" w:hAnsi="Consolas" w:cs="Times New Roman"/>
@@ -3289,6 +3459,7 @@
         </w:rPr>
         <w:t>){</w:t>
       </w:r>
+      <w:proofErr w:type="gramEnd"/>
       <w:r>
         <w:rPr>
           <w:rFonts w:ascii="Consolas" w:eastAsia="Times New Roman" w:hAnsi="Consolas" w:cs="Times New Roman"/>
@@ -3353,6 +3524,7 @@
         </w:rPr>
         <w:t xml:space="preserve">          </w:t>
       </w:r>
+      <w:proofErr w:type="gramStart"/>
       <w:r>
         <w:rPr>
           <w:rFonts w:ascii="Consolas" w:eastAsia="Times New Roman" w:hAnsi="Consolas" w:cs="Times New Roman"/>
@@ -3393,6 +3565,7 @@
         </w:rPr>
         <w:t>reject</w:t>
       </w:r>
+      <w:proofErr w:type="gramEnd"/>
       <w:r>
         <w:rPr>
           <w:rFonts w:ascii="Consolas" w:eastAsia="Times New Roman" w:hAnsi="Consolas" w:cs="Times New Roman"/>
@@ -3615,15 +3788,27 @@
         <w:t>val</w:t>
       </w:r>
       <w:proofErr w:type="spellEnd"/>
-      <w:r>
-        <w:rPr>
-          <w:rFonts w:ascii="Consolas" w:eastAsia="Times New Roman" w:hAnsi="Consolas" w:cs="Times New Roman"/>
-          <w:color w:val="D4D4D4"/>
-          <w:sz w:val="21"/>
-          <w:szCs w:val="21"/>
-          <w:lang w:eastAsia="en-IN"/>
-        </w:rPr>
-        <w:t>){        </w:t>
+      <w:proofErr w:type="gramStart"/>
+      <w:r>
+        <w:rPr>
+          <w:rFonts w:ascii="Consolas" w:eastAsia="Times New Roman" w:hAnsi="Consolas" w:cs="Times New Roman"/>
+          <w:color w:val="D4D4D4"/>
+          <w:sz w:val="21"/>
+          <w:szCs w:val="21"/>
+          <w:lang w:eastAsia="en-IN"/>
+        </w:rPr>
+        <w:t>){</w:t>
+      </w:r>
+      <w:proofErr w:type="gramEnd"/>
+      <w:r>
+        <w:rPr>
+          <w:rFonts w:ascii="Consolas" w:eastAsia="Times New Roman" w:hAnsi="Consolas" w:cs="Times New Roman"/>
+          <w:color w:val="D4D4D4"/>
+          <w:sz w:val="21"/>
+          <w:szCs w:val="21"/>
+          <w:lang w:eastAsia="en-IN"/>
+        </w:rPr>
+        <w:t xml:space="preserve">        </w:t>
       </w:r>
     </w:p>
     <w:p>
@@ -3689,6 +3874,7 @@
         <w:t xml:space="preserve"> = </w:t>
       </w:r>
       <w:proofErr w:type="spellStart"/>
+      <w:proofErr w:type="gramStart"/>
       <w:r>
         <w:rPr>
           <w:rFonts w:ascii="Consolas" w:eastAsia="Times New Roman" w:hAnsi="Consolas" w:cs="Times New Roman"/>
@@ -3720,6 +3906,7 @@
         <w:t>querySelector</w:t>
       </w:r>
       <w:proofErr w:type="spellEnd"/>
+      <w:proofErr w:type="gramEnd"/>
       <w:r>
         <w:rPr>
           <w:rFonts w:ascii="Consolas" w:eastAsia="Times New Roman" w:hAnsi="Consolas" w:cs="Times New Roman"/>
@@ -3774,6 +3961,7 @@
         <w:t xml:space="preserve">    </w:t>
       </w:r>
       <w:proofErr w:type="spellStart"/>
+      <w:proofErr w:type="gramStart"/>
       <w:r>
         <w:rPr>
           <w:rFonts w:ascii="Consolas" w:eastAsia="Times New Roman" w:hAnsi="Consolas" w:cs="Times New Roman"/>
@@ -3805,6 +3993,7 @@
         <w:t>textContent</w:t>
       </w:r>
       <w:proofErr w:type="spellEnd"/>
+      <w:proofErr w:type="gramEnd"/>
       <w:r>
         <w:rPr>
           <w:rFonts w:ascii="Consolas" w:eastAsia="Times New Roman" w:hAnsi="Consolas" w:cs="Times New Roman"/>
@@ -3900,6 +4089,7 @@
         </w:rPr>
       </w:pPr>
       <w:proofErr w:type="spellStart"/>
+      <w:proofErr w:type="gramStart"/>
       <w:r>
         <w:rPr>
           <w:rFonts w:ascii="Consolas" w:eastAsia="Times New Roman" w:hAnsi="Consolas" w:cs="Times New Roman"/>
@@ -3921,6 +4111,7 @@
         </w:rPr>
         <w:t>(</w:t>
       </w:r>
+      <w:proofErr w:type="gramEnd"/>
       <w:r>
         <w:rPr>
           <w:rFonts w:ascii="Consolas" w:eastAsia="Times New Roman" w:hAnsi="Consolas" w:cs="Times New Roman"/>
@@ -3954,6 +4145,7 @@
           <w:lang w:eastAsia="en-IN"/>
         </w:rPr>
       </w:pPr>
+      <w:proofErr w:type="gramStart"/>
       <w:r>
         <w:rPr>
           <w:rFonts w:ascii="Consolas" w:eastAsia="Times New Roman" w:hAnsi="Consolas" w:cs="Times New Roman"/>
@@ -3974,6 +4166,7 @@
         </w:rPr>
         <w:t>then</w:t>
       </w:r>
+      <w:proofErr w:type="gramEnd"/>
       <w:r>
         <w:rPr>
           <w:rFonts w:ascii="Consolas" w:eastAsia="Times New Roman" w:hAnsi="Consolas" w:cs="Times New Roman"/>
@@ -4019,6 +4212,7 @@
           <w:lang w:eastAsia="en-IN"/>
         </w:rPr>
       </w:pPr>
+      <w:proofErr w:type="gramStart"/>
       <w:r>
         <w:rPr>
           <w:rFonts w:ascii="Consolas" w:eastAsia="Times New Roman" w:hAnsi="Consolas" w:cs="Times New Roman"/>
@@ -4039,6 +4233,7 @@
         </w:rPr>
         <w:t>catch</w:t>
       </w:r>
+      <w:proofErr w:type="gramEnd"/>
       <w:r>
         <w:rPr>
           <w:rFonts w:ascii="Consolas" w:eastAsia="Times New Roman" w:hAnsi="Consolas" w:cs="Times New Roman"/>
@@ -4153,6 +4348,7 @@
         <w:t xml:space="preserve"> = </w:t>
       </w:r>
       <w:proofErr w:type="spellStart"/>
+      <w:proofErr w:type="gramStart"/>
       <w:r>
         <w:rPr>
           <w:rFonts w:ascii="Consolas" w:eastAsia="Times New Roman" w:hAnsi="Consolas" w:cs="Times New Roman"/>
@@ -4184,6 +4380,7 @@
         <w:t>querySelector</w:t>
       </w:r>
       <w:proofErr w:type="spellEnd"/>
+      <w:proofErr w:type="gramEnd"/>
       <w:r>
         <w:rPr>
           <w:rFonts w:ascii="Consolas" w:eastAsia="Times New Roman" w:hAnsi="Consolas" w:cs="Times New Roman"/>
@@ -4238,6 +4435,7 @@
         <w:t xml:space="preserve">    </w:t>
       </w:r>
       <w:proofErr w:type="spellStart"/>
+      <w:proofErr w:type="gramStart"/>
       <w:r>
         <w:rPr>
           <w:rFonts w:ascii="Consolas" w:eastAsia="Times New Roman" w:hAnsi="Consolas" w:cs="Times New Roman"/>
@@ -4269,6 +4467,7 @@
         <w:t>textContent</w:t>
       </w:r>
       <w:proofErr w:type="spellEnd"/>
+      <w:proofErr w:type="gramEnd"/>
       <w:r>
         <w:rPr>
           <w:rFonts w:ascii="Consolas" w:eastAsia="Times New Roman" w:hAnsi="Consolas" w:cs="Times New Roman"/>
@@ -4343,14 +4542,30 @@
         <w:t>Fetch API returns promise.</w:t>
       </w:r>
       <w:r>
-        <w:t xml:space="preserve"> We can call API endpoint and wait for fetch promise to be fulfilled in .then method </w:t>
+        <w:t xml:space="preserve"> We can call API endpoint and wait for fetch promise to be fulfilled </w:t>
+      </w:r>
+      <w:proofErr w:type="gramStart"/>
+      <w:r>
+        <w:t>in .then</w:t>
+      </w:r>
+      <w:proofErr w:type="gramEnd"/>
+      <w:r>
+        <w:t xml:space="preserve"> method </w:t>
       </w:r>
     </w:p>
     <w:p/>
     <w:p>
       <w:r>
         <w:lastRenderedPageBreak/>
-        <w:t>Fetch support 3 methods .then (fulfilled), .catch(error) and .finally(always run)</w:t>
+        <w:t xml:space="preserve">Fetch support 3 </w:t>
+      </w:r>
+      <w:proofErr w:type="gramStart"/>
+      <w:r>
+        <w:t>methods .then</w:t>
+      </w:r>
+      <w:proofErr w:type="gramEnd"/>
+      <w:r>
+        <w:t xml:space="preserve"> (fulfilled), .catch(error) and .finally(always run)</w:t>
       </w:r>
     </w:p>
     <w:p>
@@ -4376,7 +4591,7 @@
                     </pic:cNvPicPr>
                   </pic:nvPicPr>
                   <pic:blipFill>
-                    <a:blip r:embed="rId6">
+                    <a:blip r:embed="rId7">
                       <a:extLst>
                         <a:ext uri="{28A0092B-C50C-407E-A947-70E740481C1C}">
                           <a14:useLocalDpi xmlns:a14="http://schemas.microsoft.com/office/drawing/2010/main" val="0"/>
@@ -4539,6 +4754,7 @@
         <w:t xml:space="preserve"> </w:t>
       </w:r>
       <w:proofErr w:type="spellStart"/>
+      <w:proofErr w:type="gramStart"/>
       <w:r>
         <w:rPr>
           <w:rFonts w:ascii="Consolas" w:eastAsia="Times New Roman" w:hAnsi="Consolas" w:cs="Times New Roman"/>
@@ -4558,7 +4774,18 @@
           <w:szCs w:val="21"/>
           <w:lang w:eastAsia="en-IN"/>
         </w:rPr>
-        <w:t>(){</w:t>
+        <w:t>(</w:t>
+      </w:r>
+      <w:proofErr w:type="gramEnd"/>
+      <w:r>
+        <w:rPr>
+          <w:rFonts w:ascii="Consolas" w:eastAsia="Times New Roman" w:hAnsi="Consolas" w:cs="Times New Roman"/>
+          <w:color w:val="D4D4D4"/>
+          <w:sz w:val="21"/>
+          <w:szCs w:val="21"/>
+          <w:lang w:eastAsia="en-IN"/>
+        </w:rPr>
+        <w:t>){</w:t>
       </w:r>
     </w:p>
     <w:p>
@@ -4711,7 +4938,29 @@
           <w:szCs w:val="21"/>
           <w:lang w:eastAsia="en-IN"/>
         </w:rPr>
-        <w:t>// since fetch returns promise wait for it to resolve using .then and convert</w:t>
+        <w:t xml:space="preserve">// since fetch returns promise wait for it to resolve </w:t>
+      </w:r>
+      <w:proofErr w:type="gramStart"/>
+      <w:r>
+        <w:rPr>
+          <w:rFonts w:ascii="Consolas" w:eastAsia="Times New Roman" w:hAnsi="Consolas" w:cs="Times New Roman"/>
+          <w:color w:val="6A9955"/>
+          <w:sz w:val="21"/>
+          <w:szCs w:val="21"/>
+          <w:lang w:eastAsia="en-IN"/>
+        </w:rPr>
+        <w:t>using .then</w:t>
+      </w:r>
+      <w:proofErr w:type="gramEnd"/>
+      <w:r>
+        <w:rPr>
+          <w:rFonts w:ascii="Consolas" w:eastAsia="Times New Roman" w:hAnsi="Consolas" w:cs="Times New Roman"/>
+          <w:color w:val="6A9955"/>
+          <w:sz w:val="21"/>
+          <w:szCs w:val="21"/>
+          <w:lang w:eastAsia="en-IN"/>
+        </w:rPr>
+        <w:t xml:space="preserve"> and convert</w:t>
       </w:r>
     </w:p>
     <w:p>
@@ -4811,7 +5060,18 @@
           <w:szCs w:val="21"/>
           <w:lang w:eastAsia="en-IN"/>
         </w:rPr>
-        <w:t>    .</w:t>
+        <w:t xml:space="preserve">    </w:t>
+      </w:r>
+      <w:proofErr w:type="gramStart"/>
+      <w:r>
+        <w:rPr>
+          <w:rFonts w:ascii="Consolas" w:eastAsia="Times New Roman" w:hAnsi="Consolas" w:cs="Times New Roman"/>
+          <w:color w:val="D4D4D4"/>
+          <w:sz w:val="21"/>
+          <w:szCs w:val="21"/>
+          <w:lang w:eastAsia="en-IN"/>
+        </w:rPr>
+        <w:t>.</w:t>
       </w:r>
       <w:r>
         <w:rPr>
@@ -4823,6 +5083,7 @@
         </w:rPr>
         <w:t>then</w:t>
       </w:r>
+      <w:proofErr w:type="gramEnd"/>
       <w:r>
         <w:rPr>
           <w:rFonts w:ascii="Consolas" w:eastAsia="Times New Roman" w:hAnsi="Consolas" w:cs="Times New Roman"/>
@@ -4946,7 +5207,18 @@
           <w:szCs w:val="21"/>
           <w:lang w:eastAsia="en-IN"/>
         </w:rPr>
-        <w:t>// .</w:t>
+        <w:t>/</w:t>
+      </w:r>
+      <w:proofErr w:type="gramStart"/>
+      <w:r>
+        <w:rPr>
+          <w:rFonts w:ascii="Consolas" w:eastAsia="Times New Roman" w:hAnsi="Consolas" w:cs="Times New Roman"/>
+          <w:color w:val="6A9955"/>
+          <w:sz w:val="21"/>
+          <w:szCs w:val="21"/>
+          <w:lang w:eastAsia="en-IN"/>
+        </w:rPr>
+        <w:t>/ .</w:t>
       </w:r>
       <w:proofErr w:type="spellStart"/>
       <w:r>
@@ -4960,6 +5232,7 @@
         <w:t>json</w:t>
       </w:r>
       <w:proofErr w:type="spellEnd"/>
+      <w:proofErr w:type="gramEnd"/>
       <w:r>
         <w:rPr>
           <w:rFonts w:ascii="Consolas" w:eastAsia="Times New Roman" w:hAnsi="Consolas" w:cs="Times New Roman"/>
@@ -5024,7 +5297,18 @@
           <w:szCs w:val="21"/>
           <w:lang w:eastAsia="en-IN"/>
         </w:rPr>
-        <w:t>    .</w:t>
+        <w:t xml:space="preserve">    </w:t>
+      </w:r>
+      <w:proofErr w:type="gramStart"/>
+      <w:r>
+        <w:rPr>
+          <w:rFonts w:ascii="Consolas" w:eastAsia="Times New Roman" w:hAnsi="Consolas" w:cs="Times New Roman"/>
+          <w:color w:val="D4D4D4"/>
+          <w:sz w:val="21"/>
+          <w:szCs w:val="21"/>
+          <w:lang w:eastAsia="en-IN"/>
+        </w:rPr>
+        <w:t>.</w:t>
       </w:r>
       <w:r>
         <w:rPr>
@@ -5036,6 +5320,7 @@
         </w:rPr>
         <w:t>then</w:t>
       </w:r>
+      <w:proofErr w:type="gramEnd"/>
       <w:r>
         <w:rPr>
           <w:rFonts w:ascii="Consolas" w:eastAsia="Times New Roman" w:hAnsi="Consolas" w:cs="Times New Roman"/>
@@ -5167,7 +5452,18 @@
           <w:szCs w:val="21"/>
           <w:lang w:eastAsia="en-IN"/>
         </w:rPr>
-        <w:t>    .</w:t>
+        <w:t xml:space="preserve">    </w:t>
+      </w:r>
+      <w:proofErr w:type="gramStart"/>
+      <w:r>
+        <w:rPr>
+          <w:rFonts w:ascii="Consolas" w:eastAsia="Times New Roman" w:hAnsi="Consolas" w:cs="Times New Roman"/>
+          <w:color w:val="D4D4D4"/>
+          <w:sz w:val="21"/>
+          <w:szCs w:val="21"/>
+          <w:lang w:eastAsia="en-IN"/>
+        </w:rPr>
+        <w:t>.</w:t>
       </w:r>
       <w:r>
         <w:rPr>
@@ -5179,6 +5475,7 @@
         </w:rPr>
         <w:t>finally</w:t>
       </w:r>
+      <w:proofErr w:type="gramEnd"/>
       <w:r>
         <w:rPr>
           <w:rFonts w:ascii="Consolas" w:eastAsia="Times New Roman" w:hAnsi="Consolas" w:cs="Times New Roman"/>
@@ -5339,6 +5636,7 @@
         </w:rPr>
       </w:pPr>
       <w:proofErr w:type="spellStart"/>
+      <w:proofErr w:type="gramStart"/>
       <w:r>
         <w:rPr>
           <w:rFonts w:ascii="Consolas" w:eastAsia="Times New Roman" w:hAnsi="Consolas" w:cs="Times New Roman"/>
@@ -5358,7 +5656,18 @@
           <w:szCs w:val="21"/>
           <w:lang w:eastAsia="en-IN"/>
         </w:rPr>
-        <w:t>();</w:t>
+        <w:t>(</w:t>
+      </w:r>
+      <w:proofErr w:type="gramEnd"/>
+      <w:r>
+        <w:rPr>
+          <w:rFonts w:ascii="Consolas" w:eastAsia="Times New Roman" w:hAnsi="Consolas" w:cs="Times New Roman"/>
+          <w:color w:val="D4D4D4"/>
+          <w:sz w:val="21"/>
+          <w:szCs w:val="21"/>
+          <w:lang w:eastAsia="en-IN"/>
+        </w:rPr>
+        <w:t>);</w:t>
       </w:r>
     </w:p>
     <w:p/>
@@ -5390,7 +5699,15 @@
     </w:p>
     <w:p>
       <w:r>
-        <w:t>fetch doesn’t throw error and invoke .catch() automatically, instead fetch only return response code in case of error (non 200) and then we need to check return code from API and invoke error.</w:t>
+        <w:t xml:space="preserve">fetch doesn’t throw error and </w:t>
+      </w:r>
+      <w:proofErr w:type="gramStart"/>
+      <w:r>
+        <w:t>invoke .catch</w:t>
+      </w:r>
+      <w:proofErr w:type="gramEnd"/>
+      <w:r>
+        <w:t>() automatically, instead fetch only return response code in case of error (non 200) and then we need to check return code from API and invoke error.</w:t>
       </w:r>
     </w:p>
     <w:p/>
@@ -5507,6 +5824,7 @@
         <w:t xml:space="preserve"> </w:t>
       </w:r>
       <w:proofErr w:type="spellStart"/>
+      <w:proofErr w:type="gramStart"/>
       <w:r>
         <w:rPr>
           <w:rFonts w:ascii="Consolas" w:eastAsia="Times New Roman" w:hAnsi="Consolas" w:cs="Times New Roman"/>
@@ -5526,7 +5844,18 @@
           <w:szCs w:val="21"/>
           <w:lang w:eastAsia="en-IN"/>
         </w:rPr>
-        <w:t>(){</w:t>
+        <w:t>(</w:t>
+      </w:r>
+      <w:proofErr w:type="gramEnd"/>
+      <w:r>
+        <w:rPr>
+          <w:rFonts w:ascii="Consolas" w:eastAsia="Times New Roman" w:hAnsi="Consolas" w:cs="Times New Roman"/>
+          <w:color w:val="D4D4D4"/>
+          <w:sz w:val="21"/>
+          <w:szCs w:val="21"/>
+          <w:lang w:eastAsia="en-IN"/>
+        </w:rPr>
+        <w:t>){</w:t>
       </w:r>
     </w:p>
     <w:p>
@@ -5679,7 +6008,29 @@
           <w:szCs w:val="21"/>
           <w:lang w:eastAsia="en-IN"/>
         </w:rPr>
-        <w:t>// since fetch returns promise wait for it to resolve using .then and convert</w:t>
+        <w:t xml:space="preserve">// since fetch returns promise wait for it to resolve </w:t>
+      </w:r>
+      <w:proofErr w:type="gramStart"/>
+      <w:r>
+        <w:rPr>
+          <w:rFonts w:ascii="Consolas" w:eastAsia="Times New Roman" w:hAnsi="Consolas" w:cs="Times New Roman"/>
+          <w:color w:val="6A9955"/>
+          <w:sz w:val="21"/>
+          <w:szCs w:val="21"/>
+          <w:lang w:eastAsia="en-IN"/>
+        </w:rPr>
+        <w:t>using .then</w:t>
+      </w:r>
+      <w:proofErr w:type="gramEnd"/>
+      <w:r>
+        <w:rPr>
+          <w:rFonts w:ascii="Consolas" w:eastAsia="Times New Roman" w:hAnsi="Consolas" w:cs="Times New Roman"/>
+          <w:color w:val="6A9955"/>
+          <w:sz w:val="21"/>
+          <w:szCs w:val="21"/>
+          <w:lang w:eastAsia="en-IN"/>
+        </w:rPr>
+        <w:t xml:space="preserve"> and convert</w:t>
       </w:r>
     </w:p>
     <w:p>
@@ -5779,7 +6130,18 @@
           <w:szCs w:val="21"/>
           <w:lang w:eastAsia="en-IN"/>
         </w:rPr>
-        <w:t>    .</w:t>
+        <w:t xml:space="preserve">    </w:t>
+      </w:r>
+      <w:proofErr w:type="gramStart"/>
+      <w:r>
+        <w:rPr>
+          <w:rFonts w:ascii="Consolas" w:eastAsia="Times New Roman" w:hAnsi="Consolas" w:cs="Times New Roman"/>
+          <w:color w:val="D4D4D4"/>
+          <w:sz w:val="21"/>
+          <w:szCs w:val="21"/>
+          <w:lang w:eastAsia="en-IN"/>
+        </w:rPr>
+        <w:t>.</w:t>
       </w:r>
       <w:r>
         <w:rPr>
@@ -5791,6 +6153,7 @@
         </w:rPr>
         <w:t>then</w:t>
       </w:r>
+      <w:proofErr w:type="gramEnd"/>
       <w:r>
         <w:rPr>
           <w:rFonts w:ascii="Consolas" w:eastAsia="Times New Roman" w:hAnsi="Consolas" w:cs="Times New Roman"/>
@@ -5986,6 +6349,7 @@
         </w:rPr>
         <w:t>if</w:t>
       </w:r>
+      <w:proofErr w:type="gramStart"/>
       <w:r>
         <w:rPr>
           <w:rFonts w:ascii="Consolas" w:eastAsia="Times New Roman" w:hAnsi="Consolas" w:cs="Times New Roman"/>
@@ -6009,6 +6373,7 @@
         </w:rPr>
         <w:t>res</w:t>
       </w:r>
+      <w:proofErr w:type="gramEnd"/>
       <w:r>
         <w:rPr>
           <w:rFonts w:ascii="Consolas" w:eastAsia="Times New Roman" w:hAnsi="Consolas" w:cs="Times New Roman"/>
@@ -6136,6 +6501,7 @@
         <w:t>(</w:t>
       </w:r>
       <w:proofErr w:type="spellStart"/>
+      <w:proofErr w:type="gramStart"/>
       <w:r>
         <w:rPr>
           <w:rFonts w:ascii="Consolas" w:eastAsia="Times New Roman" w:hAnsi="Consolas" w:cs="Times New Roman"/>
@@ -6170,6 +6536,7 @@
         <w:t>error</w:t>
       </w:r>
       <w:proofErr w:type="spellEnd"/>
+      <w:proofErr w:type="gramEnd"/>
       <w:r>
         <w:rPr>
           <w:rFonts w:ascii="Consolas" w:eastAsia="Times New Roman" w:hAnsi="Consolas" w:cs="Times New Roman"/>
@@ -6253,6 +6620,7 @@
         <w:t xml:space="preserve"> </w:t>
       </w:r>
       <w:proofErr w:type="spellStart"/>
+      <w:proofErr w:type="gramStart"/>
       <w:r>
         <w:rPr>
           <w:rFonts w:ascii="Consolas" w:eastAsia="Times New Roman" w:hAnsi="Consolas" w:cs="Times New Roman"/>
@@ -6287,6 +6655,7 @@
         <w:t>json</w:t>
       </w:r>
       <w:proofErr w:type="spellEnd"/>
+      <w:proofErr w:type="gramEnd"/>
       <w:r>
         <w:rPr>
           <w:rFonts w:ascii="Consolas" w:eastAsia="Times New Roman" w:hAnsi="Consolas" w:cs="Times New Roman"/>
@@ -6352,7 +6721,18 @@
           <w:szCs w:val="21"/>
           <w:lang w:eastAsia="en-IN"/>
         </w:rPr>
-        <w:t>// .</w:t>
+        <w:t>/</w:t>
+      </w:r>
+      <w:proofErr w:type="gramStart"/>
+      <w:r>
+        <w:rPr>
+          <w:rFonts w:ascii="Consolas" w:eastAsia="Times New Roman" w:hAnsi="Consolas" w:cs="Times New Roman"/>
+          <w:color w:val="6A9955"/>
+          <w:sz w:val="21"/>
+          <w:szCs w:val="21"/>
+          <w:lang w:eastAsia="en-IN"/>
+        </w:rPr>
+        <w:t>/ .</w:t>
       </w:r>
       <w:proofErr w:type="spellStart"/>
       <w:r>
@@ -6366,6 +6746,7 @@
         <w:t>json</w:t>
       </w:r>
       <w:proofErr w:type="spellEnd"/>
+      <w:proofErr w:type="gramEnd"/>
       <w:r>
         <w:rPr>
           <w:rFonts w:ascii="Consolas" w:eastAsia="Times New Roman" w:hAnsi="Consolas" w:cs="Times New Roman"/>
@@ -6430,7 +6811,18 @@
           <w:szCs w:val="21"/>
           <w:lang w:eastAsia="en-IN"/>
         </w:rPr>
-        <w:t>    .</w:t>
+        <w:t xml:space="preserve">    </w:t>
+      </w:r>
+      <w:proofErr w:type="gramStart"/>
+      <w:r>
+        <w:rPr>
+          <w:rFonts w:ascii="Consolas" w:eastAsia="Times New Roman" w:hAnsi="Consolas" w:cs="Times New Roman"/>
+          <w:color w:val="D4D4D4"/>
+          <w:sz w:val="21"/>
+          <w:szCs w:val="21"/>
+          <w:lang w:eastAsia="en-IN"/>
+        </w:rPr>
+        <w:t>.</w:t>
       </w:r>
       <w:r>
         <w:rPr>
@@ -6442,6 +6834,7 @@
         </w:rPr>
         <w:t>then</w:t>
       </w:r>
+      <w:proofErr w:type="gramEnd"/>
       <w:r>
         <w:rPr>
           <w:rFonts w:ascii="Consolas" w:eastAsia="Times New Roman" w:hAnsi="Consolas" w:cs="Times New Roman"/>
@@ -6606,7 +6999,18 @@
           <w:szCs w:val="21"/>
           <w:lang w:eastAsia="en-IN"/>
         </w:rPr>
-        <w:t>    .</w:t>
+        <w:t xml:space="preserve">    </w:t>
+      </w:r>
+      <w:proofErr w:type="gramStart"/>
+      <w:r>
+        <w:rPr>
+          <w:rFonts w:ascii="Consolas" w:eastAsia="Times New Roman" w:hAnsi="Consolas" w:cs="Times New Roman"/>
+          <w:color w:val="D4D4D4"/>
+          <w:sz w:val="21"/>
+          <w:szCs w:val="21"/>
+          <w:lang w:eastAsia="en-IN"/>
+        </w:rPr>
+        <w:t>.</w:t>
       </w:r>
       <w:r>
         <w:rPr>
@@ -6618,6 +7022,7 @@
         </w:rPr>
         <w:t>catch</w:t>
       </w:r>
+      <w:proofErr w:type="gramEnd"/>
       <w:r>
         <w:rPr>
           <w:rFonts w:ascii="Consolas" w:eastAsia="Times New Roman" w:hAnsi="Consolas" w:cs="Times New Roman"/>
@@ -6853,7 +7258,18 @@
           <w:szCs w:val="21"/>
           <w:lang w:eastAsia="en-IN"/>
         </w:rPr>
-        <w:t>    .</w:t>
+        <w:t xml:space="preserve">    </w:t>
+      </w:r>
+      <w:proofErr w:type="gramStart"/>
+      <w:r>
+        <w:rPr>
+          <w:rFonts w:ascii="Consolas" w:eastAsia="Times New Roman" w:hAnsi="Consolas" w:cs="Times New Roman"/>
+          <w:color w:val="D4D4D4"/>
+          <w:sz w:val="21"/>
+          <w:szCs w:val="21"/>
+          <w:lang w:eastAsia="en-IN"/>
+        </w:rPr>
+        <w:t>.</w:t>
       </w:r>
       <w:r>
         <w:rPr>
@@ -6865,6 +7281,7 @@
         </w:rPr>
         <w:t>finally</w:t>
       </w:r>
+      <w:proofErr w:type="gramEnd"/>
       <w:r>
         <w:rPr>
           <w:rFonts w:ascii="Consolas" w:eastAsia="Times New Roman" w:hAnsi="Consolas" w:cs="Times New Roman"/>
@@ -7005,6 +7422,7 @@
         </w:rPr>
       </w:pPr>
       <w:proofErr w:type="spellStart"/>
+      <w:proofErr w:type="gramStart"/>
       <w:r>
         <w:rPr>
           <w:rFonts w:ascii="Consolas" w:eastAsia="Times New Roman" w:hAnsi="Consolas" w:cs="Times New Roman"/>
@@ -7024,7 +7442,2622 @@
           <w:szCs w:val="21"/>
           <w:lang w:eastAsia="en-IN"/>
         </w:rPr>
+        <w:t>(</w:t>
+      </w:r>
+      <w:proofErr w:type="gramEnd"/>
+      <w:r>
+        <w:rPr>
+          <w:rFonts w:ascii="Consolas" w:eastAsia="Times New Roman" w:hAnsi="Consolas" w:cs="Times New Roman"/>
+          <w:color w:val="D4D4D4"/>
+          <w:sz w:val="21"/>
+          <w:szCs w:val="21"/>
+          <w:lang w:eastAsia="en-IN"/>
+        </w:rPr>
+        <w:t>);</w:t>
+      </w:r>
+    </w:p>
+    <w:p/>
+    <w:p/>
+    <w:p/>
+    <w:p>
+      <w:pPr>
+        <w:pStyle w:val="Heading1"/>
+      </w:pPr>
+      <w:r>
+        <w:t xml:space="preserve">Async Await </w:t>
+      </w:r>
+    </w:p>
+    <w:p>
+      <w:pPr>
+        <w:tabs>
+          <w:tab w:val="left" w:pos="1620"/>
+        </w:tabs>
+      </w:pPr>
+    </w:p>
+    <w:p>
+      <w:pPr>
+        <w:tabs>
+          <w:tab w:val="left" w:pos="1620"/>
+        </w:tabs>
+      </w:pPr>
+      <w:r>
+        <w:t xml:space="preserve">This makes easy to write promises. </w:t>
+      </w:r>
+    </w:p>
+    <w:p>
+      <w:pPr>
+        <w:pStyle w:val="ListParagraph"/>
+        <w:numPr>
+          <w:ilvl w:val="0"/>
+          <w:numId w:val="2"/>
+        </w:numPr>
+        <w:tabs>
+          <w:tab w:val="left" w:pos="1620"/>
+        </w:tabs>
+      </w:pPr>
+      <w:r>
+        <w:t>Async makes a function return promise</w:t>
+      </w:r>
+    </w:p>
+    <w:p>
+      <w:pPr>
+        <w:pStyle w:val="ListParagraph"/>
+        <w:numPr>
+          <w:ilvl w:val="0"/>
+          <w:numId w:val="2"/>
+        </w:numPr>
+        <w:tabs>
+          <w:tab w:val="left" w:pos="1620"/>
+        </w:tabs>
+      </w:pPr>
+      <w:r>
+        <w:t xml:space="preserve">Await makes a function wait for promise </w:t>
+      </w:r>
+    </w:p>
+    <w:p>
+      <w:pPr>
+        <w:tabs>
+          <w:tab w:val="left" w:pos="1620"/>
+        </w:tabs>
+      </w:pPr>
+      <w:r>
+        <w:t>We don’t have to explicitly create a new promise object inside a function and the</w:t>
+      </w:r>
+      <w:r>
+        <w:t>n</w:t>
+      </w:r>
+      <w:r>
+        <w:t xml:space="preserve"> return it. </w:t>
+      </w:r>
+      <w:r>
+        <w:t>Instead,</w:t>
+      </w:r>
+      <w:r>
+        <w:t xml:space="preserve"> we can use this to return a promise.</w:t>
+      </w:r>
+    </w:p>
+    <w:p>
+      <w:pPr>
+        <w:tabs>
+          <w:tab w:val="left" w:pos="1620"/>
+        </w:tabs>
+      </w:pPr>
+    </w:p>
+    <w:p>
+      <w:pPr>
+        <w:shd w:val="clear" w:color="auto" w:fill="1E1E1E"/>
+        <w:spacing w:after="0" w:line="285" w:lineRule="atLeast"/>
+        <w:rPr>
+          <w:rFonts w:ascii="Consolas" w:eastAsia="Times New Roman" w:hAnsi="Consolas" w:cs="Times New Roman"/>
+          <w:color w:val="D4D4D4"/>
+          <w:sz w:val="21"/>
+          <w:szCs w:val="21"/>
+          <w:lang w:eastAsia="en-IN"/>
+        </w:rPr>
+      </w:pPr>
+      <w:r>
+        <w:rPr>
+          <w:rFonts w:ascii="Consolas" w:eastAsia="Times New Roman" w:hAnsi="Consolas" w:cs="Times New Roman"/>
+          <w:color w:val="6A9955"/>
+          <w:sz w:val="21"/>
+          <w:szCs w:val="21"/>
+          <w:lang w:eastAsia="en-IN"/>
+        </w:rPr>
+        <w:t>// async function returns promise</w:t>
+      </w:r>
+    </w:p>
+    <w:p>
+      <w:pPr>
+        <w:shd w:val="clear" w:color="auto" w:fill="1E1E1E"/>
+        <w:spacing w:after="0" w:line="285" w:lineRule="atLeast"/>
+        <w:rPr>
+          <w:rFonts w:ascii="Consolas" w:eastAsia="Times New Roman" w:hAnsi="Consolas" w:cs="Times New Roman"/>
+          <w:color w:val="D4D4D4"/>
+          <w:sz w:val="21"/>
+          <w:szCs w:val="21"/>
+          <w:lang w:eastAsia="en-IN"/>
+        </w:rPr>
+      </w:pPr>
+      <w:r>
+        <w:rPr>
+          <w:rFonts w:ascii="Consolas" w:eastAsia="Times New Roman" w:hAnsi="Consolas" w:cs="Times New Roman"/>
+          <w:color w:val="569CD6"/>
+          <w:sz w:val="21"/>
+          <w:szCs w:val="21"/>
+          <w:lang w:eastAsia="en-IN"/>
+        </w:rPr>
+        <w:t>async</w:t>
+      </w:r>
+      <w:r>
+        <w:rPr>
+          <w:rFonts w:ascii="Consolas" w:eastAsia="Times New Roman" w:hAnsi="Consolas" w:cs="Times New Roman"/>
+          <w:color w:val="D4D4D4"/>
+          <w:sz w:val="21"/>
+          <w:szCs w:val="21"/>
+          <w:lang w:eastAsia="en-IN"/>
+        </w:rPr>
+        <w:t xml:space="preserve"> </w:t>
+      </w:r>
+      <w:r>
+        <w:rPr>
+          <w:rFonts w:ascii="Consolas" w:eastAsia="Times New Roman" w:hAnsi="Consolas" w:cs="Times New Roman"/>
+          <w:color w:val="569CD6"/>
+          <w:sz w:val="21"/>
+          <w:szCs w:val="21"/>
+          <w:lang w:eastAsia="en-IN"/>
+        </w:rPr>
+        <w:t>function</w:t>
+      </w:r>
+      <w:r>
+        <w:rPr>
+          <w:rFonts w:ascii="Consolas" w:eastAsia="Times New Roman" w:hAnsi="Consolas" w:cs="Times New Roman"/>
+          <w:color w:val="D4D4D4"/>
+          <w:sz w:val="21"/>
+          <w:szCs w:val="21"/>
+          <w:lang w:eastAsia="en-IN"/>
+        </w:rPr>
+        <w:t xml:space="preserve"> </w:t>
+      </w:r>
+      <w:proofErr w:type="spellStart"/>
+      <w:proofErr w:type="gramStart"/>
+      <w:r>
+        <w:rPr>
+          <w:rFonts w:ascii="Consolas" w:eastAsia="Times New Roman" w:hAnsi="Consolas" w:cs="Times New Roman"/>
+          <w:color w:val="DCDCAA"/>
+          <w:sz w:val="21"/>
+          <w:szCs w:val="21"/>
+          <w:lang w:eastAsia="en-IN"/>
+        </w:rPr>
+        <w:t>sayHello</w:t>
+      </w:r>
+      <w:proofErr w:type="spellEnd"/>
+      <w:r>
+        <w:rPr>
+          <w:rFonts w:ascii="Consolas" w:eastAsia="Times New Roman" w:hAnsi="Consolas" w:cs="Times New Roman"/>
+          <w:color w:val="D4D4D4"/>
+          <w:sz w:val="21"/>
+          <w:szCs w:val="21"/>
+          <w:lang w:eastAsia="en-IN"/>
+        </w:rPr>
+        <w:t>(</w:t>
+      </w:r>
+      <w:proofErr w:type="gramEnd"/>
+      <w:r>
+        <w:rPr>
+          <w:rFonts w:ascii="Consolas" w:eastAsia="Times New Roman" w:hAnsi="Consolas" w:cs="Times New Roman"/>
+          <w:color w:val="D4D4D4"/>
+          <w:sz w:val="21"/>
+          <w:szCs w:val="21"/>
+          <w:lang w:eastAsia="en-IN"/>
+        </w:rPr>
+        <w:t>){</w:t>
+      </w:r>
+    </w:p>
+    <w:p>
+      <w:pPr>
+        <w:shd w:val="clear" w:color="auto" w:fill="1E1E1E"/>
+        <w:spacing w:after="0" w:line="285" w:lineRule="atLeast"/>
+        <w:rPr>
+          <w:rFonts w:ascii="Consolas" w:eastAsia="Times New Roman" w:hAnsi="Consolas" w:cs="Times New Roman"/>
+          <w:color w:val="D4D4D4"/>
+          <w:sz w:val="21"/>
+          <w:szCs w:val="21"/>
+          <w:lang w:eastAsia="en-IN"/>
+        </w:rPr>
+      </w:pPr>
+      <w:r>
+        <w:rPr>
+          <w:rFonts w:ascii="Consolas" w:eastAsia="Times New Roman" w:hAnsi="Consolas" w:cs="Times New Roman"/>
+          <w:color w:val="D4D4D4"/>
+          <w:sz w:val="21"/>
+          <w:szCs w:val="21"/>
+          <w:lang w:eastAsia="en-IN"/>
+        </w:rPr>
+        <w:t xml:space="preserve">    </w:t>
+      </w:r>
+      <w:r>
+        <w:rPr>
+          <w:rFonts w:ascii="Consolas" w:eastAsia="Times New Roman" w:hAnsi="Consolas" w:cs="Times New Roman"/>
+          <w:color w:val="6A9955"/>
+          <w:sz w:val="21"/>
+          <w:szCs w:val="21"/>
+          <w:lang w:eastAsia="en-IN"/>
+        </w:rPr>
+        <w:t>// creating a new promise because we need mimic long funning 'fetch'</w:t>
+      </w:r>
+    </w:p>
+    <w:p>
+      <w:pPr>
+        <w:shd w:val="clear" w:color="auto" w:fill="1E1E1E"/>
+        <w:spacing w:after="0" w:line="285" w:lineRule="atLeast"/>
+        <w:rPr>
+          <w:rFonts w:ascii="Consolas" w:eastAsia="Times New Roman" w:hAnsi="Consolas" w:cs="Times New Roman"/>
+          <w:color w:val="D4D4D4"/>
+          <w:sz w:val="21"/>
+          <w:szCs w:val="21"/>
+          <w:lang w:eastAsia="en-IN"/>
+        </w:rPr>
+      </w:pPr>
+      <w:r>
+        <w:rPr>
+          <w:rFonts w:ascii="Consolas" w:eastAsia="Times New Roman" w:hAnsi="Consolas" w:cs="Times New Roman"/>
+          <w:color w:val="D4D4D4"/>
+          <w:sz w:val="21"/>
+          <w:szCs w:val="21"/>
+          <w:lang w:eastAsia="en-IN"/>
+        </w:rPr>
+        <w:t xml:space="preserve">    </w:t>
+      </w:r>
+      <w:r>
+        <w:rPr>
+          <w:rFonts w:ascii="Consolas" w:eastAsia="Times New Roman" w:hAnsi="Consolas" w:cs="Times New Roman"/>
+          <w:color w:val="6A9955"/>
+          <w:sz w:val="21"/>
+          <w:szCs w:val="21"/>
+          <w:lang w:eastAsia="en-IN"/>
+        </w:rPr>
+        <w:t xml:space="preserve">// operation </w:t>
+      </w:r>
+      <w:r>
+        <w:rPr>
+          <w:rFonts w:ascii="Consolas" w:eastAsia="Times New Roman" w:hAnsi="Consolas" w:cs="Times New Roman"/>
+          <w:color w:val="6A9955"/>
+          <w:sz w:val="21"/>
+          <w:szCs w:val="21"/>
+          <w:lang w:eastAsia="en-IN"/>
+        </w:rPr>
+        <w:t>which</w:t>
+      </w:r>
+      <w:r>
+        <w:rPr>
+          <w:rFonts w:ascii="Consolas" w:eastAsia="Times New Roman" w:hAnsi="Consolas" w:cs="Times New Roman"/>
+          <w:color w:val="6A9955"/>
+          <w:sz w:val="21"/>
+          <w:szCs w:val="21"/>
+          <w:lang w:eastAsia="en-IN"/>
+        </w:rPr>
+        <w:t xml:space="preserve"> returns promise</w:t>
+      </w:r>
+    </w:p>
+    <w:p>
+      <w:pPr>
+        <w:shd w:val="clear" w:color="auto" w:fill="1E1E1E"/>
+        <w:spacing w:after="0" w:line="285" w:lineRule="atLeast"/>
+        <w:rPr>
+          <w:rFonts w:ascii="Consolas" w:eastAsia="Times New Roman" w:hAnsi="Consolas" w:cs="Times New Roman"/>
+          <w:color w:val="D4D4D4"/>
+          <w:sz w:val="21"/>
+          <w:szCs w:val="21"/>
+          <w:lang w:eastAsia="en-IN"/>
+        </w:rPr>
+      </w:pPr>
+      <w:r>
+        <w:rPr>
+          <w:rFonts w:ascii="Consolas" w:eastAsia="Times New Roman" w:hAnsi="Consolas" w:cs="Times New Roman"/>
+          <w:color w:val="D4D4D4"/>
+          <w:sz w:val="21"/>
+          <w:szCs w:val="21"/>
+          <w:lang w:eastAsia="en-IN"/>
+        </w:rPr>
+        <w:t xml:space="preserve">    </w:t>
+      </w:r>
+      <w:proofErr w:type="spellStart"/>
+      <w:r>
+        <w:rPr>
+          <w:rFonts w:ascii="Consolas" w:eastAsia="Times New Roman" w:hAnsi="Consolas" w:cs="Times New Roman"/>
+          <w:color w:val="569CD6"/>
+          <w:sz w:val="21"/>
+          <w:szCs w:val="21"/>
+          <w:lang w:eastAsia="en-IN"/>
+        </w:rPr>
+        <w:t>const</w:t>
+      </w:r>
+      <w:proofErr w:type="spellEnd"/>
+      <w:r>
+        <w:rPr>
+          <w:rFonts w:ascii="Consolas" w:eastAsia="Times New Roman" w:hAnsi="Consolas" w:cs="Times New Roman"/>
+          <w:color w:val="D4D4D4"/>
+          <w:sz w:val="21"/>
+          <w:szCs w:val="21"/>
+          <w:lang w:eastAsia="en-IN"/>
+        </w:rPr>
+        <w:t xml:space="preserve"> </w:t>
+      </w:r>
+      <w:proofErr w:type="spellStart"/>
+      <w:r>
+        <w:rPr>
+          <w:rFonts w:ascii="Consolas" w:eastAsia="Times New Roman" w:hAnsi="Consolas" w:cs="Times New Roman"/>
+          <w:color w:val="4FC1FF"/>
+          <w:sz w:val="21"/>
+          <w:szCs w:val="21"/>
+          <w:lang w:eastAsia="en-IN"/>
+        </w:rPr>
+        <w:t>mypromise</w:t>
+      </w:r>
+      <w:proofErr w:type="spellEnd"/>
+      <w:r>
+        <w:rPr>
+          <w:rFonts w:ascii="Consolas" w:eastAsia="Times New Roman" w:hAnsi="Consolas" w:cs="Times New Roman"/>
+          <w:color w:val="D4D4D4"/>
+          <w:sz w:val="21"/>
+          <w:szCs w:val="21"/>
+          <w:lang w:eastAsia="en-IN"/>
+        </w:rPr>
+        <w:t xml:space="preserve"> </w:t>
+      </w:r>
+      <w:proofErr w:type="gramStart"/>
+      <w:r>
+        <w:rPr>
+          <w:rFonts w:ascii="Consolas" w:eastAsia="Times New Roman" w:hAnsi="Consolas" w:cs="Times New Roman"/>
+          <w:color w:val="D4D4D4"/>
+          <w:sz w:val="21"/>
+          <w:szCs w:val="21"/>
+          <w:lang w:eastAsia="en-IN"/>
+        </w:rPr>
+        <w:t>=  </w:t>
+      </w:r>
+      <w:r>
+        <w:rPr>
+          <w:rFonts w:ascii="Consolas" w:eastAsia="Times New Roman" w:hAnsi="Consolas" w:cs="Times New Roman"/>
+          <w:color w:val="569CD6"/>
+          <w:sz w:val="21"/>
+          <w:szCs w:val="21"/>
+          <w:lang w:eastAsia="en-IN"/>
+        </w:rPr>
+        <w:t>new</w:t>
+      </w:r>
+      <w:proofErr w:type="gramEnd"/>
+      <w:r>
+        <w:rPr>
+          <w:rFonts w:ascii="Consolas" w:eastAsia="Times New Roman" w:hAnsi="Consolas" w:cs="Times New Roman"/>
+          <w:color w:val="D4D4D4"/>
+          <w:sz w:val="21"/>
+          <w:szCs w:val="21"/>
+          <w:lang w:eastAsia="en-IN"/>
+        </w:rPr>
+        <w:t xml:space="preserve"> </w:t>
+      </w:r>
+      <w:r>
+        <w:rPr>
+          <w:rFonts w:ascii="Consolas" w:eastAsia="Times New Roman" w:hAnsi="Consolas" w:cs="Times New Roman"/>
+          <w:color w:val="4EC9B0"/>
+          <w:sz w:val="21"/>
+          <w:szCs w:val="21"/>
+          <w:lang w:eastAsia="en-IN"/>
+        </w:rPr>
+        <w:t>Promise</w:t>
+      </w:r>
+      <w:r>
+        <w:rPr>
+          <w:rFonts w:ascii="Consolas" w:eastAsia="Times New Roman" w:hAnsi="Consolas" w:cs="Times New Roman"/>
+          <w:color w:val="D4D4D4"/>
+          <w:sz w:val="21"/>
+          <w:szCs w:val="21"/>
+          <w:lang w:eastAsia="en-IN"/>
+        </w:rPr>
+        <w:t>((</w:t>
+      </w:r>
+      <w:r>
+        <w:rPr>
+          <w:rFonts w:ascii="Consolas" w:eastAsia="Times New Roman" w:hAnsi="Consolas" w:cs="Times New Roman"/>
+          <w:color w:val="DCDCAA"/>
+          <w:sz w:val="21"/>
+          <w:szCs w:val="21"/>
+          <w:lang w:eastAsia="en-IN"/>
+        </w:rPr>
+        <w:t>resolve</w:t>
+      </w:r>
+      <w:r>
+        <w:rPr>
+          <w:rFonts w:ascii="Consolas" w:eastAsia="Times New Roman" w:hAnsi="Consolas" w:cs="Times New Roman"/>
+          <w:color w:val="D4D4D4"/>
+          <w:sz w:val="21"/>
+          <w:szCs w:val="21"/>
+          <w:lang w:eastAsia="en-IN"/>
+        </w:rPr>
+        <w:t xml:space="preserve">, </w:t>
+      </w:r>
+      <w:r>
+        <w:rPr>
+          <w:rFonts w:ascii="Consolas" w:eastAsia="Times New Roman" w:hAnsi="Consolas" w:cs="Times New Roman"/>
+          <w:color w:val="DCDCAA"/>
+          <w:sz w:val="21"/>
+          <w:szCs w:val="21"/>
+          <w:lang w:eastAsia="en-IN"/>
+        </w:rPr>
+        <w:t>reject</w:t>
+      </w:r>
+      <w:r>
+        <w:rPr>
+          <w:rFonts w:ascii="Consolas" w:eastAsia="Times New Roman" w:hAnsi="Consolas" w:cs="Times New Roman"/>
+          <w:color w:val="D4D4D4"/>
+          <w:sz w:val="21"/>
+          <w:szCs w:val="21"/>
+          <w:lang w:eastAsia="en-IN"/>
+        </w:rPr>
+        <w:t xml:space="preserve">) </w:t>
+      </w:r>
+      <w:r>
+        <w:rPr>
+          <w:rFonts w:ascii="Consolas" w:eastAsia="Times New Roman" w:hAnsi="Consolas" w:cs="Times New Roman"/>
+          <w:color w:val="569CD6"/>
+          <w:sz w:val="21"/>
+          <w:szCs w:val="21"/>
+          <w:lang w:eastAsia="en-IN"/>
+        </w:rPr>
+        <w:t>=&gt;</w:t>
+      </w:r>
+      <w:r>
+        <w:rPr>
+          <w:rFonts w:ascii="Consolas" w:eastAsia="Times New Roman" w:hAnsi="Consolas" w:cs="Times New Roman"/>
+          <w:color w:val="D4D4D4"/>
+          <w:sz w:val="21"/>
+          <w:szCs w:val="21"/>
+          <w:lang w:eastAsia="en-IN"/>
+        </w:rPr>
+        <w:t>{        </w:t>
+      </w:r>
+    </w:p>
+    <w:p>
+      <w:pPr>
+        <w:shd w:val="clear" w:color="auto" w:fill="1E1E1E"/>
+        <w:spacing w:after="0" w:line="285" w:lineRule="atLeast"/>
+        <w:rPr>
+          <w:rFonts w:ascii="Consolas" w:eastAsia="Times New Roman" w:hAnsi="Consolas" w:cs="Times New Roman"/>
+          <w:color w:val="D4D4D4"/>
+          <w:sz w:val="21"/>
+          <w:szCs w:val="21"/>
+          <w:lang w:eastAsia="en-IN"/>
+        </w:rPr>
+      </w:pPr>
+      <w:r>
+        <w:rPr>
+          <w:rFonts w:ascii="Consolas" w:eastAsia="Times New Roman" w:hAnsi="Consolas" w:cs="Times New Roman"/>
+          <w:color w:val="D4D4D4"/>
+          <w:sz w:val="21"/>
+          <w:szCs w:val="21"/>
+          <w:lang w:eastAsia="en-IN"/>
+        </w:rPr>
+        <w:t xml:space="preserve">        </w:t>
+      </w:r>
+      <w:r>
+        <w:rPr>
+          <w:rFonts w:ascii="Consolas" w:eastAsia="Times New Roman" w:hAnsi="Consolas" w:cs="Times New Roman"/>
+          <w:color w:val="6A9955"/>
+          <w:sz w:val="21"/>
+          <w:szCs w:val="21"/>
+          <w:lang w:eastAsia="en-IN"/>
+        </w:rPr>
+        <w:t>// wait for 3 secs to return/resolve the promise</w:t>
+      </w:r>
+    </w:p>
+    <w:p>
+      <w:pPr>
+        <w:shd w:val="clear" w:color="auto" w:fill="1E1E1E"/>
+        <w:spacing w:after="0" w:line="285" w:lineRule="atLeast"/>
+        <w:rPr>
+          <w:rFonts w:ascii="Consolas" w:eastAsia="Times New Roman" w:hAnsi="Consolas" w:cs="Times New Roman"/>
+          <w:color w:val="D4D4D4"/>
+          <w:sz w:val="21"/>
+          <w:szCs w:val="21"/>
+          <w:lang w:eastAsia="en-IN"/>
+        </w:rPr>
+      </w:pPr>
+      <w:r>
+        <w:rPr>
+          <w:rFonts w:ascii="Consolas" w:eastAsia="Times New Roman" w:hAnsi="Consolas" w:cs="Times New Roman"/>
+          <w:color w:val="D4D4D4"/>
+          <w:sz w:val="21"/>
+          <w:szCs w:val="21"/>
+          <w:lang w:eastAsia="en-IN"/>
+        </w:rPr>
+        <w:t xml:space="preserve">        </w:t>
+      </w:r>
+      <w:proofErr w:type="spellStart"/>
+      <w:proofErr w:type="gramStart"/>
+      <w:r>
+        <w:rPr>
+          <w:rFonts w:ascii="Consolas" w:eastAsia="Times New Roman" w:hAnsi="Consolas" w:cs="Times New Roman"/>
+          <w:color w:val="DCDCAA"/>
+          <w:sz w:val="21"/>
+          <w:szCs w:val="21"/>
+          <w:lang w:eastAsia="en-IN"/>
+        </w:rPr>
+        <w:t>setTimeout</w:t>
+      </w:r>
+      <w:proofErr w:type="spellEnd"/>
+      <w:r>
+        <w:rPr>
+          <w:rFonts w:ascii="Consolas" w:eastAsia="Times New Roman" w:hAnsi="Consolas" w:cs="Times New Roman"/>
+          <w:color w:val="D4D4D4"/>
+          <w:sz w:val="21"/>
+          <w:szCs w:val="21"/>
+          <w:lang w:eastAsia="en-IN"/>
+        </w:rPr>
+        <w:t>(</w:t>
+      </w:r>
+      <w:proofErr w:type="gramEnd"/>
+      <w:r>
+        <w:rPr>
+          <w:rFonts w:ascii="Consolas" w:eastAsia="Times New Roman" w:hAnsi="Consolas" w:cs="Times New Roman"/>
+          <w:color w:val="D4D4D4"/>
+          <w:sz w:val="21"/>
+          <w:szCs w:val="21"/>
+          <w:lang w:eastAsia="en-IN"/>
+        </w:rPr>
+        <w:t xml:space="preserve">() </w:t>
+      </w:r>
+      <w:r>
+        <w:rPr>
+          <w:rFonts w:ascii="Consolas" w:eastAsia="Times New Roman" w:hAnsi="Consolas" w:cs="Times New Roman"/>
+          <w:color w:val="569CD6"/>
+          <w:sz w:val="21"/>
+          <w:szCs w:val="21"/>
+          <w:lang w:eastAsia="en-IN"/>
+        </w:rPr>
+        <w:t>=&gt;</w:t>
+      </w:r>
+      <w:r>
+        <w:rPr>
+          <w:rFonts w:ascii="Consolas" w:eastAsia="Times New Roman" w:hAnsi="Consolas" w:cs="Times New Roman"/>
+          <w:color w:val="D4D4D4"/>
+          <w:sz w:val="21"/>
+          <w:szCs w:val="21"/>
+          <w:lang w:eastAsia="en-IN"/>
+        </w:rPr>
+        <w:t xml:space="preserve"> {</w:t>
+      </w:r>
+    </w:p>
+    <w:p>
+      <w:pPr>
+        <w:shd w:val="clear" w:color="auto" w:fill="1E1E1E"/>
+        <w:spacing w:after="0" w:line="285" w:lineRule="atLeast"/>
+        <w:rPr>
+          <w:rFonts w:ascii="Consolas" w:eastAsia="Times New Roman" w:hAnsi="Consolas" w:cs="Times New Roman"/>
+          <w:color w:val="D4D4D4"/>
+          <w:sz w:val="21"/>
+          <w:szCs w:val="21"/>
+          <w:lang w:eastAsia="en-IN"/>
+        </w:rPr>
+      </w:pPr>
+      <w:r>
+        <w:rPr>
+          <w:rFonts w:ascii="Consolas" w:eastAsia="Times New Roman" w:hAnsi="Consolas" w:cs="Times New Roman"/>
+          <w:color w:val="D4D4D4"/>
+          <w:sz w:val="21"/>
+          <w:szCs w:val="21"/>
+          <w:lang w:eastAsia="en-IN"/>
+        </w:rPr>
+        <w:t xml:space="preserve">            </w:t>
+      </w:r>
+      <w:r>
+        <w:rPr>
+          <w:rFonts w:ascii="Consolas" w:eastAsia="Times New Roman" w:hAnsi="Consolas" w:cs="Times New Roman"/>
+          <w:color w:val="6A9955"/>
+          <w:sz w:val="21"/>
+          <w:szCs w:val="21"/>
+          <w:lang w:eastAsia="en-IN"/>
+        </w:rPr>
+        <w:t xml:space="preserve">// </w:t>
+      </w:r>
+      <w:r>
+        <w:rPr>
+          <w:rFonts w:ascii="Consolas" w:eastAsia="Times New Roman" w:hAnsi="Consolas" w:cs="Times New Roman"/>
+          <w:color w:val="6A9955"/>
+          <w:sz w:val="21"/>
+          <w:szCs w:val="21"/>
+          <w:lang w:eastAsia="en-IN"/>
+        </w:rPr>
+        <w:t>resolve</w:t>
+      </w:r>
+      <w:r>
+        <w:rPr>
+          <w:rFonts w:ascii="Consolas" w:eastAsia="Times New Roman" w:hAnsi="Consolas" w:cs="Times New Roman"/>
+          <w:color w:val="6A9955"/>
+          <w:sz w:val="21"/>
+          <w:szCs w:val="21"/>
+          <w:lang w:eastAsia="en-IN"/>
+        </w:rPr>
+        <w:t xml:space="preserve"> the promise and return hello</w:t>
+      </w:r>
+    </w:p>
+    <w:p>
+      <w:pPr>
+        <w:shd w:val="clear" w:color="auto" w:fill="1E1E1E"/>
+        <w:spacing w:after="0" w:line="285" w:lineRule="atLeast"/>
+        <w:rPr>
+          <w:rFonts w:ascii="Consolas" w:eastAsia="Times New Roman" w:hAnsi="Consolas" w:cs="Times New Roman"/>
+          <w:color w:val="D4D4D4"/>
+          <w:sz w:val="21"/>
+          <w:szCs w:val="21"/>
+          <w:lang w:eastAsia="en-IN"/>
+        </w:rPr>
+      </w:pPr>
+      <w:r>
+        <w:rPr>
+          <w:rFonts w:ascii="Consolas" w:eastAsia="Times New Roman" w:hAnsi="Consolas" w:cs="Times New Roman"/>
+          <w:color w:val="D4D4D4"/>
+          <w:sz w:val="21"/>
+          <w:szCs w:val="21"/>
+          <w:lang w:eastAsia="en-IN"/>
+        </w:rPr>
+        <w:t xml:space="preserve">            </w:t>
+      </w:r>
+      <w:proofErr w:type="gramStart"/>
+      <w:r>
+        <w:rPr>
+          <w:rFonts w:ascii="Consolas" w:eastAsia="Times New Roman" w:hAnsi="Consolas" w:cs="Times New Roman"/>
+          <w:color w:val="DCDCAA"/>
+          <w:sz w:val="21"/>
+          <w:szCs w:val="21"/>
+          <w:lang w:eastAsia="en-IN"/>
+        </w:rPr>
+        <w:t>resolve</w:t>
+      </w:r>
+      <w:r>
+        <w:rPr>
+          <w:rFonts w:ascii="Consolas" w:eastAsia="Times New Roman" w:hAnsi="Consolas" w:cs="Times New Roman"/>
+          <w:color w:val="D4D4D4"/>
+          <w:sz w:val="21"/>
+          <w:szCs w:val="21"/>
+          <w:lang w:eastAsia="en-IN"/>
+        </w:rPr>
+        <w:t>(</w:t>
+      </w:r>
+      <w:proofErr w:type="gramEnd"/>
+      <w:r>
+        <w:rPr>
+          <w:rFonts w:ascii="Consolas" w:eastAsia="Times New Roman" w:hAnsi="Consolas" w:cs="Times New Roman"/>
+          <w:color w:val="CE9178"/>
+          <w:sz w:val="21"/>
+          <w:szCs w:val="21"/>
+          <w:lang w:eastAsia="en-IN"/>
+        </w:rPr>
+        <w:t>"Hello There !!!!"</w:t>
+      </w:r>
+      <w:r>
+        <w:rPr>
+          <w:rFonts w:ascii="Consolas" w:eastAsia="Times New Roman" w:hAnsi="Consolas" w:cs="Times New Roman"/>
+          <w:color w:val="D4D4D4"/>
+          <w:sz w:val="21"/>
+          <w:szCs w:val="21"/>
+          <w:lang w:eastAsia="en-IN"/>
+        </w:rPr>
+        <w:t>);</w:t>
+      </w:r>
+    </w:p>
+    <w:p>
+      <w:pPr>
+        <w:shd w:val="clear" w:color="auto" w:fill="1E1E1E"/>
+        <w:spacing w:after="0" w:line="285" w:lineRule="atLeast"/>
+        <w:rPr>
+          <w:rFonts w:ascii="Consolas" w:eastAsia="Times New Roman" w:hAnsi="Consolas" w:cs="Times New Roman"/>
+          <w:color w:val="D4D4D4"/>
+          <w:sz w:val="21"/>
+          <w:szCs w:val="21"/>
+          <w:lang w:eastAsia="en-IN"/>
+        </w:rPr>
+      </w:pPr>
+      <w:r>
+        <w:rPr>
+          <w:rFonts w:ascii="Consolas" w:eastAsia="Times New Roman" w:hAnsi="Consolas" w:cs="Times New Roman"/>
+          <w:color w:val="D4D4D4"/>
+          <w:sz w:val="21"/>
+          <w:szCs w:val="21"/>
+          <w:lang w:eastAsia="en-IN"/>
+        </w:rPr>
+        <w:t xml:space="preserve">        }, </w:t>
+      </w:r>
+      <w:r>
+        <w:rPr>
+          <w:rFonts w:ascii="Consolas" w:eastAsia="Times New Roman" w:hAnsi="Consolas" w:cs="Times New Roman"/>
+          <w:color w:val="B5CEA8"/>
+          <w:sz w:val="21"/>
+          <w:szCs w:val="21"/>
+          <w:lang w:eastAsia="en-IN"/>
+        </w:rPr>
+        <w:t>3000</w:t>
+      </w:r>
+      <w:r>
+        <w:rPr>
+          <w:rFonts w:ascii="Consolas" w:eastAsia="Times New Roman" w:hAnsi="Consolas" w:cs="Times New Roman"/>
+          <w:color w:val="D4D4D4"/>
+          <w:sz w:val="21"/>
+          <w:szCs w:val="21"/>
+          <w:lang w:eastAsia="en-IN"/>
+        </w:rPr>
+        <w:t>);        </w:t>
+      </w:r>
+    </w:p>
+    <w:p>
+      <w:pPr>
+        <w:shd w:val="clear" w:color="auto" w:fill="1E1E1E"/>
+        <w:spacing w:after="0" w:line="285" w:lineRule="atLeast"/>
+        <w:rPr>
+          <w:rFonts w:ascii="Consolas" w:eastAsia="Times New Roman" w:hAnsi="Consolas" w:cs="Times New Roman"/>
+          <w:color w:val="D4D4D4"/>
+          <w:sz w:val="21"/>
+          <w:szCs w:val="21"/>
+          <w:lang w:eastAsia="en-IN"/>
+        </w:rPr>
+      </w:pPr>
+      <w:r>
+        <w:rPr>
+          <w:rFonts w:ascii="Consolas" w:eastAsia="Times New Roman" w:hAnsi="Consolas" w:cs="Times New Roman"/>
+          <w:color w:val="D4D4D4"/>
+          <w:sz w:val="21"/>
+          <w:szCs w:val="21"/>
+          <w:lang w:eastAsia="en-IN"/>
+        </w:rPr>
+        <w:t>    })</w:t>
+      </w:r>
+    </w:p>
+    <w:p>
+      <w:pPr>
+        <w:shd w:val="clear" w:color="auto" w:fill="1E1E1E"/>
+        <w:spacing w:after="0" w:line="285" w:lineRule="atLeast"/>
+        <w:rPr>
+          <w:rFonts w:ascii="Consolas" w:eastAsia="Times New Roman" w:hAnsi="Consolas" w:cs="Times New Roman"/>
+          <w:color w:val="D4D4D4"/>
+          <w:sz w:val="21"/>
+          <w:szCs w:val="21"/>
+          <w:lang w:eastAsia="en-IN"/>
+        </w:rPr>
+      </w:pPr>
+      <w:r>
+        <w:rPr>
+          <w:rFonts w:ascii="Consolas" w:eastAsia="Times New Roman" w:hAnsi="Consolas" w:cs="Times New Roman"/>
+          <w:color w:val="D4D4D4"/>
+          <w:sz w:val="21"/>
+          <w:szCs w:val="21"/>
+          <w:lang w:eastAsia="en-IN"/>
+        </w:rPr>
+        <w:t xml:space="preserve">    </w:t>
+      </w:r>
+      <w:r>
+        <w:rPr>
+          <w:rFonts w:ascii="Consolas" w:eastAsia="Times New Roman" w:hAnsi="Consolas" w:cs="Times New Roman"/>
+          <w:color w:val="6A9955"/>
+          <w:sz w:val="21"/>
+          <w:szCs w:val="21"/>
+          <w:lang w:eastAsia="en-IN"/>
+        </w:rPr>
+        <w:t>// await is only used inside async function. wait for promise to be resolved/rejected.</w:t>
+      </w:r>
+    </w:p>
+    <w:p>
+      <w:pPr>
+        <w:shd w:val="clear" w:color="auto" w:fill="1E1E1E"/>
+        <w:spacing w:after="0" w:line="285" w:lineRule="atLeast"/>
+        <w:rPr>
+          <w:rFonts w:ascii="Consolas" w:eastAsia="Times New Roman" w:hAnsi="Consolas" w:cs="Times New Roman"/>
+          <w:color w:val="D4D4D4"/>
+          <w:sz w:val="21"/>
+          <w:szCs w:val="21"/>
+          <w:lang w:eastAsia="en-IN"/>
+        </w:rPr>
+      </w:pPr>
+      <w:r>
+        <w:rPr>
+          <w:rFonts w:ascii="Consolas" w:eastAsia="Times New Roman" w:hAnsi="Consolas" w:cs="Times New Roman"/>
+          <w:color w:val="D4D4D4"/>
+          <w:sz w:val="21"/>
+          <w:szCs w:val="21"/>
+          <w:lang w:eastAsia="en-IN"/>
+        </w:rPr>
+        <w:t xml:space="preserve">    </w:t>
+      </w:r>
+      <w:r>
+        <w:rPr>
+          <w:rFonts w:ascii="Consolas" w:eastAsia="Times New Roman" w:hAnsi="Consolas" w:cs="Times New Roman"/>
+          <w:color w:val="569CD6"/>
+          <w:sz w:val="21"/>
+          <w:szCs w:val="21"/>
+          <w:lang w:eastAsia="en-IN"/>
+        </w:rPr>
+        <w:t>let</w:t>
+      </w:r>
+      <w:r>
+        <w:rPr>
+          <w:rFonts w:ascii="Consolas" w:eastAsia="Times New Roman" w:hAnsi="Consolas" w:cs="Times New Roman"/>
+          <w:color w:val="D4D4D4"/>
+          <w:sz w:val="21"/>
+          <w:szCs w:val="21"/>
+          <w:lang w:eastAsia="en-IN"/>
+        </w:rPr>
+        <w:t xml:space="preserve"> </w:t>
+      </w:r>
+      <w:r>
+        <w:rPr>
+          <w:rFonts w:ascii="Consolas" w:eastAsia="Times New Roman" w:hAnsi="Consolas" w:cs="Times New Roman"/>
+          <w:color w:val="9CDCFE"/>
+          <w:sz w:val="21"/>
+          <w:szCs w:val="21"/>
+          <w:lang w:eastAsia="en-IN"/>
+        </w:rPr>
+        <w:t>ret</w:t>
+      </w:r>
+      <w:r>
+        <w:rPr>
+          <w:rFonts w:ascii="Consolas" w:eastAsia="Times New Roman" w:hAnsi="Consolas" w:cs="Times New Roman"/>
+          <w:color w:val="D4D4D4"/>
+          <w:sz w:val="21"/>
+          <w:szCs w:val="21"/>
+          <w:lang w:eastAsia="en-IN"/>
+        </w:rPr>
+        <w:t xml:space="preserve"> </w:t>
+      </w:r>
+      <w:proofErr w:type="gramStart"/>
+      <w:r>
+        <w:rPr>
+          <w:rFonts w:ascii="Consolas" w:eastAsia="Times New Roman" w:hAnsi="Consolas" w:cs="Times New Roman"/>
+          <w:color w:val="D4D4D4"/>
+          <w:sz w:val="21"/>
+          <w:szCs w:val="21"/>
+          <w:lang w:eastAsia="en-IN"/>
+        </w:rPr>
+        <w:t>=  </w:t>
+      </w:r>
+      <w:r>
+        <w:rPr>
+          <w:rFonts w:ascii="Consolas" w:eastAsia="Times New Roman" w:hAnsi="Consolas" w:cs="Times New Roman"/>
+          <w:color w:val="C586C0"/>
+          <w:sz w:val="21"/>
+          <w:szCs w:val="21"/>
+          <w:lang w:eastAsia="en-IN"/>
+        </w:rPr>
+        <w:t>await</w:t>
+      </w:r>
+      <w:proofErr w:type="gramEnd"/>
+      <w:r>
+        <w:rPr>
+          <w:rFonts w:ascii="Consolas" w:eastAsia="Times New Roman" w:hAnsi="Consolas" w:cs="Times New Roman"/>
+          <w:color w:val="D4D4D4"/>
+          <w:sz w:val="21"/>
+          <w:szCs w:val="21"/>
+          <w:lang w:eastAsia="en-IN"/>
+        </w:rPr>
+        <w:t xml:space="preserve"> </w:t>
+      </w:r>
+      <w:proofErr w:type="spellStart"/>
+      <w:r>
+        <w:rPr>
+          <w:rFonts w:ascii="Consolas" w:eastAsia="Times New Roman" w:hAnsi="Consolas" w:cs="Times New Roman"/>
+          <w:color w:val="4FC1FF"/>
+          <w:sz w:val="21"/>
+          <w:szCs w:val="21"/>
+          <w:lang w:eastAsia="en-IN"/>
+        </w:rPr>
+        <w:t>mypromise</w:t>
+      </w:r>
+      <w:proofErr w:type="spellEnd"/>
+      <w:r>
+        <w:rPr>
+          <w:rFonts w:ascii="Consolas" w:eastAsia="Times New Roman" w:hAnsi="Consolas" w:cs="Times New Roman"/>
+          <w:color w:val="D4D4D4"/>
+          <w:sz w:val="21"/>
+          <w:szCs w:val="21"/>
+          <w:lang w:eastAsia="en-IN"/>
+        </w:rPr>
+        <w:t>;</w:t>
+      </w:r>
+    </w:p>
+    <w:p>
+      <w:pPr>
+        <w:shd w:val="clear" w:color="auto" w:fill="1E1E1E"/>
+        <w:spacing w:after="0" w:line="285" w:lineRule="atLeast"/>
+        <w:rPr>
+          <w:rFonts w:ascii="Consolas" w:eastAsia="Times New Roman" w:hAnsi="Consolas" w:cs="Times New Roman"/>
+          <w:color w:val="D4D4D4"/>
+          <w:sz w:val="21"/>
+          <w:szCs w:val="21"/>
+          <w:lang w:eastAsia="en-IN"/>
+        </w:rPr>
+      </w:pPr>
+      <w:r>
+        <w:rPr>
+          <w:rFonts w:ascii="Consolas" w:eastAsia="Times New Roman" w:hAnsi="Consolas" w:cs="Times New Roman"/>
+          <w:color w:val="D4D4D4"/>
+          <w:sz w:val="21"/>
+          <w:szCs w:val="21"/>
+          <w:lang w:eastAsia="en-IN"/>
+        </w:rPr>
+        <w:t xml:space="preserve">    </w:t>
+      </w:r>
+      <w:r>
+        <w:rPr>
+          <w:rFonts w:ascii="Consolas" w:eastAsia="Times New Roman" w:hAnsi="Consolas" w:cs="Times New Roman"/>
+          <w:color w:val="6A9955"/>
+          <w:sz w:val="21"/>
+          <w:szCs w:val="21"/>
+          <w:lang w:eastAsia="en-IN"/>
+        </w:rPr>
+        <w:t xml:space="preserve">//return the return value from </w:t>
+      </w:r>
+      <w:r>
+        <w:rPr>
+          <w:rFonts w:ascii="Consolas" w:eastAsia="Times New Roman" w:hAnsi="Consolas" w:cs="Times New Roman"/>
+          <w:color w:val="6A9955"/>
+          <w:sz w:val="21"/>
+          <w:szCs w:val="21"/>
+          <w:lang w:eastAsia="en-IN"/>
+        </w:rPr>
+        <w:t>fulfilled</w:t>
+      </w:r>
+      <w:r>
+        <w:rPr>
+          <w:rFonts w:ascii="Consolas" w:eastAsia="Times New Roman" w:hAnsi="Consolas" w:cs="Times New Roman"/>
+          <w:color w:val="6A9955"/>
+          <w:sz w:val="21"/>
+          <w:szCs w:val="21"/>
+          <w:lang w:eastAsia="en-IN"/>
+        </w:rPr>
+        <w:t xml:space="preserve"> promise</w:t>
+      </w:r>
+    </w:p>
+    <w:p>
+      <w:pPr>
+        <w:shd w:val="clear" w:color="auto" w:fill="1E1E1E"/>
+        <w:spacing w:after="0" w:line="285" w:lineRule="atLeast"/>
+        <w:rPr>
+          <w:rFonts w:ascii="Consolas" w:eastAsia="Times New Roman" w:hAnsi="Consolas" w:cs="Times New Roman"/>
+          <w:color w:val="D4D4D4"/>
+          <w:sz w:val="21"/>
+          <w:szCs w:val="21"/>
+          <w:lang w:eastAsia="en-IN"/>
+        </w:rPr>
+      </w:pPr>
+      <w:r>
+        <w:rPr>
+          <w:rFonts w:ascii="Consolas" w:eastAsia="Times New Roman" w:hAnsi="Consolas" w:cs="Times New Roman"/>
+          <w:color w:val="D4D4D4"/>
+          <w:sz w:val="21"/>
+          <w:szCs w:val="21"/>
+          <w:lang w:eastAsia="en-IN"/>
+        </w:rPr>
+        <w:t xml:space="preserve">    </w:t>
+      </w:r>
+      <w:r>
+        <w:rPr>
+          <w:rFonts w:ascii="Consolas" w:eastAsia="Times New Roman" w:hAnsi="Consolas" w:cs="Times New Roman"/>
+          <w:color w:val="C586C0"/>
+          <w:sz w:val="21"/>
+          <w:szCs w:val="21"/>
+          <w:lang w:eastAsia="en-IN"/>
+        </w:rPr>
+        <w:t>return</w:t>
+      </w:r>
+      <w:r>
+        <w:rPr>
+          <w:rFonts w:ascii="Consolas" w:eastAsia="Times New Roman" w:hAnsi="Consolas" w:cs="Times New Roman"/>
+          <w:color w:val="D4D4D4"/>
+          <w:sz w:val="21"/>
+          <w:szCs w:val="21"/>
+          <w:lang w:eastAsia="en-IN"/>
+        </w:rPr>
+        <w:t xml:space="preserve"> </w:t>
+      </w:r>
+      <w:r>
+        <w:rPr>
+          <w:rFonts w:ascii="Consolas" w:eastAsia="Times New Roman" w:hAnsi="Consolas" w:cs="Times New Roman"/>
+          <w:color w:val="9CDCFE"/>
+          <w:sz w:val="21"/>
+          <w:szCs w:val="21"/>
+          <w:lang w:eastAsia="en-IN"/>
+        </w:rPr>
+        <w:t>ret</w:t>
+      </w:r>
+      <w:r>
+        <w:rPr>
+          <w:rFonts w:ascii="Consolas" w:eastAsia="Times New Roman" w:hAnsi="Consolas" w:cs="Times New Roman"/>
+          <w:color w:val="D4D4D4"/>
+          <w:sz w:val="21"/>
+          <w:szCs w:val="21"/>
+          <w:lang w:eastAsia="en-IN"/>
+        </w:rPr>
+        <w:t>;</w:t>
+      </w:r>
+    </w:p>
+    <w:p>
+      <w:pPr>
+        <w:shd w:val="clear" w:color="auto" w:fill="1E1E1E"/>
+        <w:spacing w:after="0" w:line="285" w:lineRule="atLeast"/>
+        <w:rPr>
+          <w:rFonts w:ascii="Consolas" w:eastAsia="Times New Roman" w:hAnsi="Consolas" w:cs="Times New Roman"/>
+          <w:color w:val="D4D4D4"/>
+          <w:sz w:val="21"/>
+          <w:szCs w:val="21"/>
+          <w:lang w:eastAsia="en-IN"/>
+        </w:rPr>
+      </w:pPr>
+      <w:r>
+        <w:rPr>
+          <w:rFonts w:ascii="Consolas" w:eastAsia="Times New Roman" w:hAnsi="Consolas" w:cs="Times New Roman"/>
+          <w:color w:val="D4D4D4"/>
+          <w:sz w:val="21"/>
+          <w:szCs w:val="21"/>
+          <w:lang w:eastAsia="en-IN"/>
+        </w:rPr>
+        <w:t>}</w:t>
+      </w:r>
+    </w:p>
+    <w:p>
+      <w:pPr>
+        <w:shd w:val="clear" w:color="auto" w:fill="1E1E1E"/>
+        <w:spacing w:after="0" w:line="285" w:lineRule="atLeast"/>
+        <w:rPr>
+          <w:rFonts w:ascii="Consolas" w:eastAsia="Times New Roman" w:hAnsi="Consolas" w:cs="Times New Roman"/>
+          <w:color w:val="D4D4D4"/>
+          <w:sz w:val="21"/>
+          <w:szCs w:val="21"/>
+          <w:lang w:eastAsia="en-IN"/>
+        </w:rPr>
+      </w:pPr>
+    </w:p>
+    <w:p>
+      <w:pPr>
+        <w:shd w:val="clear" w:color="auto" w:fill="1E1E1E"/>
+        <w:spacing w:after="0" w:line="285" w:lineRule="atLeast"/>
+        <w:rPr>
+          <w:rFonts w:ascii="Consolas" w:eastAsia="Times New Roman" w:hAnsi="Consolas" w:cs="Times New Roman"/>
+          <w:color w:val="D4D4D4"/>
+          <w:sz w:val="21"/>
+          <w:szCs w:val="21"/>
+          <w:lang w:eastAsia="en-IN"/>
+        </w:rPr>
+      </w:pPr>
+      <w:r>
+        <w:rPr>
+          <w:rFonts w:ascii="Consolas" w:eastAsia="Times New Roman" w:hAnsi="Consolas" w:cs="Times New Roman"/>
+          <w:color w:val="6A9955"/>
+          <w:sz w:val="21"/>
+          <w:szCs w:val="21"/>
+          <w:lang w:eastAsia="en-IN"/>
+        </w:rPr>
+        <w:lastRenderedPageBreak/>
+        <w:t xml:space="preserve">// call async function and wait for it to be </w:t>
+      </w:r>
+      <w:r>
+        <w:rPr>
+          <w:rFonts w:ascii="Consolas" w:eastAsia="Times New Roman" w:hAnsi="Consolas" w:cs="Times New Roman"/>
+          <w:color w:val="6A9955"/>
+          <w:sz w:val="21"/>
+          <w:szCs w:val="21"/>
+          <w:lang w:eastAsia="en-IN"/>
+        </w:rPr>
+        <w:t>fulfilled</w:t>
+      </w:r>
+      <w:r>
+        <w:rPr>
+          <w:rFonts w:ascii="Consolas" w:eastAsia="Times New Roman" w:hAnsi="Consolas" w:cs="Times New Roman"/>
+          <w:color w:val="6A9955"/>
+          <w:sz w:val="21"/>
+          <w:szCs w:val="21"/>
+          <w:lang w:eastAsia="en-IN"/>
+        </w:rPr>
+        <w:t xml:space="preserve"> </w:t>
+      </w:r>
+      <w:proofErr w:type="gramStart"/>
+      <w:r>
+        <w:rPr>
+          <w:rFonts w:ascii="Consolas" w:eastAsia="Times New Roman" w:hAnsi="Consolas" w:cs="Times New Roman"/>
+          <w:color w:val="6A9955"/>
+          <w:sz w:val="21"/>
+          <w:szCs w:val="21"/>
+          <w:lang w:eastAsia="en-IN"/>
+        </w:rPr>
+        <w:t>using .then</w:t>
+      </w:r>
+      <w:proofErr w:type="gramEnd"/>
+      <w:r>
+        <w:rPr>
+          <w:rFonts w:ascii="Consolas" w:eastAsia="Times New Roman" w:hAnsi="Consolas" w:cs="Times New Roman"/>
+          <w:color w:val="6A9955"/>
+          <w:sz w:val="21"/>
+          <w:szCs w:val="21"/>
+          <w:lang w:eastAsia="en-IN"/>
+        </w:rPr>
+        <w:t>()</w:t>
+      </w:r>
+    </w:p>
+    <w:p>
+      <w:pPr>
+        <w:shd w:val="clear" w:color="auto" w:fill="1E1E1E"/>
+        <w:spacing w:after="0" w:line="285" w:lineRule="atLeast"/>
+        <w:rPr>
+          <w:rFonts w:ascii="Consolas" w:eastAsia="Times New Roman" w:hAnsi="Consolas" w:cs="Times New Roman"/>
+          <w:color w:val="D4D4D4"/>
+          <w:sz w:val="21"/>
+          <w:szCs w:val="21"/>
+          <w:lang w:eastAsia="en-IN"/>
+        </w:rPr>
+      </w:pPr>
+      <w:proofErr w:type="spellStart"/>
+      <w:proofErr w:type="gramStart"/>
+      <w:r>
+        <w:rPr>
+          <w:rFonts w:ascii="Consolas" w:eastAsia="Times New Roman" w:hAnsi="Consolas" w:cs="Times New Roman"/>
+          <w:color w:val="DCDCAA"/>
+          <w:sz w:val="21"/>
+          <w:szCs w:val="21"/>
+          <w:lang w:eastAsia="en-IN"/>
+        </w:rPr>
+        <w:t>sayHello</w:t>
+      </w:r>
+      <w:proofErr w:type="spellEnd"/>
+      <w:r>
+        <w:rPr>
+          <w:rFonts w:ascii="Consolas" w:eastAsia="Times New Roman" w:hAnsi="Consolas" w:cs="Times New Roman"/>
+          <w:color w:val="D4D4D4"/>
+          <w:sz w:val="21"/>
+          <w:szCs w:val="21"/>
+          <w:lang w:eastAsia="en-IN"/>
+        </w:rPr>
+        <w:t>(</w:t>
+      </w:r>
+      <w:proofErr w:type="gramEnd"/>
+      <w:r>
+        <w:rPr>
+          <w:rFonts w:ascii="Consolas" w:eastAsia="Times New Roman" w:hAnsi="Consolas" w:cs="Times New Roman"/>
+          <w:color w:val="D4D4D4"/>
+          <w:sz w:val="21"/>
+          <w:szCs w:val="21"/>
+          <w:lang w:eastAsia="en-IN"/>
+        </w:rPr>
+        <w:t>).</w:t>
+      </w:r>
+    </w:p>
+    <w:p>
+      <w:pPr>
+        <w:shd w:val="clear" w:color="auto" w:fill="1E1E1E"/>
+        <w:spacing w:after="0" w:line="285" w:lineRule="atLeast"/>
+        <w:rPr>
+          <w:rFonts w:ascii="Consolas" w:eastAsia="Times New Roman" w:hAnsi="Consolas" w:cs="Times New Roman"/>
+          <w:color w:val="D4D4D4"/>
+          <w:sz w:val="21"/>
+          <w:szCs w:val="21"/>
+          <w:lang w:eastAsia="en-IN"/>
+        </w:rPr>
+      </w:pPr>
+      <w:proofErr w:type="gramStart"/>
+      <w:r>
+        <w:rPr>
+          <w:rFonts w:ascii="Consolas" w:eastAsia="Times New Roman" w:hAnsi="Consolas" w:cs="Times New Roman"/>
+          <w:color w:val="DCDCAA"/>
+          <w:sz w:val="21"/>
+          <w:szCs w:val="21"/>
+          <w:lang w:eastAsia="en-IN"/>
+        </w:rPr>
+        <w:t>then</w:t>
+      </w:r>
+      <w:r>
+        <w:rPr>
+          <w:rFonts w:ascii="Consolas" w:eastAsia="Times New Roman" w:hAnsi="Consolas" w:cs="Times New Roman"/>
+          <w:color w:val="D4D4D4"/>
+          <w:sz w:val="21"/>
+          <w:szCs w:val="21"/>
+          <w:lang w:eastAsia="en-IN"/>
+        </w:rPr>
+        <w:t>(</w:t>
+      </w:r>
+      <w:proofErr w:type="gramEnd"/>
+      <w:r>
+        <w:rPr>
+          <w:rFonts w:ascii="Consolas" w:eastAsia="Times New Roman" w:hAnsi="Consolas" w:cs="Times New Roman"/>
+          <w:color w:val="9CDCFE"/>
+          <w:sz w:val="21"/>
+          <w:szCs w:val="21"/>
+          <w:lang w:eastAsia="en-IN"/>
+        </w:rPr>
+        <w:t>res</w:t>
+      </w:r>
+      <w:r>
+        <w:rPr>
+          <w:rFonts w:ascii="Consolas" w:eastAsia="Times New Roman" w:hAnsi="Consolas" w:cs="Times New Roman"/>
+          <w:color w:val="D4D4D4"/>
+          <w:sz w:val="21"/>
+          <w:szCs w:val="21"/>
+          <w:lang w:eastAsia="en-IN"/>
+        </w:rPr>
+        <w:t xml:space="preserve"> </w:t>
+      </w:r>
+      <w:r>
+        <w:rPr>
+          <w:rFonts w:ascii="Consolas" w:eastAsia="Times New Roman" w:hAnsi="Consolas" w:cs="Times New Roman"/>
+          <w:color w:val="569CD6"/>
+          <w:sz w:val="21"/>
+          <w:szCs w:val="21"/>
+          <w:lang w:eastAsia="en-IN"/>
+        </w:rPr>
+        <w:t>=&gt;</w:t>
+      </w:r>
+      <w:r>
+        <w:rPr>
+          <w:rFonts w:ascii="Consolas" w:eastAsia="Times New Roman" w:hAnsi="Consolas" w:cs="Times New Roman"/>
+          <w:color w:val="D4D4D4"/>
+          <w:sz w:val="21"/>
+          <w:szCs w:val="21"/>
+          <w:lang w:eastAsia="en-IN"/>
+        </w:rPr>
+        <w:t xml:space="preserve"> </w:t>
+      </w:r>
+      <w:r>
+        <w:rPr>
+          <w:rFonts w:ascii="Consolas" w:eastAsia="Times New Roman" w:hAnsi="Consolas" w:cs="Times New Roman"/>
+          <w:color w:val="9CDCFE"/>
+          <w:sz w:val="21"/>
+          <w:szCs w:val="21"/>
+          <w:lang w:eastAsia="en-IN"/>
+        </w:rPr>
+        <w:t>console</w:t>
+      </w:r>
+      <w:r>
+        <w:rPr>
+          <w:rFonts w:ascii="Consolas" w:eastAsia="Times New Roman" w:hAnsi="Consolas" w:cs="Times New Roman"/>
+          <w:color w:val="D4D4D4"/>
+          <w:sz w:val="21"/>
+          <w:szCs w:val="21"/>
+          <w:lang w:eastAsia="en-IN"/>
+        </w:rPr>
+        <w:t>.</w:t>
+      </w:r>
+      <w:r>
+        <w:rPr>
+          <w:rFonts w:ascii="Consolas" w:eastAsia="Times New Roman" w:hAnsi="Consolas" w:cs="Times New Roman"/>
+          <w:color w:val="DCDCAA"/>
+          <w:sz w:val="21"/>
+          <w:szCs w:val="21"/>
+          <w:lang w:eastAsia="en-IN"/>
+        </w:rPr>
+        <w:t>log</w:t>
+      </w:r>
+      <w:r>
+        <w:rPr>
+          <w:rFonts w:ascii="Consolas" w:eastAsia="Times New Roman" w:hAnsi="Consolas" w:cs="Times New Roman"/>
+          <w:color w:val="D4D4D4"/>
+          <w:sz w:val="21"/>
+          <w:szCs w:val="21"/>
+          <w:lang w:eastAsia="en-IN"/>
+        </w:rPr>
+        <w:t>(</w:t>
+      </w:r>
+      <w:r>
+        <w:rPr>
+          <w:rFonts w:ascii="Consolas" w:eastAsia="Times New Roman" w:hAnsi="Consolas" w:cs="Times New Roman"/>
+          <w:color w:val="9CDCFE"/>
+          <w:sz w:val="21"/>
+          <w:szCs w:val="21"/>
+          <w:lang w:eastAsia="en-IN"/>
+        </w:rPr>
+        <w:t>res</w:t>
+      </w:r>
+      <w:r>
+        <w:rPr>
+          <w:rFonts w:ascii="Consolas" w:eastAsia="Times New Roman" w:hAnsi="Consolas" w:cs="Times New Roman"/>
+          <w:color w:val="D4D4D4"/>
+          <w:sz w:val="21"/>
+          <w:szCs w:val="21"/>
+          <w:lang w:eastAsia="en-IN"/>
+        </w:rPr>
+        <w:t>));</w:t>
+      </w:r>
+    </w:p>
+    <w:p>
+      <w:pPr>
+        <w:shd w:val="clear" w:color="auto" w:fill="1E1E1E"/>
+        <w:spacing w:after="0" w:line="285" w:lineRule="atLeast"/>
+        <w:rPr>
+          <w:rFonts w:ascii="Consolas" w:eastAsia="Times New Roman" w:hAnsi="Consolas" w:cs="Times New Roman"/>
+          <w:color w:val="D4D4D4"/>
+          <w:sz w:val="21"/>
+          <w:szCs w:val="21"/>
+          <w:lang w:eastAsia="en-IN"/>
+        </w:rPr>
+      </w:pPr>
+    </w:p>
+    <w:p>
+      <w:pPr>
+        <w:shd w:val="clear" w:color="auto" w:fill="1E1E1E"/>
+        <w:spacing w:after="0" w:line="285" w:lineRule="atLeast"/>
+        <w:rPr>
+          <w:rFonts w:ascii="Consolas" w:eastAsia="Times New Roman" w:hAnsi="Consolas" w:cs="Times New Roman"/>
+          <w:color w:val="6A9955"/>
+          <w:sz w:val="21"/>
+          <w:szCs w:val="21"/>
+          <w:lang w:eastAsia="en-IN"/>
+        </w:rPr>
+      </w:pPr>
+      <w:r>
+        <w:rPr>
+          <w:rFonts w:ascii="Consolas" w:eastAsia="Times New Roman" w:hAnsi="Consolas" w:cs="Times New Roman"/>
+          <w:color w:val="6A9955"/>
+          <w:sz w:val="21"/>
+          <w:szCs w:val="21"/>
+          <w:lang w:eastAsia="en-IN"/>
+        </w:rPr>
+        <w:t>//</w:t>
+      </w:r>
+      <w:r>
+        <w:rPr>
+          <w:rFonts w:ascii="Consolas" w:eastAsia="Times New Roman" w:hAnsi="Consolas" w:cs="Times New Roman"/>
+          <w:color w:val="6A9955"/>
+          <w:sz w:val="21"/>
+          <w:szCs w:val="21"/>
+          <w:lang w:eastAsia="en-IN"/>
+        </w:rPr>
+        <w:t xml:space="preserve">=&gt; output is ‘Hello There !!!’ after 3 seconds </w:t>
+      </w:r>
+    </w:p>
+    <w:p/>
+    <w:p>
+      <w:pPr>
+        <w:rPr>
+          <w:rFonts w:ascii="Consolas" w:eastAsia="Times New Roman" w:hAnsi="Consolas" w:cs="Times New Roman"/>
+          <w:color w:val="6A9955"/>
+          <w:sz w:val="21"/>
+          <w:szCs w:val="21"/>
+          <w:lang w:eastAsia="en-IN"/>
+        </w:rPr>
+      </w:pPr>
+    </w:p>
+    <w:p>
+      <w:r>
+        <w:t>Fetch example</w:t>
+      </w:r>
+    </w:p>
+    <w:p>
+      <w:pPr>
+        <w:shd w:val="clear" w:color="auto" w:fill="1E1E1E"/>
+        <w:spacing w:after="0" w:line="285" w:lineRule="atLeast"/>
+        <w:rPr>
+          <w:rFonts w:ascii="Consolas" w:eastAsia="Times New Roman" w:hAnsi="Consolas" w:cs="Times New Roman"/>
+          <w:color w:val="D4D4D4"/>
+          <w:sz w:val="21"/>
+          <w:szCs w:val="21"/>
+          <w:lang w:eastAsia="en-IN"/>
+        </w:rPr>
+      </w:pPr>
+      <w:r>
+        <w:rPr>
+          <w:rFonts w:ascii="Consolas" w:eastAsia="Times New Roman" w:hAnsi="Consolas" w:cs="Times New Roman"/>
+          <w:color w:val="569CD6"/>
+          <w:sz w:val="21"/>
+          <w:szCs w:val="21"/>
+          <w:lang w:eastAsia="en-IN"/>
+        </w:rPr>
+        <w:t>async</w:t>
+      </w:r>
+      <w:r>
+        <w:rPr>
+          <w:rFonts w:ascii="Consolas" w:eastAsia="Times New Roman" w:hAnsi="Consolas" w:cs="Times New Roman"/>
+          <w:color w:val="D4D4D4"/>
+          <w:sz w:val="21"/>
+          <w:szCs w:val="21"/>
+          <w:lang w:eastAsia="en-IN"/>
+        </w:rPr>
+        <w:t xml:space="preserve"> </w:t>
+      </w:r>
+      <w:r>
+        <w:rPr>
+          <w:rFonts w:ascii="Consolas" w:eastAsia="Times New Roman" w:hAnsi="Consolas" w:cs="Times New Roman"/>
+          <w:color w:val="569CD6"/>
+          <w:sz w:val="21"/>
+          <w:szCs w:val="21"/>
+          <w:lang w:eastAsia="en-IN"/>
+        </w:rPr>
+        <w:t>function</w:t>
+      </w:r>
+      <w:r>
+        <w:rPr>
+          <w:rFonts w:ascii="Consolas" w:eastAsia="Times New Roman" w:hAnsi="Consolas" w:cs="Times New Roman"/>
+          <w:color w:val="D4D4D4"/>
+          <w:sz w:val="21"/>
+          <w:szCs w:val="21"/>
+          <w:lang w:eastAsia="en-IN"/>
+        </w:rPr>
+        <w:t xml:space="preserve"> </w:t>
+      </w:r>
+      <w:proofErr w:type="spellStart"/>
+      <w:proofErr w:type="gramStart"/>
+      <w:r>
+        <w:rPr>
+          <w:rFonts w:ascii="Consolas" w:eastAsia="Times New Roman" w:hAnsi="Consolas" w:cs="Times New Roman"/>
+          <w:color w:val="DCDCAA"/>
+          <w:sz w:val="21"/>
+          <w:szCs w:val="21"/>
+          <w:lang w:eastAsia="en-IN"/>
+        </w:rPr>
+        <w:t>getUsers</w:t>
+      </w:r>
+      <w:proofErr w:type="spellEnd"/>
+      <w:r>
+        <w:rPr>
+          <w:rFonts w:ascii="Consolas" w:eastAsia="Times New Roman" w:hAnsi="Consolas" w:cs="Times New Roman"/>
+          <w:color w:val="D4D4D4"/>
+          <w:sz w:val="21"/>
+          <w:szCs w:val="21"/>
+          <w:lang w:eastAsia="en-IN"/>
+        </w:rPr>
+        <w:t>(</w:t>
+      </w:r>
+      <w:proofErr w:type="gramEnd"/>
+      <w:r>
+        <w:rPr>
+          <w:rFonts w:ascii="Consolas" w:eastAsia="Times New Roman" w:hAnsi="Consolas" w:cs="Times New Roman"/>
+          <w:color w:val="D4D4D4"/>
+          <w:sz w:val="21"/>
+          <w:szCs w:val="21"/>
+          <w:lang w:eastAsia="en-IN"/>
+        </w:rPr>
+        <w:t>){    </w:t>
+      </w:r>
+    </w:p>
+    <w:p>
+      <w:pPr>
+        <w:shd w:val="clear" w:color="auto" w:fill="1E1E1E"/>
+        <w:spacing w:after="0" w:line="285" w:lineRule="atLeast"/>
+        <w:rPr>
+          <w:rFonts w:ascii="Consolas" w:eastAsia="Times New Roman" w:hAnsi="Consolas" w:cs="Times New Roman"/>
+          <w:color w:val="D4D4D4"/>
+          <w:sz w:val="21"/>
+          <w:szCs w:val="21"/>
+          <w:lang w:eastAsia="en-IN"/>
+        </w:rPr>
+      </w:pPr>
+      <w:r>
+        <w:rPr>
+          <w:rFonts w:ascii="Consolas" w:eastAsia="Times New Roman" w:hAnsi="Consolas" w:cs="Times New Roman"/>
+          <w:color w:val="D4D4D4"/>
+          <w:sz w:val="21"/>
+          <w:szCs w:val="21"/>
+          <w:lang w:eastAsia="en-IN"/>
+        </w:rPr>
+        <w:t xml:space="preserve">    </w:t>
+      </w:r>
+      <w:r>
+        <w:rPr>
+          <w:rFonts w:ascii="Consolas" w:eastAsia="Times New Roman" w:hAnsi="Consolas" w:cs="Times New Roman"/>
+          <w:color w:val="569CD6"/>
+          <w:sz w:val="21"/>
+          <w:szCs w:val="21"/>
+          <w:lang w:eastAsia="en-IN"/>
+        </w:rPr>
+        <w:t>let</w:t>
+      </w:r>
+      <w:r>
+        <w:rPr>
+          <w:rFonts w:ascii="Consolas" w:eastAsia="Times New Roman" w:hAnsi="Consolas" w:cs="Times New Roman"/>
+          <w:color w:val="D4D4D4"/>
+          <w:sz w:val="21"/>
+          <w:szCs w:val="21"/>
+          <w:lang w:eastAsia="en-IN"/>
+        </w:rPr>
+        <w:t xml:space="preserve"> </w:t>
+      </w:r>
+      <w:r>
+        <w:rPr>
+          <w:rFonts w:ascii="Consolas" w:eastAsia="Times New Roman" w:hAnsi="Consolas" w:cs="Times New Roman"/>
+          <w:color w:val="9CDCFE"/>
+          <w:sz w:val="21"/>
+          <w:szCs w:val="21"/>
+          <w:lang w:eastAsia="en-IN"/>
+        </w:rPr>
+        <w:t>ret</w:t>
+      </w:r>
+      <w:r>
+        <w:rPr>
+          <w:rFonts w:ascii="Consolas" w:eastAsia="Times New Roman" w:hAnsi="Consolas" w:cs="Times New Roman"/>
+          <w:color w:val="D4D4D4"/>
+          <w:sz w:val="21"/>
+          <w:szCs w:val="21"/>
+          <w:lang w:eastAsia="en-IN"/>
+        </w:rPr>
+        <w:t xml:space="preserve"> </w:t>
+      </w:r>
+      <w:proofErr w:type="gramStart"/>
+      <w:r>
+        <w:rPr>
+          <w:rFonts w:ascii="Consolas" w:eastAsia="Times New Roman" w:hAnsi="Consolas" w:cs="Times New Roman"/>
+          <w:color w:val="D4D4D4"/>
+          <w:sz w:val="21"/>
+          <w:szCs w:val="21"/>
+          <w:lang w:eastAsia="en-IN"/>
+        </w:rPr>
+        <w:t>=  </w:t>
+      </w:r>
+      <w:r>
+        <w:rPr>
+          <w:rFonts w:ascii="Consolas" w:eastAsia="Times New Roman" w:hAnsi="Consolas" w:cs="Times New Roman"/>
+          <w:color w:val="C586C0"/>
+          <w:sz w:val="21"/>
+          <w:szCs w:val="21"/>
+          <w:lang w:eastAsia="en-IN"/>
+        </w:rPr>
+        <w:t>await</w:t>
+      </w:r>
+      <w:proofErr w:type="gramEnd"/>
+      <w:r>
+        <w:rPr>
+          <w:rFonts w:ascii="Consolas" w:eastAsia="Times New Roman" w:hAnsi="Consolas" w:cs="Times New Roman"/>
+          <w:color w:val="D4D4D4"/>
+          <w:sz w:val="21"/>
+          <w:szCs w:val="21"/>
+          <w:lang w:eastAsia="en-IN"/>
+        </w:rPr>
+        <w:t xml:space="preserve"> </w:t>
+      </w:r>
+      <w:r>
+        <w:rPr>
+          <w:rFonts w:ascii="Consolas" w:eastAsia="Times New Roman" w:hAnsi="Consolas" w:cs="Times New Roman"/>
+          <w:color w:val="DCDCAA"/>
+          <w:sz w:val="21"/>
+          <w:szCs w:val="21"/>
+          <w:lang w:eastAsia="en-IN"/>
+        </w:rPr>
+        <w:t>fetch</w:t>
+      </w:r>
+      <w:r>
+        <w:rPr>
+          <w:rFonts w:ascii="Consolas" w:eastAsia="Times New Roman" w:hAnsi="Consolas" w:cs="Times New Roman"/>
+          <w:color w:val="D4D4D4"/>
+          <w:sz w:val="21"/>
+          <w:szCs w:val="21"/>
+          <w:lang w:eastAsia="en-IN"/>
+        </w:rPr>
+        <w:t>(</w:t>
+      </w:r>
+      <w:r>
+        <w:rPr>
+          <w:rFonts w:ascii="Consolas" w:eastAsia="Times New Roman" w:hAnsi="Consolas" w:cs="Times New Roman"/>
+          <w:color w:val="CE9178"/>
+          <w:sz w:val="21"/>
+          <w:szCs w:val="21"/>
+          <w:lang w:eastAsia="en-IN"/>
+        </w:rPr>
+        <w:t>"https://jsonplaceholder.typicode.com/users/11"</w:t>
+      </w:r>
+      <w:r>
+        <w:rPr>
+          <w:rFonts w:ascii="Consolas" w:eastAsia="Times New Roman" w:hAnsi="Consolas" w:cs="Times New Roman"/>
+          <w:color w:val="D4D4D4"/>
+          <w:sz w:val="21"/>
+          <w:szCs w:val="21"/>
+          <w:lang w:eastAsia="en-IN"/>
+        </w:rPr>
+        <w:t>);</w:t>
+      </w:r>
+    </w:p>
+    <w:p>
+      <w:pPr>
+        <w:shd w:val="clear" w:color="auto" w:fill="1E1E1E"/>
+        <w:spacing w:after="0" w:line="285" w:lineRule="atLeast"/>
+        <w:rPr>
+          <w:rFonts w:ascii="Consolas" w:eastAsia="Times New Roman" w:hAnsi="Consolas" w:cs="Times New Roman"/>
+          <w:color w:val="D4D4D4"/>
+          <w:sz w:val="21"/>
+          <w:szCs w:val="21"/>
+          <w:lang w:eastAsia="en-IN"/>
+        </w:rPr>
+      </w:pPr>
+    </w:p>
+    <w:p>
+      <w:pPr>
+        <w:shd w:val="clear" w:color="auto" w:fill="1E1E1E"/>
+        <w:spacing w:after="0" w:line="285" w:lineRule="atLeast"/>
+        <w:rPr>
+          <w:rFonts w:ascii="Consolas" w:eastAsia="Times New Roman" w:hAnsi="Consolas" w:cs="Times New Roman"/>
+          <w:color w:val="D4D4D4"/>
+          <w:sz w:val="21"/>
+          <w:szCs w:val="21"/>
+          <w:lang w:eastAsia="en-IN"/>
+        </w:rPr>
+      </w:pPr>
+      <w:r>
+        <w:rPr>
+          <w:rFonts w:ascii="Consolas" w:eastAsia="Times New Roman" w:hAnsi="Consolas" w:cs="Times New Roman"/>
+          <w:color w:val="D4D4D4"/>
+          <w:sz w:val="21"/>
+          <w:szCs w:val="21"/>
+          <w:lang w:eastAsia="en-IN"/>
+        </w:rPr>
+        <w:t xml:space="preserve">    </w:t>
+      </w:r>
+      <w:r>
+        <w:rPr>
+          <w:rFonts w:ascii="Consolas" w:eastAsia="Times New Roman" w:hAnsi="Consolas" w:cs="Times New Roman"/>
+          <w:color w:val="C586C0"/>
+          <w:sz w:val="21"/>
+          <w:szCs w:val="21"/>
+          <w:lang w:eastAsia="en-IN"/>
+        </w:rPr>
+        <w:t>if</w:t>
+      </w:r>
+      <w:r>
+        <w:rPr>
+          <w:rFonts w:ascii="Consolas" w:eastAsia="Times New Roman" w:hAnsi="Consolas" w:cs="Times New Roman"/>
+          <w:color w:val="D4D4D4"/>
+          <w:sz w:val="21"/>
+          <w:szCs w:val="21"/>
+          <w:lang w:eastAsia="en-IN"/>
+        </w:rPr>
+        <w:t>(</w:t>
+      </w:r>
+      <w:proofErr w:type="spellStart"/>
+      <w:proofErr w:type="gramStart"/>
+      <w:r>
+        <w:rPr>
+          <w:rFonts w:ascii="Consolas" w:eastAsia="Times New Roman" w:hAnsi="Consolas" w:cs="Times New Roman"/>
+          <w:color w:val="9CDCFE"/>
+          <w:sz w:val="21"/>
+          <w:szCs w:val="21"/>
+          <w:lang w:eastAsia="en-IN"/>
+        </w:rPr>
+        <w:t>ret</w:t>
+      </w:r>
+      <w:r>
+        <w:rPr>
+          <w:rFonts w:ascii="Consolas" w:eastAsia="Times New Roman" w:hAnsi="Consolas" w:cs="Times New Roman"/>
+          <w:color w:val="D4D4D4"/>
+          <w:sz w:val="21"/>
+          <w:szCs w:val="21"/>
+          <w:lang w:eastAsia="en-IN"/>
+        </w:rPr>
+        <w:t>.</w:t>
+      </w:r>
+      <w:r>
+        <w:rPr>
+          <w:rFonts w:ascii="Consolas" w:eastAsia="Times New Roman" w:hAnsi="Consolas" w:cs="Times New Roman"/>
+          <w:color w:val="4FC1FF"/>
+          <w:sz w:val="21"/>
+          <w:szCs w:val="21"/>
+          <w:lang w:eastAsia="en-IN"/>
+        </w:rPr>
+        <w:t>ok</w:t>
+      </w:r>
+      <w:proofErr w:type="spellEnd"/>
+      <w:proofErr w:type="gramEnd"/>
+      <w:r>
+        <w:rPr>
+          <w:rFonts w:ascii="Consolas" w:eastAsia="Times New Roman" w:hAnsi="Consolas" w:cs="Times New Roman"/>
+          <w:color w:val="D4D4D4"/>
+          <w:sz w:val="21"/>
+          <w:szCs w:val="21"/>
+          <w:lang w:eastAsia="en-IN"/>
+        </w:rPr>
+        <w:t>){</w:t>
+      </w:r>
+    </w:p>
+    <w:p>
+      <w:pPr>
+        <w:shd w:val="clear" w:color="auto" w:fill="1E1E1E"/>
+        <w:spacing w:after="0" w:line="285" w:lineRule="atLeast"/>
+        <w:rPr>
+          <w:rFonts w:ascii="Consolas" w:eastAsia="Times New Roman" w:hAnsi="Consolas" w:cs="Times New Roman"/>
+          <w:color w:val="D4D4D4"/>
+          <w:sz w:val="21"/>
+          <w:szCs w:val="21"/>
+          <w:lang w:eastAsia="en-IN"/>
+        </w:rPr>
+      </w:pPr>
+      <w:r>
+        <w:rPr>
+          <w:rFonts w:ascii="Consolas" w:eastAsia="Times New Roman" w:hAnsi="Consolas" w:cs="Times New Roman"/>
+          <w:color w:val="D4D4D4"/>
+          <w:sz w:val="21"/>
+          <w:szCs w:val="21"/>
+          <w:lang w:eastAsia="en-IN"/>
+        </w:rPr>
+        <w:t xml:space="preserve">        </w:t>
+      </w:r>
+      <w:r>
+        <w:rPr>
+          <w:rFonts w:ascii="Consolas" w:eastAsia="Times New Roman" w:hAnsi="Consolas" w:cs="Times New Roman"/>
+          <w:color w:val="569CD6"/>
+          <w:sz w:val="21"/>
+          <w:szCs w:val="21"/>
+          <w:lang w:eastAsia="en-IN"/>
+        </w:rPr>
+        <w:t>let</w:t>
+      </w:r>
+      <w:r>
+        <w:rPr>
+          <w:rFonts w:ascii="Consolas" w:eastAsia="Times New Roman" w:hAnsi="Consolas" w:cs="Times New Roman"/>
+          <w:color w:val="D4D4D4"/>
+          <w:sz w:val="21"/>
+          <w:szCs w:val="21"/>
+          <w:lang w:eastAsia="en-IN"/>
+        </w:rPr>
+        <w:t xml:space="preserve"> </w:t>
+      </w:r>
+      <w:r>
+        <w:rPr>
+          <w:rFonts w:ascii="Consolas" w:eastAsia="Times New Roman" w:hAnsi="Consolas" w:cs="Times New Roman"/>
+          <w:color w:val="9CDCFE"/>
+          <w:sz w:val="21"/>
+          <w:szCs w:val="21"/>
+          <w:lang w:eastAsia="en-IN"/>
+        </w:rPr>
+        <w:t>users</w:t>
+      </w:r>
+      <w:r>
+        <w:rPr>
+          <w:rFonts w:ascii="Consolas" w:eastAsia="Times New Roman" w:hAnsi="Consolas" w:cs="Times New Roman"/>
+          <w:color w:val="D4D4D4"/>
+          <w:sz w:val="21"/>
+          <w:szCs w:val="21"/>
+          <w:lang w:eastAsia="en-IN"/>
+        </w:rPr>
+        <w:t xml:space="preserve"> = </w:t>
+      </w:r>
+      <w:r>
+        <w:rPr>
+          <w:rFonts w:ascii="Consolas" w:eastAsia="Times New Roman" w:hAnsi="Consolas" w:cs="Times New Roman"/>
+          <w:color w:val="C586C0"/>
+          <w:sz w:val="21"/>
+          <w:szCs w:val="21"/>
+          <w:lang w:eastAsia="en-IN"/>
+        </w:rPr>
+        <w:t>await</w:t>
+      </w:r>
+      <w:r>
+        <w:rPr>
+          <w:rFonts w:ascii="Consolas" w:eastAsia="Times New Roman" w:hAnsi="Consolas" w:cs="Times New Roman"/>
+          <w:color w:val="D4D4D4"/>
+          <w:sz w:val="21"/>
+          <w:szCs w:val="21"/>
+          <w:lang w:eastAsia="en-IN"/>
+        </w:rPr>
+        <w:t xml:space="preserve"> </w:t>
+      </w:r>
+      <w:proofErr w:type="spellStart"/>
+      <w:proofErr w:type="gramStart"/>
+      <w:r>
+        <w:rPr>
+          <w:rFonts w:ascii="Consolas" w:eastAsia="Times New Roman" w:hAnsi="Consolas" w:cs="Times New Roman"/>
+          <w:color w:val="9CDCFE"/>
+          <w:sz w:val="21"/>
+          <w:szCs w:val="21"/>
+          <w:lang w:eastAsia="en-IN"/>
+        </w:rPr>
+        <w:t>ret</w:t>
+      </w:r>
+      <w:r>
+        <w:rPr>
+          <w:rFonts w:ascii="Consolas" w:eastAsia="Times New Roman" w:hAnsi="Consolas" w:cs="Times New Roman"/>
+          <w:color w:val="D4D4D4"/>
+          <w:sz w:val="21"/>
+          <w:szCs w:val="21"/>
+          <w:lang w:eastAsia="en-IN"/>
+        </w:rPr>
+        <w:t>.</w:t>
+      </w:r>
+      <w:r>
+        <w:rPr>
+          <w:rFonts w:ascii="Consolas" w:eastAsia="Times New Roman" w:hAnsi="Consolas" w:cs="Times New Roman"/>
+          <w:color w:val="DCDCAA"/>
+          <w:sz w:val="21"/>
+          <w:szCs w:val="21"/>
+          <w:lang w:eastAsia="en-IN"/>
+        </w:rPr>
+        <w:t>json</w:t>
+      </w:r>
+      <w:proofErr w:type="spellEnd"/>
+      <w:proofErr w:type="gramEnd"/>
+      <w:r>
+        <w:rPr>
+          <w:rFonts w:ascii="Consolas" w:eastAsia="Times New Roman" w:hAnsi="Consolas" w:cs="Times New Roman"/>
+          <w:color w:val="D4D4D4"/>
+          <w:sz w:val="21"/>
+          <w:szCs w:val="21"/>
+          <w:lang w:eastAsia="en-IN"/>
+        </w:rPr>
         <w:t>();</w:t>
+      </w:r>
+    </w:p>
+    <w:p>
+      <w:pPr>
+        <w:shd w:val="clear" w:color="auto" w:fill="1E1E1E"/>
+        <w:spacing w:after="0" w:line="285" w:lineRule="atLeast"/>
+        <w:rPr>
+          <w:rFonts w:ascii="Consolas" w:eastAsia="Times New Roman" w:hAnsi="Consolas" w:cs="Times New Roman"/>
+          <w:color w:val="D4D4D4"/>
+          <w:sz w:val="21"/>
+          <w:szCs w:val="21"/>
+          <w:lang w:eastAsia="en-IN"/>
+        </w:rPr>
+      </w:pPr>
+      <w:r>
+        <w:rPr>
+          <w:rFonts w:ascii="Consolas" w:eastAsia="Times New Roman" w:hAnsi="Consolas" w:cs="Times New Roman"/>
+          <w:color w:val="D4D4D4"/>
+          <w:sz w:val="21"/>
+          <w:szCs w:val="21"/>
+          <w:lang w:eastAsia="en-IN"/>
+        </w:rPr>
+        <w:t xml:space="preserve">        </w:t>
+      </w:r>
+      <w:r>
+        <w:rPr>
+          <w:rFonts w:ascii="Consolas" w:eastAsia="Times New Roman" w:hAnsi="Consolas" w:cs="Times New Roman"/>
+          <w:color w:val="6A9955"/>
+          <w:sz w:val="21"/>
+          <w:szCs w:val="21"/>
+          <w:lang w:eastAsia="en-IN"/>
+        </w:rPr>
+        <w:t xml:space="preserve">// normal return is treated as promise resolved with </w:t>
+      </w:r>
+      <w:proofErr w:type="spellStart"/>
+      <w:r>
+        <w:rPr>
+          <w:rFonts w:ascii="Consolas" w:eastAsia="Times New Roman" w:hAnsi="Consolas" w:cs="Times New Roman"/>
+          <w:color w:val="6A9955"/>
+          <w:sz w:val="21"/>
+          <w:szCs w:val="21"/>
+          <w:lang w:eastAsia="en-IN"/>
+        </w:rPr>
+        <w:t>api</w:t>
+      </w:r>
+      <w:proofErr w:type="spellEnd"/>
+      <w:r>
+        <w:rPr>
+          <w:rFonts w:ascii="Consolas" w:eastAsia="Times New Roman" w:hAnsi="Consolas" w:cs="Times New Roman"/>
+          <w:color w:val="6A9955"/>
+          <w:sz w:val="21"/>
+          <w:szCs w:val="21"/>
+          <w:lang w:eastAsia="en-IN"/>
+        </w:rPr>
+        <w:t xml:space="preserve"> results</w:t>
+      </w:r>
+    </w:p>
+    <w:p>
+      <w:pPr>
+        <w:shd w:val="clear" w:color="auto" w:fill="1E1E1E"/>
+        <w:spacing w:after="0" w:line="285" w:lineRule="atLeast"/>
+        <w:rPr>
+          <w:rFonts w:ascii="Consolas" w:eastAsia="Times New Roman" w:hAnsi="Consolas" w:cs="Times New Roman"/>
+          <w:color w:val="D4D4D4"/>
+          <w:sz w:val="21"/>
+          <w:szCs w:val="21"/>
+          <w:lang w:eastAsia="en-IN"/>
+        </w:rPr>
+      </w:pPr>
+      <w:r>
+        <w:rPr>
+          <w:rFonts w:ascii="Consolas" w:eastAsia="Times New Roman" w:hAnsi="Consolas" w:cs="Times New Roman"/>
+          <w:color w:val="D4D4D4"/>
+          <w:sz w:val="21"/>
+          <w:szCs w:val="21"/>
+          <w:lang w:eastAsia="en-IN"/>
+        </w:rPr>
+        <w:t xml:space="preserve">        </w:t>
+      </w:r>
+      <w:r>
+        <w:rPr>
+          <w:rFonts w:ascii="Consolas" w:eastAsia="Times New Roman" w:hAnsi="Consolas" w:cs="Times New Roman"/>
+          <w:color w:val="C586C0"/>
+          <w:sz w:val="21"/>
+          <w:szCs w:val="21"/>
+          <w:lang w:eastAsia="en-IN"/>
+        </w:rPr>
+        <w:t>return</w:t>
+      </w:r>
+      <w:r>
+        <w:rPr>
+          <w:rFonts w:ascii="Consolas" w:eastAsia="Times New Roman" w:hAnsi="Consolas" w:cs="Times New Roman"/>
+          <w:color w:val="D4D4D4"/>
+          <w:sz w:val="21"/>
+          <w:szCs w:val="21"/>
+          <w:lang w:eastAsia="en-IN"/>
+        </w:rPr>
+        <w:t xml:space="preserve"> </w:t>
+      </w:r>
+      <w:r>
+        <w:rPr>
+          <w:rFonts w:ascii="Consolas" w:eastAsia="Times New Roman" w:hAnsi="Consolas" w:cs="Times New Roman"/>
+          <w:color w:val="9CDCFE"/>
+          <w:sz w:val="21"/>
+          <w:szCs w:val="21"/>
+          <w:lang w:eastAsia="en-IN"/>
+        </w:rPr>
+        <w:t>users</w:t>
+      </w:r>
+      <w:r>
+        <w:rPr>
+          <w:rFonts w:ascii="Consolas" w:eastAsia="Times New Roman" w:hAnsi="Consolas" w:cs="Times New Roman"/>
+          <w:color w:val="D4D4D4"/>
+          <w:sz w:val="21"/>
+          <w:szCs w:val="21"/>
+          <w:lang w:eastAsia="en-IN"/>
+        </w:rPr>
+        <w:t>;</w:t>
+      </w:r>
+    </w:p>
+    <w:p>
+      <w:pPr>
+        <w:shd w:val="clear" w:color="auto" w:fill="1E1E1E"/>
+        <w:spacing w:after="0" w:line="285" w:lineRule="atLeast"/>
+        <w:rPr>
+          <w:rFonts w:ascii="Consolas" w:eastAsia="Times New Roman" w:hAnsi="Consolas" w:cs="Times New Roman"/>
+          <w:color w:val="D4D4D4"/>
+          <w:sz w:val="21"/>
+          <w:szCs w:val="21"/>
+          <w:lang w:eastAsia="en-IN"/>
+        </w:rPr>
+      </w:pPr>
+      <w:r>
+        <w:rPr>
+          <w:rFonts w:ascii="Consolas" w:eastAsia="Times New Roman" w:hAnsi="Consolas" w:cs="Times New Roman"/>
+          <w:color w:val="D4D4D4"/>
+          <w:sz w:val="21"/>
+          <w:szCs w:val="21"/>
+          <w:lang w:eastAsia="en-IN"/>
+        </w:rPr>
+        <w:t>    }</w:t>
+      </w:r>
+    </w:p>
+    <w:p>
+      <w:pPr>
+        <w:shd w:val="clear" w:color="auto" w:fill="1E1E1E"/>
+        <w:spacing w:after="0" w:line="285" w:lineRule="atLeast"/>
+        <w:rPr>
+          <w:rFonts w:ascii="Consolas" w:eastAsia="Times New Roman" w:hAnsi="Consolas" w:cs="Times New Roman"/>
+          <w:color w:val="D4D4D4"/>
+          <w:sz w:val="21"/>
+          <w:szCs w:val="21"/>
+          <w:lang w:eastAsia="en-IN"/>
+        </w:rPr>
+      </w:pPr>
+      <w:r>
+        <w:rPr>
+          <w:rFonts w:ascii="Consolas" w:eastAsia="Times New Roman" w:hAnsi="Consolas" w:cs="Times New Roman"/>
+          <w:color w:val="D4D4D4"/>
+          <w:sz w:val="21"/>
+          <w:szCs w:val="21"/>
+          <w:lang w:eastAsia="en-IN"/>
+        </w:rPr>
+        <w:t xml:space="preserve">    </w:t>
+      </w:r>
+      <w:proofErr w:type="gramStart"/>
+      <w:r>
+        <w:rPr>
+          <w:rFonts w:ascii="Consolas" w:eastAsia="Times New Roman" w:hAnsi="Consolas" w:cs="Times New Roman"/>
+          <w:color w:val="C586C0"/>
+          <w:sz w:val="21"/>
+          <w:szCs w:val="21"/>
+          <w:lang w:eastAsia="en-IN"/>
+        </w:rPr>
+        <w:t>else</w:t>
+      </w:r>
+      <w:r>
+        <w:rPr>
+          <w:rFonts w:ascii="Consolas" w:eastAsia="Times New Roman" w:hAnsi="Consolas" w:cs="Times New Roman"/>
+          <w:color w:val="D4D4D4"/>
+          <w:sz w:val="21"/>
+          <w:szCs w:val="21"/>
+          <w:lang w:eastAsia="en-IN"/>
+        </w:rPr>
+        <w:t>{</w:t>
+      </w:r>
+      <w:proofErr w:type="gramEnd"/>
+    </w:p>
+    <w:p>
+      <w:pPr>
+        <w:shd w:val="clear" w:color="auto" w:fill="1E1E1E"/>
+        <w:spacing w:after="0" w:line="285" w:lineRule="atLeast"/>
+        <w:rPr>
+          <w:rFonts w:ascii="Consolas" w:eastAsia="Times New Roman" w:hAnsi="Consolas" w:cs="Times New Roman"/>
+          <w:color w:val="D4D4D4"/>
+          <w:sz w:val="21"/>
+          <w:szCs w:val="21"/>
+          <w:lang w:eastAsia="en-IN"/>
+        </w:rPr>
+      </w:pPr>
+      <w:r>
+        <w:rPr>
+          <w:rFonts w:ascii="Consolas" w:eastAsia="Times New Roman" w:hAnsi="Consolas" w:cs="Times New Roman"/>
+          <w:color w:val="D4D4D4"/>
+          <w:sz w:val="21"/>
+          <w:szCs w:val="21"/>
+          <w:lang w:eastAsia="en-IN"/>
+        </w:rPr>
+        <w:t xml:space="preserve">        </w:t>
+      </w:r>
+      <w:r>
+        <w:rPr>
+          <w:rFonts w:ascii="Consolas" w:eastAsia="Times New Roman" w:hAnsi="Consolas" w:cs="Times New Roman"/>
+          <w:color w:val="6A9955"/>
+          <w:sz w:val="21"/>
+          <w:szCs w:val="21"/>
+          <w:lang w:eastAsia="en-IN"/>
+        </w:rPr>
+        <w:t xml:space="preserve">// return explicit </w:t>
+      </w:r>
+      <w:proofErr w:type="spellStart"/>
+      <w:proofErr w:type="gramStart"/>
+      <w:r>
+        <w:rPr>
+          <w:rFonts w:ascii="Consolas" w:eastAsia="Times New Roman" w:hAnsi="Consolas" w:cs="Times New Roman"/>
+          <w:color w:val="6A9955"/>
+          <w:sz w:val="21"/>
+          <w:szCs w:val="21"/>
+          <w:lang w:eastAsia="en-IN"/>
+        </w:rPr>
+        <w:t>promise.reject</w:t>
+      </w:r>
+      <w:proofErr w:type="spellEnd"/>
+      <w:proofErr w:type="gramEnd"/>
+      <w:r>
+        <w:rPr>
+          <w:rFonts w:ascii="Consolas" w:eastAsia="Times New Roman" w:hAnsi="Consolas" w:cs="Times New Roman"/>
+          <w:color w:val="6A9955"/>
+          <w:sz w:val="21"/>
+          <w:szCs w:val="21"/>
+          <w:lang w:eastAsia="en-IN"/>
+        </w:rPr>
+        <w:t xml:space="preserve"> object to reject the promise</w:t>
+      </w:r>
+    </w:p>
+    <w:p>
+      <w:pPr>
+        <w:shd w:val="clear" w:color="auto" w:fill="1E1E1E"/>
+        <w:spacing w:after="0" w:line="285" w:lineRule="atLeast"/>
+        <w:rPr>
+          <w:rFonts w:ascii="Consolas" w:eastAsia="Times New Roman" w:hAnsi="Consolas" w:cs="Times New Roman"/>
+          <w:color w:val="D4D4D4"/>
+          <w:sz w:val="21"/>
+          <w:szCs w:val="21"/>
+          <w:lang w:eastAsia="en-IN"/>
+        </w:rPr>
+      </w:pPr>
+      <w:r>
+        <w:rPr>
+          <w:rFonts w:ascii="Consolas" w:eastAsia="Times New Roman" w:hAnsi="Consolas" w:cs="Times New Roman"/>
+          <w:color w:val="D4D4D4"/>
+          <w:sz w:val="21"/>
+          <w:szCs w:val="21"/>
+          <w:lang w:eastAsia="en-IN"/>
+        </w:rPr>
+        <w:t xml:space="preserve">        </w:t>
+      </w:r>
+      <w:r>
+        <w:rPr>
+          <w:rFonts w:ascii="Consolas" w:eastAsia="Times New Roman" w:hAnsi="Consolas" w:cs="Times New Roman"/>
+          <w:color w:val="C586C0"/>
+          <w:sz w:val="21"/>
+          <w:szCs w:val="21"/>
+          <w:lang w:eastAsia="en-IN"/>
+        </w:rPr>
+        <w:t>await</w:t>
+      </w:r>
+      <w:r>
+        <w:rPr>
+          <w:rFonts w:ascii="Consolas" w:eastAsia="Times New Roman" w:hAnsi="Consolas" w:cs="Times New Roman"/>
+          <w:color w:val="D4D4D4"/>
+          <w:sz w:val="21"/>
+          <w:szCs w:val="21"/>
+          <w:lang w:eastAsia="en-IN"/>
+        </w:rPr>
+        <w:t xml:space="preserve"> </w:t>
+      </w:r>
+      <w:proofErr w:type="spellStart"/>
+      <w:r>
+        <w:rPr>
+          <w:rFonts w:ascii="Consolas" w:eastAsia="Times New Roman" w:hAnsi="Consolas" w:cs="Times New Roman"/>
+          <w:color w:val="4EC9B0"/>
+          <w:sz w:val="21"/>
+          <w:szCs w:val="21"/>
+          <w:lang w:eastAsia="en-IN"/>
+        </w:rPr>
+        <w:t>Promise</w:t>
+      </w:r>
+      <w:r>
+        <w:rPr>
+          <w:rFonts w:ascii="Consolas" w:eastAsia="Times New Roman" w:hAnsi="Consolas" w:cs="Times New Roman"/>
+          <w:color w:val="D4D4D4"/>
+          <w:sz w:val="21"/>
+          <w:szCs w:val="21"/>
+          <w:lang w:eastAsia="en-IN"/>
+        </w:rPr>
+        <w:t>.</w:t>
+      </w:r>
+      <w:r>
+        <w:rPr>
+          <w:rFonts w:ascii="Consolas" w:eastAsia="Times New Roman" w:hAnsi="Consolas" w:cs="Times New Roman"/>
+          <w:color w:val="DCDCAA"/>
+          <w:sz w:val="21"/>
+          <w:szCs w:val="21"/>
+          <w:lang w:eastAsia="en-IN"/>
+        </w:rPr>
+        <w:t>reject</w:t>
+      </w:r>
+      <w:proofErr w:type="spellEnd"/>
+      <w:r>
+        <w:rPr>
+          <w:rFonts w:ascii="Consolas" w:eastAsia="Times New Roman" w:hAnsi="Consolas" w:cs="Times New Roman"/>
+          <w:color w:val="D4D4D4"/>
+          <w:sz w:val="21"/>
+          <w:szCs w:val="21"/>
+          <w:lang w:eastAsia="en-IN"/>
+        </w:rPr>
+        <w:t>(</w:t>
+      </w:r>
+      <w:r>
+        <w:rPr>
+          <w:rFonts w:ascii="Consolas" w:eastAsia="Times New Roman" w:hAnsi="Consolas" w:cs="Times New Roman"/>
+          <w:color w:val="569CD6"/>
+          <w:sz w:val="21"/>
+          <w:szCs w:val="21"/>
+          <w:lang w:eastAsia="en-IN"/>
+        </w:rPr>
+        <w:t>new</w:t>
+      </w:r>
+      <w:r>
+        <w:rPr>
+          <w:rFonts w:ascii="Consolas" w:eastAsia="Times New Roman" w:hAnsi="Consolas" w:cs="Times New Roman"/>
+          <w:color w:val="D4D4D4"/>
+          <w:sz w:val="21"/>
+          <w:szCs w:val="21"/>
+          <w:lang w:eastAsia="en-IN"/>
+        </w:rPr>
+        <w:t xml:space="preserve"> </w:t>
+      </w:r>
+      <w:proofErr w:type="gramStart"/>
+      <w:r>
+        <w:rPr>
+          <w:rFonts w:ascii="Consolas" w:eastAsia="Times New Roman" w:hAnsi="Consolas" w:cs="Times New Roman"/>
+          <w:color w:val="4EC9B0"/>
+          <w:sz w:val="21"/>
+          <w:szCs w:val="21"/>
+          <w:lang w:eastAsia="en-IN"/>
+        </w:rPr>
+        <w:t>Error</w:t>
+      </w:r>
+      <w:r>
+        <w:rPr>
+          <w:rFonts w:ascii="Consolas" w:eastAsia="Times New Roman" w:hAnsi="Consolas" w:cs="Times New Roman"/>
+          <w:color w:val="D4D4D4"/>
+          <w:sz w:val="21"/>
+          <w:szCs w:val="21"/>
+          <w:lang w:eastAsia="en-IN"/>
+        </w:rPr>
+        <w:t>(</w:t>
+      </w:r>
+      <w:proofErr w:type="gramEnd"/>
+      <w:r>
+        <w:rPr>
+          <w:rFonts w:ascii="Consolas" w:eastAsia="Times New Roman" w:hAnsi="Consolas" w:cs="Times New Roman"/>
+          <w:color w:val="CE9178"/>
+          <w:sz w:val="21"/>
+          <w:szCs w:val="21"/>
+          <w:lang w:eastAsia="en-IN"/>
+        </w:rPr>
+        <w:t>"Error in API !!"</w:t>
+      </w:r>
+      <w:r>
+        <w:rPr>
+          <w:rFonts w:ascii="Consolas" w:eastAsia="Times New Roman" w:hAnsi="Consolas" w:cs="Times New Roman"/>
+          <w:color w:val="D4D4D4"/>
+          <w:sz w:val="21"/>
+          <w:szCs w:val="21"/>
+          <w:lang w:eastAsia="en-IN"/>
+        </w:rPr>
+        <w:t xml:space="preserve">)); </w:t>
+      </w:r>
+    </w:p>
+    <w:p>
+      <w:pPr>
+        <w:shd w:val="clear" w:color="auto" w:fill="1E1E1E"/>
+        <w:spacing w:after="0" w:line="285" w:lineRule="atLeast"/>
+        <w:rPr>
+          <w:rFonts w:ascii="Consolas" w:eastAsia="Times New Roman" w:hAnsi="Consolas" w:cs="Times New Roman"/>
+          <w:color w:val="D4D4D4"/>
+          <w:sz w:val="21"/>
+          <w:szCs w:val="21"/>
+          <w:lang w:eastAsia="en-IN"/>
+        </w:rPr>
+      </w:pPr>
+      <w:r>
+        <w:rPr>
+          <w:rFonts w:ascii="Consolas" w:eastAsia="Times New Roman" w:hAnsi="Consolas" w:cs="Times New Roman"/>
+          <w:color w:val="D4D4D4"/>
+          <w:sz w:val="21"/>
+          <w:szCs w:val="21"/>
+          <w:lang w:eastAsia="en-IN"/>
+        </w:rPr>
+        <w:t>    }</w:t>
+      </w:r>
+    </w:p>
+    <w:p>
+      <w:pPr>
+        <w:shd w:val="clear" w:color="auto" w:fill="1E1E1E"/>
+        <w:spacing w:after="0" w:line="285" w:lineRule="atLeast"/>
+        <w:rPr>
+          <w:rFonts w:ascii="Consolas" w:eastAsia="Times New Roman" w:hAnsi="Consolas" w:cs="Times New Roman"/>
+          <w:color w:val="D4D4D4"/>
+          <w:sz w:val="21"/>
+          <w:szCs w:val="21"/>
+          <w:lang w:eastAsia="en-IN"/>
+        </w:rPr>
+      </w:pPr>
+      <w:r>
+        <w:rPr>
+          <w:rFonts w:ascii="Consolas" w:eastAsia="Times New Roman" w:hAnsi="Consolas" w:cs="Times New Roman"/>
+          <w:color w:val="D4D4D4"/>
+          <w:sz w:val="21"/>
+          <w:szCs w:val="21"/>
+          <w:lang w:eastAsia="en-IN"/>
+        </w:rPr>
+        <w:t>}</w:t>
+      </w:r>
+    </w:p>
+    <w:p>
+      <w:pPr>
+        <w:shd w:val="clear" w:color="auto" w:fill="1E1E1E"/>
+        <w:spacing w:after="0" w:line="285" w:lineRule="atLeast"/>
+        <w:rPr>
+          <w:rFonts w:ascii="Consolas" w:eastAsia="Times New Roman" w:hAnsi="Consolas" w:cs="Times New Roman"/>
+          <w:color w:val="D4D4D4"/>
+          <w:sz w:val="21"/>
+          <w:szCs w:val="21"/>
+          <w:lang w:eastAsia="en-IN"/>
+        </w:rPr>
+      </w:pPr>
+    </w:p>
+    <w:p>
+      <w:pPr>
+        <w:shd w:val="clear" w:color="auto" w:fill="1E1E1E"/>
+        <w:spacing w:after="0" w:line="285" w:lineRule="atLeast"/>
+        <w:rPr>
+          <w:rFonts w:ascii="Consolas" w:eastAsia="Times New Roman" w:hAnsi="Consolas" w:cs="Times New Roman"/>
+          <w:color w:val="D4D4D4"/>
+          <w:sz w:val="21"/>
+          <w:szCs w:val="21"/>
+          <w:lang w:eastAsia="en-IN"/>
+        </w:rPr>
+      </w:pPr>
+      <w:proofErr w:type="spellStart"/>
+      <w:proofErr w:type="gramStart"/>
+      <w:r>
+        <w:rPr>
+          <w:rFonts w:ascii="Consolas" w:eastAsia="Times New Roman" w:hAnsi="Consolas" w:cs="Times New Roman"/>
+          <w:color w:val="DCDCAA"/>
+          <w:sz w:val="21"/>
+          <w:szCs w:val="21"/>
+          <w:lang w:eastAsia="en-IN"/>
+        </w:rPr>
+        <w:t>getUsers</w:t>
+      </w:r>
+      <w:proofErr w:type="spellEnd"/>
+      <w:r>
+        <w:rPr>
+          <w:rFonts w:ascii="Consolas" w:eastAsia="Times New Roman" w:hAnsi="Consolas" w:cs="Times New Roman"/>
+          <w:color w:val="D4D4D4"/>
+          <w:sz w:val="21"/>
+          <w:szCs w:val="21"/>
+          <w:lang w:eastAsia="en-IN"/>
+        </w:rPr>
+        <w:t>(</w:t>
+      </w:r>
+      <w:proofErr w:type="gramEnd"/>
+      <w:r>
+        <w:rPr>
+          <w:rFonts w:ascii="Consolas" w:eastAsia="Times New Roman" w:hAnsi="Consolas" w:cs="Times New Roman"/>
+          <w:color w:val="D4D4D4"/>
+          <w:sz w:val="21"/>
+          <w:szCs w:val="21"/>
+          <w:lang w:eastAsia="en-IN"/>
+        </w:rPr>
+        <w:t>)</w:t>
+      </w:r>
+    </w:p>
+    <w:p>
+      <w:pPr>
+        <w:shd w:val="clear" w:color="auto" w:fill="1E1E1E"/>
+        <w:spacing w:after="0" w:line="285" w:lineRule="atLeast"/>
+        <w:rPr>
+          <w:rFonts w:ascii="Consolas" w:eastAsia="Times New Roman" w:hAnsi="Consolas" w:cs="Times New Roman"/>
+          <w:color w:val="D4D4D4"/>
+          <w:sz w:val="21"/>
+          <w:szCs w:val="21"/>
+          <w:lang w:eastAsia="en-IN"/>
+        </w:rPr>
+      </w:pPr>
+      <w:proofErr w:type="gramStart"/>
+      <w:r>
+        <w:rPr>
+          <w:rFonts w:ascii="Consolas" w:eastAsia="Times New Roman" w:hAnsi="Consolas" w:cs="Times New Roman"/>
+          <w:color w:val="D4D4D4"/>
+          <w:sz w:val="21"/>
+          <w:szCs w:val="21"/>
+          <w:lang w:eastAsia="en-IN"/>
+        </w:rPr>
+        <w:t>.</w:t>
+      </w:r>
+      <w:r>
+        <w:rPr>
+          <w:rFonts w:ascii="Consolas" w:eastAsia="Times New Roman" w:hAnsi="Consolas" w:cs="Times New Roman"/>
+          <w:color w:val="DCDCAA"/>
+          <w:sz w:val="21"/>
+          <w:szCs w:val="21"/>
+          <w:lang w:eastAsia="en-IN"/>
+        </w:rPr>
+        <w:t>then</w:t>
+      </w:r>
+      <w:proofErr w:type="gramEnd"/>
+      <w:r>
+        <w:rPr>
+          <w:rFonts w:ascii="Consolas" w:eastAsia="Times New Roman" w:hAnsi="Consolas" w:cs="Times New Roman"/>
+          <w:color w:val="D4D4D4"/>
+          <w:sz w:val="21"/>
+          <w:szCs w:val="21"/>
+          <w:lang w:eastAsia="en-IN"/>
+        </w:rPr>
+        <w:t>(</w:t>
+      </w:r>
+      <w:r>
+        <w:rPr>
+          <w:rFonts w:ascii="Consolas" w:eastAsia="Times New Roman" w:hAnsi="Consolas" w:cs="Times New Roman"/>
+          <w:color w:val="9CDCFE"/>
+          <w:sz w:val="21"/>
+          <w:szCs w:val="21"/>
+          <w:lang w:eastAsia="en-IN"/>
+        </w:rPr>
+        <w:t>data</w:t>
+      </w:r>
+      <w:r>
+        <w:rPr>
+          <w:rFonts w:ascii="Consolas" w:eastAsia="Times New Roman" w:hAnsi="Consolas" w:cs="Times New Roman"/>
+          <w:color w:val="D4D4D4"/>
+          <w:sz w:val="21"/>
+          <w:szCs w:val="21"/>
+          <w:lang w:eastAsia="en-IN"/>
+        </w:rPr>
+        <w:t xml:space="preserve"> </w:t>
+      </w:r>
+      <w:r>
+        <w:rPr>
+          <w:rFonts w:ascii="Consolas" w:eastAsia="Times New Roman" w:hAnsi="Consolas" w:cs="Times New Roman"/>
+          <w:color w:val="569CD6"/>
+          <w:sz w:val="21"/>
+          <w:szCs w:val="21"/>
+          <w:lang w:eastAsia="en-IN"/>
+        </w:rPr>
+        <w:t>=&gt;</w:t>
+      </w:r>
+      <w:r>
+        <w:rPr>
+          <w:rFonts w:ascii="Consolas" w:eastAsia="Times New Roman" w:hAnsi="Consolas" w:cs="Times New Roman"/>
+          <w:color w:val="D4D4D4"/>
+          <w:sz w:val="21"/>
+          <w:szCs w:val="21"/>
+          <w:lang w:eastAsia="en-IN"/>
+        </w:rPr>
+        <w:t xml:space="preserve"> </w:t>
+      </w:r>
+      <w:r>
+        <w:rPr>
+          <w:rFonts w:ascii="Consolas" w:eastAsia="Times New Roman" w:hAnsi="Consolas" w:cs="Times New Roman"/>
+          <w:color w:val="9CDCFE"/>
+          <w:sz w:val="21"/>
+          <w:szCs w:val="21"/>
+          <w:lang w:eastAsia="en-IN"/>
+        </w:rPr>
+        <w:t>console</w:t>
+      </w:r>
+      <w:r>
+        <w:rPr>
+          <w:rFonts w:ascii="Consolas" w:eastAsia="Times New Roman" w:hAnsi="Consolas" w:cs="Times New Roman"/>
+          <w:color w:val="D4D4D4"/>
+          <w:sz w:val="21"/>
+          <w:szCs w:val="21"/>
+          <w:lang w:eastAsia="en-IN"/>
+        </w:rPr>
+        <w:t>.</w:t>
+      </w:r>
+      <w:r>
+        <w:rPr>
+          <w:rFonts w:ascii="Consolas" w:eastAsia="Times New Roman" w:hAnsi="Consolas" w:cs="Times New Roman"/>
+          <w:color w:val="DCDCAA"/>
+          <w:sz w:val="21"/>
+          <w:szCs w:val="21"/>
+          <w:lang w:eastAsia="en-IN"/>
+        </w:rPr>
+        <w:t>log</w:t>
+      </w:r>
+      <w:r>
+        <w:rPr>
+          <w:rFonts w:ascii="Consolas" w:eastAsia="Times New Roman" w:hAnsi="Consolas" w:cs="Times New Roman"/>
+          <w:color w:val="D4D4D4"/>
+          <w:sz w:val="21"/>
+          <w:szCs w:val="21"/>
+          <w:lang w:eastAsia="en-IN"/>
+        </w:rPr>
+        <w:t>(</w:t>
+      </w:r>
+      <w:r>
+        <w:rPr>
+          <w:rFonts w:ascii="Consolas" w:eastAsia="Times New Roman" w:hAnsi="Consolas" w:cs="Times New Roman"/>
+          <w:color w:val="9CDCFE"/>
+          <w:sz w:val="21"/>
+          <w:szCs w:val="21"/>
+          <w:lang w:eastAsia="en-IN"/>
+        </w:rPr>
+        <w:t>data</w:t>
+      </w:r>
+      <w:r>
+        <w:rPr>
+          <w:rFonts w:ascii="Consolas" w:eastAsia="Times New Roman" w:hAnsi="Consolas" w:cs="Times New Roman"/>
+          <w:color w:val="D4D4D4"/>
+          <w:sz w:val="21"/>
+          <w:szCs w:val="21"/>
+          <w:lang w:eastAsia="en-IN"/>
+        </w:rPr>
+        <w:t>))</w:t>
+      </w:r>
+    </w:p>
+    <w:p>
+      <w:pPr>
+        <w:shd w:val="clear" w:color="auto" w:fill="1E1E1E"/>
+        <w:spacing w:after="0" w:line="285" w:lineRule="atLeast"/>
+        <w:rPr>
+          <w:rFonts w:ascii="Consolas" w:eastAsia="Times New Roman" w:hAnsi="Consolas" w:cs="Times New Roman"/>
+          <w:color w:val="D4D4D4"/>
+          <w:sz w:val="21"/>
+          <w:szCs w:val="21"/>
+          <w:lang w:eastAsia="en-IN"/>
+        </w:rPr>
+      </w:pPr>
+      <w:proofErr w:type="gramStart"/>
+      <w:r>
+        <w:rPr>
+          <w:rFonts w:ascii="Consolas" w:eastAsia="Times New Roman" w:hAnsi="Consolas" w:cs="Times New Roman"/>
+          <w:color w:val="D4D4D4"/>
+          <w:sz w:val="21"/>
+          <w:szCs w:val="21"/>
+          <w:lang w:eastAsia="en-IN"/>
+        </w:rPr>
+        <w:t>.</w:t>
+      </w:r>
+      <w:r>
+        <w:rPr>
+          <w:rFonts w:ascii="Consolas" w:eastAsia="Times New Roman" w:hAnsi="Consolas" w:cs="Times New Roman"/>
+          <w:color w:val="DCDCAA"/>
+          <w:sz w:val="21"/>
+          <w:szCs w:val="21"/>
+          <w:lang w:eastAsia="en-IN"/>
+        </w:rPr>
+        <w:t>catch</w:t>
+      </w:r>
+      <w:proofErr w:type="gramEnd"/>
+      <w:r>
+        <w:rPr>
+          <w:rFonts w:ascii="Consolas" w:eastAsia="Times New Roman" w:hAnsi="Consolas" w:cs="Times New Roman"/>
+          <w:color w:val="D4D4D4"/>
+          <w:sz w:val="21"/>
+          <w:szCs w:val="21"/>
+          <w:lang w:eastAsia="en-IN"/>
+        </w:rPr>
+        <w:t>(</w:t>
+      </w:r>
+      <w:r>
+        <w:rPr>
+          <w:rFonts w:ascii="Consolas" w:eastAsia="Times New Roman" w:hAnsi="Consolas" w:cs="Times New Roman"/>
+          <w:color w:val="9CDCFE"/>
+          <w:sz w:val="21"/>
+          <w:szCs w:val="21"/>
+          <w:lang w:eastAsia="en-IN"/>
+        </w:rPr>
+        <w:t>err</w:t>
+      </w:r>
+      <w:r>
+        <w:rPr>
+          <w:rFonts w:ascii="Consolas" w:eastAsia="Times New Roman" w:hAnsi="Consolas" w:cs="Times New Roman"/>
+          <w:color w:val="D4D4D4"/>
+          <w:sz w:val="21"/>
+          <w:szCs w:val="21"/>
+          <w:lang w:eastAsia="en-IN"/>
+        </w:rPr>
+        <w:t xml:space="preserve"> </w:t>
+      </w:r>
+      <w:r>
+        <w:rPr>
+          <w:rFonts w:ascii="Consolas" w:eastAsia="Times New Roman" w:hAnsi="Consolas" w:cs="Times New Roman"/>
+          <w:color w:val="569CD6"/>
+          <w:sz w:val="21"/>
+          <w:szCs w:val="21"/>
+          <w:lang w:eastAsia="en-IN"/>
+        </w:rPr>
+        <w:t>=&gt;</w:t>
+      </w:r>
+      <w:r>
+        <w:rPr>
+          <w:rFonts w:ascii="Consolas" w:eastAsia="Times New Roman" w:hAnsi="Consolas" w:cs="Times New Roman"/>
+          <w:color w:val="D4D4D4"/>
+          <w:sz w:val="21"/>
+          <w:szCs w:val="21"/>
+          <w:lang w:eastAsia="en-IN"/>
+        </w:rPr>
+        <w:t xml:space="preserve"> </w:t>
+      </w:r>
+      <w:r>
+        <w:rPr>
+          <w:rFonts w:ascii="Consolas" w:eastAsia="Times New Roman" w:hAnsi="Consolas" w:cs="Times New Roman"/>
+          <w:color w:val="9CDCFE"/>
+          <w:sz w:val="21"/>
+          <w:szCs w:val="21"/>
+          <w:lang w:eastAsia="en-IN"/>
+        </w:rPr>
+        <w:t>console</w:t>
+      </w:r>
+      <w:r>
+        <w:rPr>
+          <w:rFonts w:ascii="Consolas" w:eastAsia="Times New Roman" w:hAnsi="Consolas" w:cs="Times New Roman"/>
+          <w:color w:val="D4D4D4"/>
+          <w:sz w:val="21"/>
+          <w:szCs w:val="21"/>
+          <w:lang w:eastAsia="en-IN"/>
+        </w:rPr>
+        <w:t>.</w:t>
+      </w:r>
+      <w:r>
+        <w:rPr>
+          <w:rFonts w:ascii="Consolas" w:eastAsia="Times New Roman" w:hAnsi="Consolas" w:cs="Times New Roman"/>
+          <w:color w:val="DCDCAA"/>
+          <w:sz w:val="21"/>
+          <w:szCs w:val="21"/>
+          <w:lang w:eastAsia="en-IN"/>
+        </w:rPr>
+        <w:t>log</w:t>
+      </w:r>
+      <w:r>
+        <w:rPr>
+          <w:rFonts w:ascii="Consolas" w:eastAsia="Times New Roman" w:hAnsi="Consolas" w:cs="Times New Roman"/>
+          <w:color w:val="D4D4D4"/>
+          <w:sz w:val="21"/>
+          <w:szCs w:val="21"/>
+          <w:lang w:eastAsia="en-IN"/>
+        </w:rPr>
+        <w:t>(</w:t>
+      </w:r>
+      <w:r>
+        <w:rPr>
+          <w:rFonts w:ascii="Consolas" w:eastAsia="Times New Roman" w:hAnsi="Consolas" w:cs="Times New Roman"/>
+          <w:color w:val="9CDCFE"/>
+          <w:sz w:val="21"/>
+          <w:szCs w:val="21"/>
+          <w:lang w:eastAsia="en-IN"/>
+        </w:rPr>
+        <w:t>err</w:t>
+      </w:r>
+      <w:r>
+        <w:rPr>
+          <w:rFonts w:ascii="Consolas" w:eastAsia="Times New Roman" w:hAnsi="Consolas" w:cs="Times New Roman"/>
+          <w:color w:val="D4D4D4"/>
+          <w:sz w:val="21"/>
+          <w:szCs w:val="21"/>
+          <w:lang w:eastAsia="en-IN"/>
+        </w:rPr>
+        <w:t>));</w:t>
       </w:r>
     </w:p>
     <w:p/>
@@ -8077,4 +11110,16 @@
     </a:ext>
   </a:extLst>
 </a:theme>
+</file>
+
+<file path=customXml/item1.xml><?xml version="1.0" encoding="utf-8"?>
+<b:Sources xmlns:b="http://schemas.openxmlformats.org/officeDocument/2006/bibliography" xmlns="http://schemas.openxmlformats.org/officeDocument/2006/bibliography" SelectedStyle="\APASixthEditionOfficeOnline.xsl" StyleName="APA" Version="6"/>
+</file>
+
+<file path=customXml/itemProps1.xml><?xml version="1.0" encoding="utf-8"?>
+<ds:datastoreItem xmlns:ds="http://schemas.openxmlformats.org/officeDocument/2006/customXml" ds:itemID="{D92965A8-B072-459F-815C-A2FD4E6F01C6}">
+  <ds:schemaRefs>
+    <ds:schemaRef ds:uri="http://schemas.openxmlformats.org/officeDocument/2006/bibliography"/>
+  </ds:schemaRefs>
+</ds:datastoreItem>
 </file>
</xml_diff>